<commit_message>
DataFrame constructor with datetimes
</commit_message>
<xml_diff>
--- a/Python_Cheatsheet.docx
+++ b/Python_Cheatsheet.docx
@@ -23920,6 +23920,15 @@
       <w:r>
         <w:tab/>
         <w:t>print(x)</w:t>
+      </w:r>
+    </w:p>
+    <w:p>
+      <w:pPr>
+        <w:pStyle w:val="codestyle"/>
+      </w:pPr>
+      <w:r>
+        <w:tab/>
+        <w:t>break    # causes immediate termination of the loop</w:t>
       </w:r>
     </w:p>
     <w:p>
@@ -55711,7 +55720,7 @@
 </file>
 
 <file path=customXml/itemProps1.xml><?xml version="1.0" encoding="utf-8"?>
-<ds:datastoreItem xmlns:ds="http://schemas.openxmlformats.org/officeDocument/2006/customXml" ds:itemID="{5FAF5E3A-F2D4-4EEC-B634-BC326BF01337}">
+<ds:datastoreItem xmlns:ds="http://schemas.openxmlformats.org/officeDocument/2006/customXml" ds:itemID="{12E5A240-C090-472B-81A2-F203FBEA3889}">
   <ds:schemaRefs>
     <ds:schemaRef ds:uri="http://schemas.openxmlformats.org/officeDocument/2006/bibliography"/>
   </ds:schemaRefs>

</xml_diff>

<commit_message>
DataFrame column data types
</commit_message>
<xml_diff>
--- a/Python_Cheatsheet.docx
+++ b/Python_Cheatsheet.docx
@@ -1,6 +1,6 @@
 
 <file path=word/document.xml><?xml version="1.0" encoding="utf-8"?>
-<w:document xmlns:wpc="http://schemas.microsoft.com/office/word/2010/wordprocessingCanvas" xmlns:mc="http://schemas.openxmlformats.org/markup-compatibility/2006" xmlns:o="urn:schemas-microsoft-com:office:office" xmlns:r="http://schemas.openxmlformats.org/officeDocument/2006/relationships" xmlns:m="http://schemas.openxmlformats.org/officeDocument/2006/math" xmlns:v="urn:schemas-microsoft-com:vml" xmlns:wp14="http://schemas.microsoft.com/office/word/2010/wordprocessingDrawing" xmlns:wp="http://schemas.openxmlformats.org/drawingml/2006/wordprocessingDrawing" xmlns:w10="urn:schemas-microsoft-com:office:word" xmlns:w="http://schemas.openxmlformats.org/wordprocessingml/2006/main" xmlns:w14="http://schemas.microsoft.com/office/word/2010/wordml" xmlns:w15="http://schemas.microsoft.com/office/word/2012/wordml" xmlns:wpg="http://schemas.microsoft.com/office/word/2010/wordprocessingGroup" xmlns:wpi="http://schemas.microsoft.com/office/word/2010/wordprocessingInk" xmlns:wne="http://schemas.microsoft.com/office/word/2006/wordml" xmlns:wps="http://schemas.microsoft.com/office/word/2010/wordprocessingShape" mc:Ignorable="w14 w15 wp14">
+<w:document xmlns:ve="http://schemas.openxmlformats.org/markup-compatibility/2006" xmlns:o="urn:schemas-microsoft-com:office:office" xmlns:r="http://schemas.openxmlformats.org/officeDocument/2006/relationships" xmlns:m="http://schemas.openxmlformats.org/officeDocument/2006/math" xmlns:v="urn:schemas-microsoft-com:vml" xmlns:wp="http://schemas.openxmlformats.org/drawingml/2006/wordprocessingDrawing" xmlns:w10="urn:schemas-microsoft-com:office:word" xmlns:w="http://schemas.openxmlformats.org/wordprocessingml/2006/main" xmlns:wne="http://schemas.microsoft.com/office/word/2006/wordml">
   <w:body>
     <w:p>
       <w:pPr>
@@ -29,7 +29,6 @@
           <w:docPartUnique/>
         </w:docPartObj>
       </w:sdtPr>
-      <w:sdtEndPr/>
       <w:sdtContent>
         <w:p>
           <w:pPr>
@@ -90,12 +89,6 @@
               <w:noProof/>
             </w:rPr>
             <w:instrText xml:space="preserve"> </w:instrText>
-          </w:r>
-          <w:r>
-            <w:rPr>
-              <w:rStyle w:val="Hyperlink"/>
-              <w:noProof/>
-            </w:rPr>
           </w:r>
           <w:r>
             <w:rPr>
@@ -19519,6 +19512,7 @@
       </w:pPr>
       <w:bookmarkStart w:id="2" w:name="_Toc461252359"/>
       <w:r>
+        <w:lastRenderedPageBreak/>
         <w:t>Arrays</w:t>
       </w:r>
       <w:r>
@@ -19974,6 +19968,7 @@
       </w:pPr>
       <w:bookmarkStart w:id="7" w:name="_Toc461252364"/>
       <w:r>
+        <w:lastRenderedPageBreak/>
         <w:t>Concatenate Arrays</w:t>
       </w:r>
       <w:bookmarkEnd w:id="7"/>
@@ -20137,6 +20132,7 @@
       </w:pPr>
       <w:bookmarkStart w:id="8" w:name="_Toc461252365"/>
       <w:r>
+        <w:lastRenderedPageBreak/>
         <w:t>Convert a DataFrame to an Array</w:t>
       </w:r>
       <w:bookmarkEnd w:id="8"/>
@@ -20611,6 +20607,7 @@
         <w:pStyle w:val="codestyle"/>
       </w:pPr>
       <w:r>
+        <w:lastRenderedPageBreak/>
         <w:t xml:space="preserve">       [ 0.,  0.,  0.,  0.,  0.,  0.,  0.,  0.,  0.,  0.],</w:t>
       </w:r>
     </w:p>
@@ -20852,6 +20849,7 @@
       </w:pPr>
       <w:bookmarkStart w:id="16" w:name="_Toc461252373"/>
       <w:r>
+        <w:lastRenderedPageBreak/>
         <w:t>Dot Product of 2 arrays</w:t>
       </w:r>
       <w:bookmarkEnd w:id="16"/>
@@ -21643,6 +21641,7 @@
       </w:pPr>
       <w:bookmarkStart w:id="20" w:name="_Toc461252377"/>
       <w:r>
+        <w:lastRenderedPageBreak/>
         <w:t>Load a CSV file into a numpy array</w:t>
       </w:r>
       <w:bookmarkEnd w:id="20"/>
@@ -22188,6 +22187,7 @@
         </w:pBdr>
       </w:pPr>
       <w:r>
+        <w:lastRenderedPageBreak/>
         <w:t xml:space="preserve">                                                   for x in training_shipments])]</w:t>
       </w:r>
     </w:p>
@@ -22277,6 +22277,7 @@
       </w:pPr>
       <w:bookmarkStart w:id="26" w:name="_Toc461252383"/>
       <w:r>
+        <w:lastRenderedPageBreak/>
         <w:t>Shuffle an</w:t>
       </w:r>
       <w:r>
@@ -22700,6 +22701,7 @@
       </w:pPr>
       <w:bookmarkStart w:id="30" w:name="_Toc461252387"/>
       <w:r>
+        <w:lastRenderedPageBreak/>
         <w:t>Sort a numpy.ndarray</w:t>
       </w:r>
       <w:bookmarkEnd w:id="30"/>
@@ -24021,6 +24023,7 @@
       </w:pPr>
       <w:bookmarkStart w:id="35" w:name="_Toc461252392"/>
       <w:r>
+        <w:lastRenderedPageBreak/>
         <w:t>Control Statements</w:t>
       </w:r>
       <w:bookmarkEnd w:id="35"/>
@@ -24412,6 +24415,7 @@
       </w:pPr>
       <w:bookmarkStart w:id="39" w:name="_Toc461252396"/>
       <w:r>
+        <w:lastRenderedPageBreak/>
         <w:t>CSV Files</w:t>
       </w:r>
       <w:bookmarkEnd w:id="39"/>
@@ -24965,6 +24969,7 @@
           <w:sz w:val="18"/>
           <w:szCs w:val="18"/>
         </w:rPr>
+        <w:lastRenderedPageBreak/>
         <w:t xml:space="preserve">    except:</w:t>
       </w:r>
     </w:p>
@@ -25590,6 +25595,7 @@
       <w:bookmarkStart w:id="51" w:name="_Toc386440196"/>
       <w:bookmarkStart w:id="52" w:name="_Toc461252406"/>
       <w:r>
+        <w:lastRenderedPageBreak/>
         <w:t>Insert Values into Database</w:t>
       </w:r>
       <w:bookmarkEnd w:id="51"/>
@@ -26195,6 +26201,7 @@
       </w:pPr>
       <w:bookmarkStart w:id="58" w:name="_Toc461252409"/>
       <w:r>
+        <w:lastRenderedPageBreak/>
         <w:t>DataFrame</w:t>
       </w:r>
       <w:r>
@@ -26709,6 +26716,7 @@
       </w:pPr>
       <w:bookmarkStart w:id="60" w:name="_Toc461252411"/>
       <w:r>
+        <w:lastRenderedPageBreak/>
         <w:t>Add a row to a DataFrame</w:t>
       </w:r>
       <w:bookmarkEnd w:id="60"/>
@@ -27232,6 +27240,7 @@
       </w:pPr>
       <w:bookmarkStart w:id="63" w:name="_Toc461252414"/>
       <w:r>
+        <w:lastRenderedPageBreak/>
         <w:t>Change Column Data Type</w:t>
       </w:r>
       <w:bookmarkEnd w:id="63"/>
@@ -27426,6 +27435,7 @@
       </w:pPr>
       <w:bookmarkStart w:id="64" w:name="_Toc461252415"/>
       <w:r>
+        <w:lastRenderedPageBreak/>
         <w:t>Change values in one column based on values in a different column</w:t>
       </w:r>
       <w:bookmarkEnd w:id="64"/>
@@ -27752,6 +27762,7 @@
       </w:pPr>
       <w:bookmarkStart w:id="66" w:name="_Toc461252417"/>
       <w:r>
+        <w:lastRenderedPageBreak/>
         <w:t>Convert a DataFrame to a numpy.ndarray</w:t>
       </w:r>
       <w:bookmarkEnd w:id="66"/>
@@ -27991,6 +28002,7 @@
       </w:pPr>
       <w:bookmarkStart w:id="68" w:name="_Toc461252419"/>
       <w:r>
+        <w:lastRenderedPageBreak/>
         <w:t>Copy a DataFrame</w:t>
       </w:r>
       <w:bookmarkEnd w:id="68"/>
@@ -28103,7 +28115,7 @@
           <w:bottom w:w="15" w:type="dxa"/>
           <w:right w:w="15" w:type="dxa"/>
         </w:tblCellMar>
-        <w:tblLook w:val="04A0" w:firstRow="1" w:lastRow="0" w:firstColumn="1" w:lastColumn="0" w:noHBand="0" w:noVBand="1"/>
+        <w:tblLook w:val="04A0"/>
       </w:tblPr>
       <w:tblGrid>
         <w:gridCol w:w="1401"/>
@@ -28647,6 +28659,7 @@
       </w:pPr>
       <w:bookmarkStart w:id="71" w:name="_Toc461252422"/>
       <w:r>
+        <w:lastRenderedPageBreak/>
         <w:t>Create a DataFrame from scratch</w:t>
       </w:r>
       <w:bookmarkEnd w:id="71"/>
@@ -29111,6 +29124,7 @@
       </w:pPr>
       <w:bookmarkStart w:id="73" w:name="_Toc461252424"/>
       <w:r>
+        <w:lastRenderedPageBreak/>
         <w:t>Delete Rows Having Nulls in Certain Columns</w:t>
       </w:r>
       <w:bookmarkEnd w:id="73"/>
@@ -29341,6 +29355,95 @@
       </w:r>
     </w:p>
     <w:p/>
+    <w:p/>
+    <w:p>
+      <w:pPr>
+        <w:pStyle w:val="Heading2"/>
+      </w:pPr>
+      <w:r>
+        <w:t>Display DataFrame column types</w:t>
+      </w:r>
+    </w:p>
+    <w:p/>
+    <w:p>
+      <w:pPr>
+        <w:pStyle w:val="codestyle"/>
+      </w:pPr>
+      <w:r>
+        <w:t>print shipment_df.dtypes</w:t>
+      </w:r>
+    </w:p>
+    <w:p>
+      <w:pPr>
+        <w:pStyle w:val="codestyle"/>
+      </w:pPr>
+    </w:p>
+    <w:p>
+      <w:pPr>
+        <w:pStyle w:val="codestyle"/>
+      </w:pPr>
+      <w:r>
+        <w:t>Output:</w:t>
+      </w:r>
+    </w:p>
+    <w:p>
+      <w:pPr>
+        <w:pStyle w:val="codestyle"/>
+      </w:pPr>
+      <w:r>
+        <w:t>mins_to_planned_arr            float64</w:t>
+      </w:r>
+    </w:p>
+    <w:p>
+      <w:pPr>
+        <w:pStyle w:val="codestyle"/>
+      </w:pPr>
+      <w:r>
+        <w:t>planned_arrival_utc     datetime64[ns]</w:t>
+      </w:r>
+    </w:p>
+    <w:p>
+      <w:pPr>
+        <w:pStyle w:val="codestyle"/>
+      </w:pPr>
+      <w:r>
+        <w:t>pred_arr_mins                    int64</w:t>
+      </w:r>
+    </w:p>
+    <w:p>
+      <w:pPr>
+        <w:pStyle w:val="codestyle"/>
+      </w:pPr>
+      <w:r>
+        <w:t>sap_shipment_id                  int64</w:t>
+      </w:r>
+    </w:p>
+    <w:p>
+      <w:pPr>
+        <w:pStyle w:val="codestyle"/>
+      </w:pPr>
+      <w:r>
+        <w:t>status_dt_utc           datetime64[ns]</w:t>
+      </w:r>
+    </w:p>
+    <w:p>
+      <w:pPr>
+        <w:pStyle w:val="codestyle"/>
+      </w:pPr>
+      <w:r>
+        <w:t>diff                   timedelta64[ns]</w:t>
+      </w:r>
+    </w:p>
+    <w:p>
+      <w:pPr>
+        <w:pStyle w:val="codestyle"/>
+      </w:pPr>
+    </w:p>
+    <w:p>
+      <w:pPr>
+        <w:pStyle w:val="codestyle"/>
+      </w:pPr>
+    </w:p>
     <w:p>
       <w:pPr>
         <w:pStyle w:val="Heading2"/>
@@ -29741,6 +29844,7 @@
       </w:pPr>
       <w:bookmarkStart w:id="77" w:name="_Toc461252428"/>
       <w:r>
+        <w:lastRenderedPageBreak/>
         <w:t>Fast update of a DataFrame column</w:t>
       </w:r>
       <w:bookmarkEnd w:id="77"/>
@@ -30119,6 +30223,7 @@
       </w:pPr>
       <w:bookmarkStart w:id="80" w:name="_Toc461252431"/>
       <w:r>
+        <w:lastRenderedPageBreak/>
         <w:t>Get DataFrame column names</w:t>
       </w:r>
       <w:bookmarkEnd w:id="80"/>
@@ -30224,6 +30329,7 @@
       </w:pPr>
       <w:bookmarkStart w:id="81" w:name="_Toc461252432"/>
       <w:r>
+        <w:lastRenderedPageBreak/>
         <w:t>Get DataFrame column values</w:t>
       </w:r>
       <w:bookmarkEnd w:id="81"/>
@@ -30744,6 +30850,7 @@
       </w:pPr>
       <w:bookmarkStart w:id="85" w:name="_Toc461252436"/>
       <w:r>
+        <w:lastRenderedPageBreak/>
         <w:t>Get Rows from a DataFrame which Match an Element of a List</w:t>
       </w:r>
       <w:bookmarkEnd w:id="85"/>
@@ -31255,6 +31362,7 @@
       </w:pPr>
       <w:bookmarkStart w:id="87" w:name="_Toc461252438"/>
       <w:r>
+        <w:lastRenderedPageBreak/>
         <w:t>GroupBy Functionality</w:t>
       </w:r>
       <w:bookmarkEnd w:id="87"/>
@@ -32200,6 +32308,7 @@
         </w:pBdr>
       </w:pPr>
       <w:r>
+        <w:lastRenderedPageBreak/>
         <w:t>df.loc[2] = [1,7,8]</w:t>
       </w:r>
     </w:p>
@@ -33459,6 +33568,7 @@
       </w:pPr>
       <w:bookmarkStart w:id="97" w:name="_Toc461252448"/>
       <w:r>
+        <w:lastRenderedPageBreak/>
         <w:t>Select rows from a DataFrame by values of multiple columns</w:t>
       </w:r>
       <w:bookmarkEnd w:id="97"/>
@@ -33821,6 +33931,7 @@
       </w:pPr>
       <w:bookmarkStart w:id="99" w:name="_Toc461252450"/>
       <w:r>
+        <w:lastRenderedPageBreak/>
         <w:t>Sort a DataFrame</w:t>
       </w:r>
       <w:bookmarkEnd w:id="99"/>
@@ -34118,6 +34229,7 @@
       </w:pPr>
       <w:bookmarkStart w:id="102" w:name="_Toc461252453"/>
       <w:r>
+        <w:lastRenderedPageBreak/>
         <w:t xml:space="preserve">Summary </w:t>
       </w:r>
       <w:r>
@@ -34346,6 +34458,7 @@
       </w:pPr>
       <w:bookmarkStart w:id="105" w:name="_Toc461252456"/>
       <w:r>
+        <w:lastRenderedPageBreak/>
         <w:t>Date Functions</w:t>
       </w:r>
       <w:bookmarkEnd w:id="57"/>
@@ -35476,6 +35589,7 @@
         <w:pStyle w:val="codestyle"/>
       </w:pPr>
       <w:r>
+        <w:lastRenderedPageBreak/>
         <w:t>&gt;&gt;&gt; (t2-t1).total_seconds()</w:t>
       </w:r>
     </w:p>
@@ -36000,6 +36114,7 @@
       </w:pPr>
       <w:bookmarkStart w:id="113" w:name="_Toc461252463"/>
       <w:r>
+        <w:lastRenderedPageBreak/>
         <w:t>Microseconds</w:t>
       </w:r>
       <w:bookmarkEnd w:id="113"/>
@@ -36100,6 +36215,7 @@
       </w:pPr>
       <w:bookmarkStart w:id="114" w:name="_Toc461252464"/>
       <w:r>
+        <w:lastRenderedPageBreak/>
         <w:t>Date Time Format Strings</w:t>
       </w:r>
       <w:bookmarkEnd w:id="114"/>
@@ -36130,7 +36246,7 @@
           <w:bottom w:w="15" w:type="dxa"/>
           <w:right w:w="15" w:type="dxa"/>
         </w:tblCellMar>
-        <w:tblLook w:val="04A0" w:firstRow="1" w:lastRow="0" w:firstColumn="1" w:lastColumn="0" w:noHBand="0" w:noVBand="1"/>
+        <w:tblLook w:val="04A0"/>
       </w:tblPr>
       <w:tblGrid>
         <w:gridCol w:w="740"/>
@@ -39589,6 +39705,7 @@
         <w:rPr>
           <w:lang w:bidi="ar-SA"/>
         </w:rPr>
+        <w:lastRenderedPageBreak/>
         <w:t>datetime with time zone</w:t>
       </w:r>
       <w:bookmarkEnd w:id="117"/>
@@ -40196,6 +40313,7 @@
         <w:rPr>
           <w:lang w:bidi="ar-SA"/>
         </w:rPr>
+        <w:lastRenderedPageBreak/>
         <w:t>ISO Weekday</w:t>
       </w:r>
       <w:bookmarkEnd w:id="120"/>
@@ -40783,6 +40901,7 @@
         <w:rPr>
           <w:lang w:bidi="ar-SA"/>
         </w:rPr>
+        <w:lastRenderedPageBreak/>
         <w:t>Get a value for a key in the dict</w:t>
       </w:r>
       <w:bookmarkEnd w:id="126"/>
@@ -40922,6 +41041,7 @@
         <w:rPr>
           <w:lang w:bidi="ar-SA"/>
         </w:rPr>
+        <w:lastRenderedPageBreak/>
         <w:t>Get the keys from a dictionary</w:t>
       </w:r>
       <w:bookmarkEnd w:id="127"/>
@@ -41435,6 +41555,7 @@
       </w:pPr>
       <w:bookmarkStart w:id="132" w:name="_Toc461252482"/>
       <w:r>
+        <w:lastRenderedPageBreak/>
         <w:t>Create a Directory</w:t>
       </w:r>
       <w:bookmarkEnd w:id="132"/>
@@ -41803,6 +41924,7 @@
     <w:p/>
     <w:p>
       <w:r>
+        <w:lastRenderedPageBreak/>
         <w:t>File names are returned as elements in a list.  Note that this will also read in subdirectories.</w:t>
       </w:r>
     </w:p>
@@ -43196,6 +43318,7 @@
       </w:pPr>
       <w:bookmarkStart w:id="142" w:name="_Toc461252492"/>
       <w:r>
+        <w:lastRenderedPageBreak/>
         <w:t>Files</w:t>
       </w:r>
       <w:bookmarkEnd w:id="142"/>
@@ -43581,6 +43704,7 @@
         <w:pStyle w:val="codestyle"/>
       </w:pPr>
       <w:r>
+        <w:lastRenderedPageBreak/>
         <w:t>root.withdraw()</w:t>
       </w:r>
     </w:p>
@@ -44487,6 +44611,7 @@
         <w:pStyle w:val="codestyle"/>
       </w:pPr>
       <w:r>
+        <w:lastRenderedPageBreak/>
         <w:t>c:\Python27\Scripts&gt;easy_install googlemaps</w:t>
       </w:r>
     </w:p>
@@ -44606,6 +44731,7 @@
       </w:pPr>
       <w:bookmarkStart w:id="162" w:name="_Toc461252510"/>
       <w:r>
+        <w:lastRenderedPageBreak/>
         <w:t>json</w:t>
       </w:r>
       <w:bookmarkEnd w:id="162"/>
@@ -45029,6 +45155,7 @@
           <w:rFonts w:eastAsia="Times New Roman"/>
           <w:lang w:bidi="ar-SA"/>
         </w:rPr>
+        <w:lastRenderedPageBreak/>
         <w:t>Lists</w:t>
       </w:r>
       <w:bookmarkEnd w:id="171"/>
@@ -45651,6 +45778,7 @@
           <w:rFonts w:eastAsia="Times New Roman"/>
           <w:lang w:bidi="ar-SA"/>
         </w:rPr>
+        <w:lastRenderedPageBreak/>
         <w:t>Creating and Appending to a List</w:t>
       </w:r>
       <w:bookmarkEnd w:id="180"/>
@@ -46046,6 +46174,7 @@
       </w:pPr>
       <w:bookmarkStart w:id="183" w:name="_Toc461252527"/>
       <w:r>
+        <w:lastRenderedPageBreak/>
         <w:t>Last items in a List</w:t>
       </w:r>
       <w:bookmarkEnd w:id="183"/>
@@ -46540,6 +46669,7 @@
       </w:pPr>
       <w:bookmarkStart w:id="187" w:name="_Toc461252531"/>
       <w:r>
+        <w:lastRenderedPageBreak/>
         <w:t>Sort a list</w:t>
       </w:r>
       <w:bookmarkEnd w:id="187"/>
@@ -46900,6 +47030,7 @@
         <w:pStyle w:val="codestyle"/>
       </w:pPr>
       <w:r>
+        <w:lastRenderedPageBreak/>
         <w:t xml:space="preserve">    [0, 1, 1, 0, 0, 1, 0, 1],</w:t>
       </w:r>
     </w:p>
@@ -47285,6 +47416,7 @@
         <w:rPr>
           <w:lang w:bidi="ar-SA"/>
         </w:rPr>
+        <w:lastRenderedPageBreak/>
         <w:t>Largest float</w:t>
       </w:r>
       <w:bookmarkEnd w:id="200"/>
@@ -47995,6 +48127,7 @@
           <w:szCs w:val="18"/>
           <w:lang w:bidi="ar-SA"/>
         </w:rPr>
+        <w:lastRenderedPageBreak/>
         <w:t>&gt;&gt;&gt; decimal.Decimal('2.665').quantize(decimal.Decimal('.01'), rounding=decimal.ROUND_HALF_EVEN)</w:t>
       </w:r>
     </w:p>
@@ -48127,6 +48260,7 @@
         <w:rPr>
           <w:lang w:bidi="ar-SA"/>
         </w:rPr>
+        <w:lastRenderedPageBreak/>
         <w:t>def round_half_even(floating_point_str, how_many_dec_points):</w:t>
       </w:r>
     </w:p>
@@ -48905,6 +49039,7 @@
       </w:pPr>
       <w:bookmarkStart w:id="214" w:name="_Toc461252554"/>
       <w:r>
+        <w:lastRenderedPageBreak/>
         <w:t>Matrices</w:t>
       </w:r>
       <w:bookmarkEnd w:id="214"/>
@@ -49210,6 +49345,7 @@
       </w:pPr>
       <w:bookmarkStart w:id="219" w:name="_Toc461252559"/>
       <w:r>
+        <w:lastRenderedPageBreak/>
         <w:t>Methods</w:t>
       </w:r>
       <w:bookmarkEnd w:id="219"/>
@@ -49732,6 +49868,7 @@
       </w:pPr>
       <w:bookmarkStart w:id="223" w:name="_Toc461252563"/>
       <w:r>
+        <w:lastRenderedPageBreak/>
         <w:t>r-squared</w:t>
       </w:r>
       <w:bookmarkEnd w:id="223"/>
@@ -50030,6 +50167,7 @@
       </w:pPr>
       <w:bookmarkStart w:id="228" w:name="_Toc461252568"/>
       <w:r>
+        <w:lastRenderedPageBreak/>
         <w:t>pandas</w:t>
       </w:r>
       <w:bookmarkEnd w:id="228"/>
@@ -50147,6 +50285,7 @@
       </w:pPr>
       <w:bookmarkStart w:id="231" w:name="_Toc461252571"/>
       <w:r>
+        <w:lastRenderedPageBreak/>
         <w:t>Installing</w:t>
       </w:r>
       <w:r>
@@ -50267,6 +50406,7 @@
       </w:pPr>
       <w:bookmarkStart w:id="232" w:name="_Toc461252572"/>
       <w:r>
+        <w:lastRenderedPageBreak/>
         <w:t>Querying using pandasql</w:t>
       </w:r>
       <w:bookmarkEnd w:id="232"/>
@@ -51058,6 +51198,7 @@
           <w:noProof/>
           <w:lang w:bidi="ar-SA"/>
         </w:rPr>
+        <w:lastRenderedPageBreak/>
         <w:drawing>
           <wp:inline distT="0" distB="0" distL="0" distR="0">
             <wp:extent cx="3857625" cy="2781633"/>
@@ -51262,6 +51403,7 @@
       </w:pPr>
       <w:bookmarkStart w:id="236" w:name="_Toc461252576"/>
       <w:r>
+        <w:lastRenderedPageBreak/>
         <w:t>Program Execution</w:t>
       </w:r>
       <w:bookmarkEnd w:id="236"/>
@@ -51378,6 +51520,7 @@
       </w:pPr>
       <w:bookmarkStart w:id="240" w:name="_Toc461252580"/>
       <w:r>
+        <w:lastRenderedPageBreak/>
         <w:t>Random Numbers</w:t>
       </w:r>
       <w:bookmarkEnd w:id="240"/>
@@ -51845,6 +51988,7 @@
       </w:pPr>
       <w:bookmarkStart w:id="247" w:name="_Toc461252587"/>
       <w:r>
+        <w:lastRenderedPageBreak/>
         <w:t>Series</w:t>
       </w:r>
       <w:r>
@@ -52162,6 +52306,7 @@
           <w:sz w:val="18"/>
           <w:szCs w:val="18"/>
         </w:rPr>
+        <w:lastRenderedPageBreak/>
         <w:t>feature_matrix_train, sentiment_train = get_numpy_data(train_data, important_words, 'sentiment')</w:t>
       </w:r>
     </w:p>
@@ -52373,6 +52518,7 @@
       </w:pPr>
       <w:bookmarkStart w:id="258" w:name="_Toc461252598"/>
       <w:r>
+        <w:lastRenderedPageBreak/>
         <w:t>Random Split an SFrame</w:t>
       </w:r>
       <w:bookmarkEnd w:id="258"/>
@@ -52686,6 +52832,7 @@
       </w:pPr>
       <w:bookmarkStart w:id="263" w:name="_Toc461252603"/>
       <w:r>
+        <w:lastRenderedPageBreak/>
         <w:t>Precision, recall, F1, support</w:t>
       </w:r>
       <w:bookmarkEnd w:id="263"/>
@@ -53019,6 +53166,7 @@
       </w:pPr>
       <w:bookmarkStart w:id="269" w:name="_Toc461252609"/>
       <w:r>
+        <w:lastRenderedPageBreak/>
         <w:t>Find a sub-string</w:t>
       </w:r>
       <w:bookmarkEnd w:id="269"/>
@@ -53370,6 +53518,7 @@
       </w:pPr>
       <w:bookmarkStart w:id="273" w:name="_Toc461252613"/>
       <w:r>
+        <w:lastRenderedPageBreak/>
         <w:t>Replace a substring</w:t>
       </w:r>
       <w:bookmarkEnd w:id="273"/>
@@ -54123,6 +54272,7 @@
         <w:pStyle w:val="codestyle"/>
       </w:pPr>
       <w:r>
+        <w:lastRenderedPageBreak/>
         <w:t>'comething'</w:t>
       </w:r>
     </w:p>
@@ -54145,8 +54295,8 @@
 </file>
 
 <file path=word/numbering.xml><?xml version="1.0" encoding="utf-8"?>
-<w:numbering xmlns:wpc="http://schemas.microsoft.com/office/word/2010/wordprocessingCanvas" xmlns:mc="http://schemas.openxmlformats.org/markup-compatibility/2006" xmlns:o="urn:schemas-microsoft-com:office:office" xmlns:r="http://schemas.openxmlformats.org/officeDocument/2006/relationships" xmlns:m="http://schemas.openxmlformats.org/officeDocument/2006/math" xmlns:v="urn:schemas-microsoft-com:vml" xmlns:wp14="http://schemas.microsoft.com/office/word/2010/wordprocessingDrawing" xmlns:wp="http://schemas.openxmlformats.org/drawingml/2006/wordprocessingDrawing" xmlns:w10="urn:schemas-microsoft-com:office:word" xmlns:w="http://schemas.openxmlformats.org/wordprocessingml/2006/main" xmlns:w14="http://schemas.microsoft.com/office/word/2010/wordml" xmlns:w15="http://schemas.microsoft.com/office/word/2012/wordml" xmlns:wpg="http://schemas.microsoft.com/office/word/2010/wordprocessingGroup" xmlns:wpi="http://schemas.microsoft.com/office/word/2010/wordprocessingInk" xmlns:wne="http://schemas.microsoft.com/office/word/2006/wordml" xmlns:wps="http://schemas.microsoft.com/office/word/2010/wordprocessingShape" mc:Ignorable="w14 w15 wp14">
-  <w:abstractNum w:abstractNumId="0" w15:restartNumberingAfterBreak="0">
+<w:numbering xmlns:ve="http://schemas.openxmlformats.org/markup-compatibility/2006" xmlns:o="urn:schemas-microsoft-com:office:office" xmlns:r="http://schemas.openxmlformats.org/officeDocument/2006/relationships" xmlns:m="http://schemas.openxmlformats.org/officeDocument/2006/math" xmlns:v="urn:schemas-microsoft-com:vml" xmlns:wp="http://schemas.openxmlformats.org/drawingml/2006/wordprocessingDrawing" xmlns:w10="urn:schemas-microsoft-com:office:word" xmlns:w="http://schemas.openxmlformats.org/wordprocessingml/2006/main" xmlns:wne="http://schemas.microsoft.com/office/word/2006/wordml">
+  <w:abstractNum w:abstractNumId="0">
     <w:nsid w:val="090251BD"/>
     <w:multiLevelType w:val="multilevel"/>
     <w:tmpl w:val="BC742C98"/>
@@ -54259,7 +54409,7 @@
       </w:pPr>
     </w:lvl>
   </w:abstractNum>
-  <w:abstractNum w:abstractNumId="1" w15:restartNumberingAfterBreak="0">
+  <w:abstractNum w:abstractNumId="1">
     <w:nsid w:val="1FD729F7"/>
     <w:multiLevelType w:val="hybridMultilevel"/>
     <w:tmpl w:val="82F456FC"/>
@@ -54348,7 +54498,7 @@
       </w:pPr>
     </w:lvl>
   </w:abstractNum>
-  <w:abstractNum w:abstractNumId="2" w15:restartNumberingAfterBreak="0">
+  <w:abstractNum w:abstractNumId="2">
     <w:nsid w:val="4D2F5BEE"/>
     <w:multiLevelType w:val="hybridMultilevel"/>
     <w:tmpl w:val="7E366628"/>
@@ -54450,7 +54600,7 @@
 </file>
 
 <file path=word/styles.xml><?xml version="1.0" encoding="utf-8"?>
-<w:styles xmlns:mc="http://schemas.openxmlformats.org/markup-compatibility/2006" xmlns:r="http://schemas.openxmlformats.org/officeDocument/2006/relationships" xmlns:w="http://schemas.openxmlformats.org/wordprocessingml/2006/main" xmlns:w14="http://schemas.microsoft.com/office/word/2010/wordml" xmlns:w15="http://schemas.microsoft.com/office/word/2012/wordml" mc:Ignorable="w14 w15">
+<w:styles xmlns:r="http://schemas.openxmlformats.org/officeDocument/2006/relationships" xmlns:w="http://schemas.openxmlformats.org/wordprocessingml/2006/main">
   <w:docDefaults>
     <w:rPrDefault>
       <w:rPr>
@@ -54466,378 +54616,144 @@
       </w:pPr>
     </w:pPrDefault>
   </w:docDefaults>
-  <w:latentStyles w:defLockedState="0" w:defUIPriority="99" w:defSemiHidden="0" w:defUnhideWhenUsed="0" w:defQFormat="0" w:count="371">
-    <w:lsdException w:name="Normal" w:uiPriority="0" w:qFormat="1"/>
-    <w:lsdException w:name="heading 1" w:uiPriority="9" w:qFormat="1"/>
-    <w:lsdException w:name="heading 2" w:semiHidden="1" w:uiPriority="9" w:unhideWhenUsed="1" w:qFormat="1"/>
-    <w:lsdException w:name="heading 3" w:semiHidden="1" w:uiPriority="9" w:unhideWhenUsed="1" w:qFormat="1"/>
-    <w:lsdException w:name="heading 4" w:semiHidden="1" w:uiPriority="9" w:unhideWhenUsed="1" w:qFormat="1"/>
-    <w:lsdException w:name="heading 5" w:semiHidden="1" w:uiPriority="9" w:unhideWhenUsed="1" w:qFormat="1"/>
-    <w:lsdException w:name="heading 6" w:semiHidden="1" w:uiPriority="9" w:unhideWhenUsed="1" w:qFormat="1"/>
-    <w:lsdException w:name="heading 7" w:semiHidden="1" w:uiPriority="9" w:unhideWhenUsed="1" w:qFormat="1"/>
-    <w:lsdException w:name="heading 8" w:semiHidden="1" w:uiPriority="9" w:unhideWhenUsed="1" w:qFormat="1"/>
-    <w:lsdException w:name="heading 9" w:semiHidden="1" w:uiPriority="9" w:unhideWhenUsed="1" w:qFormat="1"/>
-    <w:lsdException w:name="index 1" w:semiHidden="1" w:unhideWhenUsed="1"/>
-    <w:lsdException w:name="index 2" w:semiHidden="1" w:unhideWhenUsed="1"/>
-    <w:lsdException w:name="index 3" w:semiHidden="1" w:unhideWhenUsed="1"/>
-    <w:lsdException w:name="index 4" w:semiHidden="1" w:unhideWhenUsed="1"/>
-    <w:lsdException w:name="index 5" w:semiHidden="1" w:unhideWhenUsed="1"/>
-    <w:lsdException w:name="index 6" w:semiHidden="1" w:unhideWhenUsed="1"/>
-    <w:lsdException w:name="index 7" w:semiHidden="1" w:unhideWhenUsed="1"/>
-    <w:lsdException w:name="index 8" w:semiHidden="1" w:unhideWhenUsed="1"/>
-    <w:lsdException w:name="index 9" w:semiHidden="1" w:unhideWhenUsed="1"/>
-    <w:lsdException w:name="toc 1" w:semiHidden="1" w:uiPriority="39" w:unhideWhenUsed="1"/>
-    <w:lsdException w:name="toc 2" w:semiHidden="1" w:uiPriority="39" w:unhideWhenUsed="1"/>
-    <w:lsdException w:name="toc 3" w:semiHidden="1" w:uiPriority="39" w:unhideWhenUsed="1"/>
-    <w:lsdException w:name="toc 4" w:semiHidden="1" w:uiPriority="39" w:unhideWhenUsed="1"/>
-    <w:lsdException w:name="toc 5" w:semiHidden="1" w:uiPriority="39" w:unhideWhenUsed="1"/>
-    <w:lsdException w:name="toc 6" w:semiHidden="1" w:uiPriority="39" w:unhideWhenUsed="1"/>
-    <w:lsdException w:name="toc 7" w:semiHidden="1" w:uiPriority="39" w:unhideWhenUsed="1"/>
-    <w:lsdException w:name="toc 8" w:semiHidden="1" w:uiPriority="39" w:unhideWhenUsed="1"/>
-    <w:lsdException w:name="toc 9" w:semiHidden="1" w:uiPriority="39" w:unhideWhenUsed="1"/>
-    <w:lsdException w:name="Normal Indent" w:semiHidden="1" w:unhideWhenUsed="1"/>
-    <w:lsdException w:name="footnote text" w:semiHidden="1" w:unhideWhenUsed="1"/>
-    <w:lsdException w:name="annotation text" w:semiHidden="1" w:unhideWhenUsed="1"/>
-    <w:lsdException w:name="header" w:semiHidden="1" w:unhideWhenUsed="1"/>
-    <w:lsdException w:name="footer" w:semiHidden="1" w:unhideWhenUsed="1"/>
-    <w:lsdException w:name="index heading" w:semiHidden="1" w:unhideWhenUsed="1"/>
-    <w:lsdException w:name="caption" w:semiHidden="1" w:uiPriority="35" w:unhideWhenUsed="1"/>
-    <w:lsdException w:name="table of figures" w:semiHidden="1" w:unhideWhenUsed="1"/>
-    <w:lsdException w:name="envelope address" w:semiHidden="1" w:unhideWhenUsed="1"/>
-    <w:lsdException w:name="envelope return" w:semiHidden="1" w:unhideWhenUsed="1"/>
-    <w:lsdException w:name="footnote reference" w:semiHidden="1" w:unhideWhenUsed="1"/>
-    <w:lsdException w:name="annotation reference" w:semiHidden="1" w:unhideWhenUsed="1"/>
-    <w:lsdException w:name="line number" w:semiHidden="1" w:unhideWhenUsed="1"/>
-    <w:lsdException w:name="page number" w:semiHidden="1" w:unhideWhenUsed="1"/>
-    <w:lsdException w:name="endnote reference" w:semiHidden="1" w:unhideWhenUsed="1"/>
-    <w:lsdException w:name="endnote text" w:semiHidden="1" w:unhideWhenUsed="1"/>
-    <w:lsdException w:name="table of authorities" w:semiHidden="1" w:unhideWhenUsed="1"/>
-    <w:lsdException w:name="macro" w:semiHidden="1" w:unhideWhenUsed="1"/>
-    <w:lsdException w:name="toa heading" w:semiHidden="1" w:unhideWhenUsed="1"/>
-    <w:lsdException w:name="List" w:semiHidden="1" w:unhideWhenUsed="1"/>
-    <w:lsdException w:name="List Bullet" w:semiHidden="1" w:unhideWhenUsed="1"/>
-    <w:lsdException w:name="List Number" w:semiHidden="1" w:unhideWhenUsed="1"/>
-    <w:lsdException w:name="List 2" w:semiHidden="1" w:unhideWhenUsed="1"/>
-    <w:lsdException w:name="List 3" w:semiHidden="1" w:unhideWhenUsed="1"/>
-    <w:lsdException w:name="List 4" w:semiHidden="1" w:unhideWhenUsed="1"/>
-    <w:lsdException w:name="List 5" w:semiHidden="1" w:unhideWhenUsed="1"/>
-    <w:lsdException w:name="List Bullet 2" w:semiHidden="1" w:unhideWhenUsed="1"/>
-    <w:lsdException w:name="List Bullet 3" w:semiHidden="1" w:unhideWhenUsed="1"/>
-    <w:lsdException w:name="List Bullet 4" w:semiHidden="1" w:unhideWhenUsed="1"/>
-    <w:lsdException w:name="List Bullet 5" w:semiHidden="1" w:unhideWhenUsed="1"/>
-    <w:lsdException w:name="List Number 2" w:semiHidden="1" w:unhideWhenUsed="1"/>
-    <w:lsdException w:name="List Number 3" w:semiHidden="1" w:unhideWhenUsed="1"/>
-    <w:lsdException w:name="List Number 4" w:semiHidden="1" w:unhideWhenUsed="1"/>
-    <w:lsdException w:name="List Number 5" w:semiHidden="1" w:unhideWhenUsed="1"/>
-    <w:lsdException w:name="Title" w:uiPriority="10" w:qFormat="1"/>
-    <w:lsdException w:name="Closing" w:semiHidden="1" w:unhideWhenUsed="1"/>
-    <w:lsdException w:name="Signature" w:semiHidden="1" w:unhideWhenUsed="1"/>
-    <w:lsdException w:name="Default Paragraph Font" w:semiHidden="1" w:uiPriority="1" w:unhideWhenUsed="1"/>
-    <w:lsdException w:name="Body Text" w:semiHidden="1" w:unhideWhenUsed="1"/>
-    <w:lsdException w:name="Body Text Indent" w:semiHidden="1" w:unhideWhenUsed="1"/>
-    <w:lsdException w:name="List Continue" w:semiHidden="1" w:unhideWhenUsed="1"/>
-    <w:lsdException w:name="List Continue 2" w:semiHidden="1" w:unhideWhenUsed="1"/>
-    <w:lsdException w:name="List Continue 3" w:semiHidden="1" w:unhideWhenUsed="1"/>
-    <w:lsdException w:name="List Continue 4" w:semiHidden="1" w:unhideWhenUsed="1"/>
-    <w:lsdException w:name="List Continue 5" w:semiHidden="1" w:unhideWhenUsed="1"/>
-    <w:lsdException w:name="Message Header" w:semiHidden="1" w:unhideWhenUsed="1"/>
-    <w:lsdException w:name="Subtitle" w:uiPriority="11" w:qFormat="1"/>
-    <w:lsdException w:name="Salutation" w:semiHidden="1" w:unhideWhenUsed="1"/>
-    <w:lsdException w:name="Date" w:semiHidden="1" w:unhideWhenUsed="1"/>
-    <w:lsdException w:name="Body Text First Indent" w:semiHidden="1" w:unhideWhenUsed="1"/>
-    <w:lsdException w:name="Body Text First Indent 2" w:semiHidden="1" w:unhideWhenUsed="1"/>
-    <w:lsdException w:name="Note Heading" w:semiHidden="1" w:unhideWhenUsed="1"/>
-    <w:lsdException w:name="Body Text 2" w:semiHidden="1" w:unhideWhenUsed="1"/>
-    <w:lsdException w:name="Body Text 3" w:semiHidden="1" w:unhideWhenUsed="1"/>
-    <w:lsdException w:name="Body Text Indent 2" w:semiHidden="1" w:unhideWhenUsed="1"/>
-    <w:lsdException w:name="Body Text Indent 3" w:semiHidden="1" w:unhideWhenUsed="1"/>
-    <w:lsdException w:name="Block Text" w:semiHidden="1" w:unhideWhenUsed="1"/>
-    <w:lsdException w:name="Hyperlink" w:semiHidden="1" w:unhideWhenUsed="1"/>
-    <w:lsdException w:name="FollowedHyperlink" w:semiHidden="1" w:unhideWhenUsed="1"/>
-    <w:lsdException w:name="Strong" w:uiPriority="22" w:qFormat="1"/>
-    <w:lsdException w:name="Emphasis" w:uiPriority="20" w:qFormat="1"/>
-    <w:lsdException w:name="Document Map" w:semiHidden="1" w:unhideWhenUsed="1"/>
-    <w:lsdException w:name="Plain Text" w:semiHidden="1" w:unhideWhenUsed="1"/>
-    <w:lsdException w:name="E-mail Signature" w:semiHidden="1" w:unhideWhenUsed="1"/>
-    <w:lsdException w:name="HTML Top of Form" w:semiHidden="1" w:unhideWhenUsed="1"/>
-    <w:lsdException w:name="HTML Bottom of Form" w:semiHidden="1" w:unhideWhenUsed="1"/>
-    <w:lsdException w:name="Normal (Web)" w:semiHidden="1" w:unhideWhenUsed="1"/>
-    <w:lsdException w:name="HTML Acronym" w:semiHidden="1" w:unhideWhenUsed="1"/>
-    <w:lsdException w:name="HTML Address" w:semiHidden="1" w:unhideWhenUsed="1"/>
-    <w:lsdException w:name="HTML Cite" w:semiHidden="1" w:unhideWhenUsed="1"/>
-    <w:lsdException w:name="HTML Code" w:semiHidden="1" w:unhideWhenUsed="1"/>
-    <w:lsdException w:name="HTML Definition" w:semiHidden="1" w:unhideWhenUsed="1"/>
-    <w:lsdException w:name="HTML Keyboard" w:semiHidden="1" w:unhideWhenUsed="1"/>
-    <w:lsdException w:name="HTML Preformatted" w:semiHidden="1" w:unhideWhenUsed="1"/>
-    <w:lsdException w:name="HTML Sample" w:semiHidden="1" w:unhideWhenUsed="1"/>
-    <w:lsdException w:name="HTML Typewriter" w:semiHidden="1" w:unhideWhenUsed="1"/>
-    <w:lsdException w:name="HTML Variable" w:semiHidden="1" w:unhideWhenUsed="1"/>
-    <w:lsdException w:name="Normal Table" w:semiHidden="1" w:unhideWhenUsed="1"/>
-    <w:lsdException w:name="annotation subject" w:semiHidden="1" w:unhideWhenUsed="1"/>
-    <w:lsdException w:name="No List" w:semiHidden="1" w:unhideWhenUsed="1"/>
-    <w:lsdException w:name="Outline List 1" w:semiHidden="1" w:unhideWhenUsed="1"/>
-    <w:lsdException w:name="Outline List 2" w:semiHidden="1" w:unhideWhenUsed="1"/>
-    <w:lsdException w:name="Outline List 3" w:semiHidden="1" w:unhideWhenUsed="1"/>
-    <w:lsdException w:name="Table Simple 1" w:semiHidden="1" w:unhideWhenUsed="1"/>
-    <w:lsdException w:name="Table Simple 2" w:semiHidden="1" w:unhideWhenUsed="1"/>
-    <w:lsdException w:name="Table Simple 3" w:semiHidden="1" w:unhideWhenUsed="1"/>
-    <w:lsdException w:name="Table Classic 1" w:semiHidden="1" w:unhideWhenUsed="1"/>
-    <w:lsdException w:name="Table Classic 2" w:semiHidden="1" w:unhideWhenUsed="1"/>
-    <w:lsdException w:name="Table Classic 3" w:semiHidden="1" w:unhideWhenUsed="1"/>
-    <w:lsdException w:name="Table Classic 4" w:semiHidden="1" w:unhideWhenUsed="1"/>
-    <w:lsdException w:name="Table Colorful 1" w:semiHidden="1" w:unhideWhenUsed="1"/>
-    <w:lsdException w:name="Table Colorful 2" w:semiHidden="1" w:unhideWhenUsed="1"/>
-    <w:lsdException w:name="Table Colorful 3" w:semiHidden="1" w:unhideWhenUsed="1"/>
-    <w:lsdException w:name="Table Columns 1" w:semiHidden="1" w:unhideWhenUsed="1"/>
-    <w:lsdException w:name="Table Columns 2" w:semiHidden="1" w:unhideWhenUsed="1"/>
-    <w:lsdException w:name="Table Columns 3" w:semiHidden="1" w:unhideWhenUsed="1"/>
-    <w:lsdException w:name="Table Columns 4" w:semiHidden="1" w:unhideWhenUsed="1"/>
-    <w:lsdException w:name="Table Columns 5" w:semiHidden="1" w:unhideWhenUsed="1"/>
-    <w:lsdException w:name="Table Grid 1" w:semiHidden="1" w:unhideWhenUsed="1"/>
-    <w:lsdException w:name="Table Grid 2" w:semiHidden="1" w:unhideWhenUsed="1"/>
-    <w:lsdException w:name="Table Grid 3" w:semiHidden="1" w:unhideWhenUsed="1"/>
-    <w:lsdException w:name="Table Grid 4" w:semiHidden="1" w:unhideWhenUsed="1"/>
-    <w:lsdException w:name="Table Grid 5" w:semiHidden="1" w:unhideWhenUsed="1"/>
-    <w:lsdException w:name="Table Grid 6" w:semiHidden="1" w:unhideWhenUsed="1"/>
-    <w:lsdException w:name="Table Grid 7" w:semiHidden="1" w:unhideWhenUsed="1"/>
-    <w:lsdException w:name="Table Grid 8" w:semiHidden="1" w:unhideWhenUsed="1"/>
-    <w:lsdException w:name="Table List 1" w:semiHidden="1" w:unhideWhenUsed="1"/>
-    <w:lsdException w:name="Table List 2" w:semiHidden="1" w:unhideWhenUsed="1"/>
-    <w:lsdException w:name="Table List 3" w:semiHidden="1" w:unhideWhenUsed="1"/>
-    <w:lsdException w:name="Table List 4" w:semiHidden="1" w:unhideWhenUsed="1"/>
-    <w:lsdException w:name="Table List 5" w:semiHidden="1" w:unhideWhenUsed="1"/>
-    <w:lsdException w:name="Table List 6" w:semiHidden="1" w:unhideWhenUsed="1"/>
-    <w:lsdException w:name="Table List 7" w:semiHidden="1" w:unhideWhenUsed="1"/>
-    <w:lsdException w:name="Table List 8" w:semiHidden="1" w:unhideWhenUsed="1"/>
-    <w:lsdException w:name="Table 3D effects 1" w:semiHidden="1" w:unhideWhenUsed="1"/>
-    <w:lsdException w:name="Table 3D effects 2" w:semiHidden="1" w:unhideWhenUsed="1"/>
-    <w:lsdException w:name="Table 3D effects 3" w:semiHidden="1" w:unhideWhenUsed="1"/>
-    <w:lsdException w:name="Table Contemporary" w:semiHidden="1" w:unhideWhenUsed="1"/>
-    <w:lsdException w:name="Table Elegant" w:semiHidden="1" w:unhideWhenUsed="1"/>
-    <w:lsdException w:name="Table Professional" w:semiHidden="1" w:unhideWhenUsed="1"/>
-    <w:lsdException w:name="Table Subtle 1" w:semiHidden="1" w:unhideWhenUsed="1"/>
-    <w:lsdException w:name="Table Subtle 2" w:semiHidden="1" w:unhideWhenUsed="1"/>
-    <w:lsdException w:name="Table Web 1" w:semiHidden="1" w:unhideWhenUsed="1"/>
-    <w:lsdException w:name="Table Web 2" w:semiHidden="1" w:unhideWhenUsed="1"/>
-    <w:lsdException w:name="Table Web 3" w:semiHidden="1" w:unhideWhenUsed="1"/>
-    <w:lsdException w:name="Balloon Text" w:semiHidden="1" w:unhideWhenUsed="1"/>
-    <w:lsdException w:name="Table Grid" w:uiPriority="59"/>
-    <w:lsdException w:name="Table Theme" w:semiHidden="1" w:unhideWhenUsed="1"/>
-    <w:lsdException w:name="Placeholder Text" w:semiHidden="1"/>
-    <w:lsdException w:name="No Spacing" w:uiPriority="1" w:qFormat="1"/>
-    <w:lsdException w:name="Light Shading" w:uiPriority="60"/>
-    <w:lsdException w:name="Light List" w:uiPriority="61"/>
-    <w:lsdException w:name="Light Grid" w:uiPriority="62"/>
-    <w:lsdException w:name="Medium Shading 1" w:uiPriority="63"/>
-    <w:lsdException w:name="Medium Shading 2" w:uiPriority="64"/>
-    <w:lsdException w:name="Medium List 1" w:uiPriority="65"/>
-    <w:lsdException w:name="Medium List 2" w:uiPriority="66"/>
-    <w:lsdException w:name="Medium Grid 1" w:uiPriority="67"/>
-    <w:lsdException w:name="Medium Grid 2" w:uiPriority="68"/>
-    <w:lsdException w:name="Medium Grid 3" w:uiPriority="69"/>
-    <w:lsdException w:name="Dark List" w:uiPriority="70"/>
-    <w:lsdException w:name="Colorful Shading" w:uiPriority="71"/>
-    <w:lsdException w:name="Colorful List" w:uiPriority="72"/>
-    <w:lsdException w:name="Colorful Grid" w:uiPriority="73"/>
-    <w:lsdException w:name="Light Shading Accent 1" w:uiPriority="60"/>
-    <w:lsdException w:name="Light List Accent 1" w:uiPriority="61"/>
-    <w:lsdException w:name="Light Grid Accent 1" w:uiPriority="62"/>
-    <w:lsdException w:name="Medium Shading 1 Accent 1" w:uiPriority="63"/>
-    <w:lsdException w:name="Medium Shading 2 Accent 1" w:uiPriority="64"/>
-    <w:lsdException w:name="Medium List 1 Accent 1" w:uiPriority="65"/>
-    <w:lsdException w:name="Revision" w:semiHidden="1"/>
-    <w:lsdException w:name="List Paragraph" w:uiPriority="34" w:qFormat="1"/>
-    <w:lsdException w:name="Quote" w:uiPriority="29" w:qFormat="1"/>
-    <w:lsdException w:name="Intense Quote" w:uiPriority="30" w:qFormat="1"/>
-    <w:lsdException w:name="Medium List 2 Accent 1" w:uiPriority="66"/>
-    <w:lsdException w:name="Medium Grid 1 Accent 1" w:uiPriority="67"/>
-    <w:lsdException w:name="Medium Grid 2 Accent 1" w:uiPriority="68"/>
-    <w:lsdException w:name="Medium Grid 3 Accent 1" w:uiPriority="69"/>
-    <w:lsdException w:name="Dark List Accent 1" w:uiPriority="70"/>
-    <w:lsdException w:name="Colorful Shading Accent 1" w:uiPriority="71"/>
-    <w:lsdException w:name="Colorful List Accent 1" w:uiPriority="72"/>
-    <w:lsdException w:name="Colorful Grid Accent 1" w:uiPriority="73"/>
-    <w:lsdException w:name="Light Shading Accent 2" w:uiPriority="60"/>
-    <w:lsdException w:name="Light List Accent 2" w:uiPriority="61"/>
-    <w:lsdException w:name="Light Grid Accent 2" w:uiPriority="62"/>
-    <w:lsdException w:name="Medium Shading 1 Accent 2" w:uiPriority="63"/>
-    <w:lsdException w:name="Medium Shading 2 Accent 2" w:uiPriority="64"/>
-    <w:lsdException w:name="Medium List 1 Accent 2" w:uiPriority="65"/>
-    <w:lsdException w:name="Medium List 2 Accent 2" w:uiPriority="66"/>
-    <w:lsdException w:name="Medium Grid 1 Accent 2" w:uiPriority="67"/>
-    <w:lsdException w:name="Medium Grid 2 Accent 2" w:uiPriority="68"/>
-    <w:lsdException w:name="Medium Grid 3 Accent 2" w:uiPriority="69"/>
-    <w:lsdException w:name="Dark List Accent 2" w:uiPriority="70"/>
-    <w:lsdException w:name="Colorful Shading Accent 2" w:uiPriority="71"/>
-    <w:lsdException w:name="Colorful List Accent 2" w:uiPriority="72"/>
-    <w:lsdException w:name="Colorful Grid Accent 2" w:uiPriority="73"/>
-    <w:lsdException w:name="Light Shading Accent 3" w:uiPriority="60"/>
-    <w:lsdException w:name="Light List Accent 3" w:uiPriority="61"/>
-    <w:lsdException w:name="Light Grid Accent 3" w:uiPriority="62"/>
-    <w:lsdException w:name="Medium Shading 1 Accent 3" w:uiPriority="63"/>
-    <w:lsdException w:name="Medium Shading 2 Accent 3" w:uiPriority="64"/>
-    <w:lsdException w:name="Medium List 1 Accent 3" w:uiPriority="65"/>
-    <w:lsdException w:name="Medium List 2 Accent 3" w:uiPriority="66"/>
-    <w:lsdException w:name="Medium Grid 1 Accent 3" w:uiPriority="67"/>
-    <w:lsdException w:name="Medium Grid 2 Accent 3" w:uiPriority="68"/>
-    <w:lsdException w:name="Medium Grid 3 Accent 3" w:uiPriority="69"/>
-    <w:lsdException w:name="Dark List Accent 3" w:uiPriority="70"/>
-    <w:lsdException w:name="Colorful Shading Accent 3" w:uiPriority="71"/>
-    <w:lsdException w:name="Colorful List Accent 3" w:uiPriority="72"/>
-    <w:lsdException w:name="Colorful Grid Accent 3" w:uiPriority="73"/>
-    <w:lsdException w:name="Light Shading Accent 4" w:uiPriority="60"/>
-    <w:lsdException w:name="Light List Accent 4" w:uiPriority="61"/>
-    <w:lsdException w:name="Light Grid Accent 4" w:uiPriority="62"/>
-    <w:lsdException w:name="Medium Shading 1 Accent 4" w:uiPriority="63"/>
-    <w:lsdException w:name="Medium Shading 2 Accent 4" w:uiPriority="64"/>
-    <w:lsdException w:name="Medium List 1 Accent 4" w:uiPriority="65"/>
-    <w:lsdException w:name="Medium List 2 Accent 4" w:uiPriority="66"/>
-    <w:lsdException w:name="Medium Grid 1 Accent 4" w:uiPriority="67"/>
-    <w:lsdException w:name="Medium Grid 2 Accent 4" w:uiPriority="68"/>
-    <w:lsdException w:name="Medium Grid 3 Accent 4" w:uiPriority="69"/>
-    <w:lsdException w:name="Dark List Accent 4" w:uiPriority="70"/>
-    <w:lsdException w:name="Colorful Shading Accent 4" w:uiPriority="71"/>
-    <w:lsdException w:name="Colorful List Accent 4" w:uiPriority="72"/>
-    <w:lsdException w:name="Colorful Grid Accent 4" w:uiPriority="73"/>
-    <w:lsdException w:name="Light Shading Accent 5" w:uiPriority="60"/>
-    <w:lsdException w:name="Light List Accent 5" w:uiPriority="61"/>
-    <w:lsdException w:name="Light Grid Accent 5" w:uiPriority="62"/>
-    <w:lsdException w:name="Medium Shading 1 Accent 5" w:uiPriority="63"/>
-    <w:lsdException w:name="Medium Shading 2 Accent 5" w:uiPriority="64"/>
-    <w:lsdException w:name="Medium List 1 Accent 5" w:uiPriority="65"/>
-    <w:lsdException w:name="Medium List 2 Accent 5" w:uiPriority="66"/>
-    <w:lsdException w:name="Medium Grid 1 Accent 5" w:uiPriority="67"/>
-    <w:lsdException w:name="Medium Grid 2 Accent 5" w:uiPriority="68"/>
-    <w:lsdException w:name="Medium Grid 3 Accent 5" w:uiPriority="69"/>
-    <w:lsdException w:name="Dark List Accent 5" w:uiPriority="70"/>
-    <w:lsdException w:name="Colorful Shading Accent 5" w:uiPriority="71"/>
-    <w:lsdException w:name="Colorful List Accent 5" w:uiPriority="72"/>
-    <w:lsdException w:name="Colorful Grid Accent 5" w:uiPriority="73"/>
-    <w:lsdException w:name="Light Shading Accent 6" w:uiPriority="60"/>
-    <w:lsdException w:name="Light List Accent 6" w:uiPriority="61"/>
-    <w:lsdException w:name="Light Grid Accent 6" w:uiPriority="62"/>
-    <w:lsdException w:name="Medium Shading 1 Accent 6" w:uiPriority="63"/>
-    <w:lsdException w:name="Medium Shading 2 Accent 6" w:uiPriority="64"/>
-    <w:lsdException w:name="Medium List 1 Accent 6" w:uiPriority="65"/>
-    <w:lsdException w:name="Medium List 2 Accent 6" w:uiPriority="66"/>
-    <w:lsdException w:name="Medium Grid 1 Accent 6" w:uiPriority="67"/>
-    <w:lsdException w:name="Medium Grid 2 Accent 6" w:uiPriority="68"/>
-    <w:lsdException w:name="Medium Grid 3 Accent 6" w:uiPriority="69"/>
-    <w:lsdException w:name="Dark List Accent 6" w:uiPriority="70"/>
-    <w:lsdException w:name="Colorful Shading Accent 6" w:uiPriority="71"/>
-    <w:lsdException w:name="Colorful List Accent 6" w:uiPriority="72"/>
-    <w:lsdException w:name="Colorful Grid Accent 6" w:uiPriority="73"/>
-    <w:lsdException w:name="Subtle Emphasis" w:uiPriority="19" w:qFormat="1"/>
-    <w:lsdException w:name="Intense Emphasis" w:uiPriority="21" w:qFormat="1"/>
-    <w:lsdException w:name="Subtle Reference" w:uiPriority="31" w:qFormat="1"/>
-    <w:lsdException w:name="Intense Reference" w:uiPriority="32" w:qFormat="1"/>
-    <w:lsdException w:name="Book Title" w:uiPriority="33" w:qFormat="1"/>
-    <w:lsdException w:name="Bibliography" w:semiHidden="1" w:uiPriority="37" w:unhideWhenUsed="1"/>
-    <w:lsdException w:name="TOC Heading" w:semiHidden="1" w:uiPriority="39" w:unhideWhenUsed="1" w:qFormat="1"/>
-    <w:lsdException w:name="Plain Table 1" w:uiPriority="41"/>
-    <w:lsdException w:name="Plain Table 2" w:uiPriority="42"/>
-    <w:lsdException w:name="Plain Table 3" w:uiPriority="43"/>
-    <w:lsdException w:name="Plain Table 4" w:uiPriority="44"/>
-    <w:lsdException w:name="Plain Table 5" w:uiPriority="45"/>
-    <w:lsdException w:name="Grid Table Light" w:uiPriority="40"/>
-    <w:lsdException w:name="Grid Table 1 Light" w:uiPriority="46"/>
-    <w:lsdException w:name="Grid Table 2" w:uiPriority="47"/>
-    <w:lsdException w:name="Grid Table 3" w:uiPriority="48"/>
-    <w:lsdException w:name="Grid Table 4" w:uiPriority="49"/>
-    <w:lsdException w:name="Grid Table 5 Dark" w:uiPriority="50"/>
-    <w:lsdException w:name="Grid Table 6 Colorful" w:uiPriority="51"/>
-    <w:lsdException w:name="Grid Table 7 Colorful" w:uiPriority="52"/>
-    <w:lsdException w:name="Grid Table 1 Light Accent 1" w:uiPriority="46"/>
-    <w:lsdException w:name="Grid Table 2 Accent 1" w:uiPriority="47"/>
-    <w:lsdException w:name="Grid Table 3 Accent 1" w:uiPriority="48"/>
-    <w:lsdException w:name="Grid Table 4 Accent 1" w:uiPriority="49"/>
-    <w:lsdException w:name="Grid Table 5 Dark Accent 1" w:uiPriority="50"/>
-    <w:lsdException w:name="Grid Table 6 Colorful Accent 1" w:uiPriority="51"/>
-    <w:lsdException w:name="Grid Table 7 Colorful Accent 1" w:uiPriority="52"/>
-    <w:lsdException w:name="Grid Table 1 Light Accent 2" w:uiPriority="46"/>
-    <w:lsdException w:name="Grid Table 2 Accent 2" w:uiPriority="47"/>
-    <w:lsdException w:name="Grid Table 3 Accent 2" w:uiPriority="48"/>
-    <w:lsdException w:name="Grid Table 4 Accent 2" w:uiPriority="49"/>
-    <w:lsdException w:name="Grid Table 5 Dark Accent 2" w:uiPriority="50"/>
-    <w:lsdException w:name="Grid Table 6 Colorful Accent 2" w:uiPriority="51"/>
-    <w:lsdException w:name="Grid Table 7 Colorful Accent 2" w:uiPriority="52"/>
-    <w:lsdException w:name="Grid Table 1 Light Accent 3" w:uiPriority="46"/>
-    <w:lsdException w:name="Grid Table 2 Accent 3" w:uiPriority="47"/>
-    <w:lsdException w:name="Grid Table 3 Accent 3" w:uiPriority="48"/>
-    <w:lsdException w:name="Grid Table 4 Accent 3" w:uiPriority="49"/>
-    <w:lsdException w:name="Grid Table 5 Dark Accent 3" w:uiPriority="50"/>
-    <w:lsdException w:name="Grid Table 6 Colorful Accent 3" w:uiPriority="51"/>
-    <w:lsdException w:name="Grid Table 7 Colorful Accent 3" w:uiPriority="52"/>
-    <w:lsdException w:name="Grid Table 1 Light Accent 4" w:uiPriority="46"/>
-    <w:lsdException w:name="Grid Table 2 Accent 4" w:uiPriority="47"/>
-    <w:lsdException w:name="Grid Table 3 Accent 4" w:uiPriority="48"/>
-    <w:lsdException w:name="Grid Table 4 Accent 4" w:uiPriority="49"/>
-    <w:lsdException w:name="Grid Table 5 Dark Accent 4" w:uiPriority="50"/>
-    <w:lsdException w:name="Grid Table 6 Colorful Accent 4" w:uiPriority="51"/>
-    <w:lsdException w:name="Grid Table 7 Colorful Accent 4" w:uiPriority="52"/>
-    <w:lsdException w:name="Grid Table 1 Light Accent 5" w:uiPriority="46"/>
-    <w:lsdException w:name="Grid Table 2 Accent 5" w:uiPriority="47"/>
-    <w:lsdException w:name="Grid Table 3 Accent 5" w:uiPriority="48"/>
-    <w:lsdException w:name="Grid Table 4 Accent 5" w:uiPriority="49"/>
-    <w:lsdException w:name="Grid Table 5 Dark Accent 5" w:uiPriority="50"/>
-    <w:lsdException w:name="Grid Table 6 Colorful Accent 5" w:uiPriority="51"/>
-    <w:lsdException w:name="Grid Table 7 Colorful Accent 5" w:uiPriority="52"/>
-    <w:lsdException w:name="Grid Table 1 Light Accent 6" w:uiPriority="46"/>
-    <w:lsdException w:name="Grid Table 2 Accent 6" w:uiPriority="47"/>
-    <w:lsdException w:name="Grid Table 3 Accent 6" w:uiPriority="48"/>
-    <w:lsdException w:name="Grid Table 4 Accent 6" w:uiPriority="49"/>
-    <w:lsdException w:name="Grid Table 5 Dark Accent 6" w:uiPriority="50"/>
-    <w:lsdException w:name="Grid Table 6 Colorful Accent 6" w:uiPriority="51"/>
-    <w:lsdException w:name="Grid Table 7 Colorful Accent 6" w:uiPriority="52"/>
-    <w:lsdException w:name="List Table 1 Light" w:uiPriority="46"/>
-    <w:lsdException w:name="List Table 2" w:uiPriority="47"/>
-    <w:lsdException w:name="List Table 3" w:uiPriority="48"/>
-    <w:lsdException w:name="List Table 4" w:uiPriority="49"/>
-    <w:lsdException w:name="List Table 5 Dark" w:uiPriority="50"/>
-    <w:lsdException w:name="List Table 6 Colorful" w:uiPriority="51"/>
-    <w:lsdException w:name="List Table 7 Colorful" w:uiPriority="52"/>
-    <w:lsdException w:name="List Table 1 Light Accent 1" w:uiPriority="46"/>
-    <w:lsdException w:name="List Table 2 Accent 1" w:uiPriority="47"/>
-    <w:lsdException w:name="List Table 3 Accent 1" w:uiPriority="48"/>
-    <w:lsdException w:name="List Table 4 Accent 1" w:uiPriority="49"/>
-    <w:lsdException w:name="List Table 5 Dark Accent 1" w:uiPriority="50"/>
-    <w:lsdException w:name="List Table 6 Colorful Accent 1" w:uiPriority="51"/>
-    <w:lsdException w:name="List Table 7 Colorful Accent 1" w:uiPriority="52"/>
-    <w:lsdException w:name="List Table 1 Light Accent 2" w:uiPriority="46"/>
-    <w:lsdException w:name="List Table 2 Accent 2" w:uiPriority="47"/>
-    <w:lsdException w:name="List Table 3 Accent 2" w:uiPriority="48"/>
-    <w:lsdException w:name="List Table 4 Accent 2" w:uiPriority="49"/>
-    <w:lsdException w:name="List Table 5 Dark Accent 2" w:uiPriority="50"/>
-    <w:lsdException w:name="List Table 6 Colorful Accent 2" w:uiPriority="51"/>
-    <w:lsdException w:name="List Table 7 Colorful Accent 2" w:uiPriority="52"/>
-    <w:lsdException w:name="List Table 1 Light Accent 3" w:uiPriority="46"/>
-    <w:lsdException w:name="List Table 2 Accent 3" w:uiPriority="47"/>
-    <w:lsdException w:name="List Table 3 Accent 3" w:uiPriority="48"/>
-    <w:lsdException w:name="List Table 4 Accent 3" w:uiPriority="49"/>
-    <w:lsdException w:name="List Table 5 Dark Accent 3" w:uiPriority="50"/>
-    <w:lsdException w:name="List Table 6 Colorful Accent 3" w:uiPriority="51"/>
-    <w:lsdException w:name="List Table 7 Colorful Accent 3" w:uiPriority="52"/>
-    <w:lsdException w:name="List Table 1 Light Accent 4" w:uiPriority="46"/>
-    <w:lsdException w:name="List Table 2 Accent 4" w:uiPriority="47"/>
-    <w:lsdException w:name="List Table 3 Accent 4" w:uiPriority="48"/>
-    <w:lsdException w:name="List Table 4 Accent 4" w:uiPriority="49"/>
-    <w:lsdException w:name="List Table 5 Dark Accent 4" w:uiPriority="50"/>
-    <w:lsdException w:name="List Table 6 Colorful Accent 4" w:uiPriority="51"/>
-    <w:lsdException w:name="List Table 7 Colorful Accent 4" w:uiPriority="52"/>
-    <w:lsdException w:name="List Table 1 Light Accent 5" w:uiPriority="46"/>
-    <w:lsdException w:name="List Table 2 Accent 5" w:uiPriority="47"/>
-    <w:lsdException w:name="List Table 3 Accent 5" w:uiPriority="48"/>
-    <w:lsdException w:name="List Table 4 Accent 5" w:uiPriority="49"/>
-    <w:lsdException w:name="List Table 5 Dark Accent 5" w:uiPriority="50"/>
-    <w:lsdException w:name="List Table 6 Colorful Accent 5" w:uiPriority="51"/>
-    <w:lsdException w:name="List Table 7 Colorful Accent 5" w:uiPriority="52"/>
-    <w:lsdException w:name="List Table 1 Light Accent 6" w:uiPriority="46"/>
-    <w:lsdException w:name="List Table 2 Accent 6" w:uiPriority="47"/>
-    <w:lsdException w:name="List Table 3 Accent 6" w:uiPriority="48"/>
-    <w:lsdException w:name="List Table 4 Accent 6" w:uiPriority="49"/>
-    <w:lsdException w:name="List Table 5 Dark Accent 6" w:uiPriority="50"/>
-    <w:lsdException w:name="List Table 6 Colorful Accent 6" w:uiPriority="51"/>
-    <w:lsdException w:name="List Table 7 Colorful Accent 6" w:uiPriority="52"/>
+  <w:latentStyles w:defLockedState="0" w:defUIPriority="99" w:defSemiHidden="1" w:defUnhideWhenUsed="1" w:defQFormat="0" w:count="267">
+    <w:lsdException w:name="Normal" w:semiHidden="0" w:uiPriority="0" w:unhideWhenUsed="0" w:qFormat="1"/>
+    <w:lsdException w:name="heading 1" w:semiHidden="0" w:uiPriority="9" w:unhideWhenUsed="0" w:qFormat="1"/>
+    <w:lsdException w:name="heading 2" w:uiPriority="9" w:qFormat="1"/>
+    <w:lsdException w:name="heading 3" w:uiPriority="9" w:qFormat="1"/>
+    <w:lsdException w:name="heading 4" w:uiPriority="9" w:qFormat="1"/>
+    <w:lsdException w:name="heading 5" w:uiPriority="9" w:qFormat="1"/>
+    <w:lsdException w:name="heading 6" w:uiPriority="9" w:qFormat="1"/>
+    <w:lsdException w:name="heading 7" w:uiPriority="9" w:qFormat="1"/>
+    <w:lsdException w:name="heading 8" w:uiPriority="9" w:qFormat="1"/>
+    <w:lsdException w:name="heading 9" w:uiPriority="9" w:qFormat="1"/>
+    <w:lsdException w:name="toc 1" w:uiPriority="39"/>
+    <w:lsdException w:name="toc 2" w:uiPriority="39"/>
+    <w:lsdException w:name="toc 3" w:uiPriority="39"/>
+    <w:lsdException w:name="toc 4" w:uiPriority="39"/>
+    <w:lsdException w:name="toc 5" w:uiPriority="39"/>
+    <w:lsdException w:name="toc 6" w:uiPriority="39"/>
+    <w:lsdException w:name="toc 7" w:uiPriority="39"/>
+    <w:lsdException w:name="toc 8" w:uiPriority="39"/>
+    <w:lsdException w:name="toc 9" w:uiPriority="39"/>
+    <w:lsdException w:name="caption" w:uiPriority="35"/>
+    <w:lsdException w:name="Title" w:semiHidden="0" w:uiPriority="10" w:unhideWhenUsed="0" w:qFormat="1"/>
+    <w:lsdException w:name="Default Paragraph Font" w:uiPriority="1"/>
+    <w:lsdException w:name="Subtitle" w:semiHidden="0" w:uiPriority="11" w:unhideWhenUsed="0" w:qFormat="1"/>
+    <w:lsdException w:name="Strong" w:semiHidden="0" w:uiPriority="22" w:unhideWhenUsed="0" w:qFormat="1"/>
+    <w:lsdException w:name="Emphasis" w:semiHidden="0" w:uiPriority="20" w:unhideWhenUsed="0" w:qFormat="1"/>
+    <w:lsdException w:name="Table Grid" w:semiHidden="0" w:uiPriority="59" w:unhideWhenUsed="0"/>
+    <w:lsdException w:name="Placeholder Text" w:unhideWhenUsed="0"/>
+    <w:lsdException w:name="No Spacing" w:semiHidden="0" w:uiPriority="1" w:unhideWhenUsed="0" w:qFormat="1"/>
+    <w:lsdException w:name="Light Shading" w:semiHidden="0" w:uiPriority="60" w:unhideWhenUsed="0"/>
+    <w:lsdException w:name="Light List" w:semiHidden="0" w:uiPriority="61" w:unhideWhenUsed="0"/>
+    <w:lsdException w:name="Light Grid" w:semiHidden="0" w:uiPriority="62" w:unhideWhenUsed="0"/>
+    <w:lsdException w:name="Medium Shading 1" w:semiHidden="0" w:uiPriority="63" w:unhideWhenUsed="0"/>
+    <w:lsdException w:name="Medium Shading 2" w:semiHidden="0" w:uiPriority="64" w:unhideWhenUsed="0"/>
+    <w:lsdException w:name="Medium List 1" w:semiHidden="0" w:uiPriority="65" w:unhideWhenUsed="0"/>
+    <w:lsdException w:name="Medium List 2" w:semiHidden="0" w:uiPriority="66" w:unhideWhenUsed="0"/>
+    <w:lsdException w:name="Medium Grid 1" w:semiHidden="0" w:uiPriority="67" w:unhideWhenUsed="0"/>
+    <w:lsdException w:name="Medium Grid 2" w:semiHidden="0" w:uiPriority="68" w:unhideWhenUsed="0"/>
+    <w:lsdException w:name="Medium Grid 3" w:semiHidden="0" w:uiPriority="69" w:unhideWhenUsed="0"/>
+    <w:lsdException w:name="Dark List" w:semiHidden="0" w:uiPriority="70" w:unhideWhenUsed="0"/>
+    <w:lsdException w:name="Colorful Shading" w:semiHidden="0" w:uiPriority="71" w:unhideWhenUsed="0"/>
+    <w:lsdException w:name="Colorful List" w:semiHidden="0" w:uiPriority="72" w:unhideWhenUsed="0"/>
+    <w:lsdException w:name="Colorful Grid" w:semiHidden="0" w:uiPriority="73" w:unhideWhenUsed="0"/>
+    <w:lsdException w:name="Light Shading Accent 1" w:semiHidden="0" w:uiPriority="60" w:unhideWhenUsed="0"/>
+    <w:lsdException w:name="Light List Accent 1" w:semiHidden="0" w:uiPriority="61" w:unhideWhenUsed="0"/>
+    <w:lsdException w:name="Light Grid Accent 1" w:semiHidden="0" w:uiPriority="62" w:unhideWhenUsed="0"/>
+    <w:lsdException w:name="Medium Shading 1 Accent 1" w:semiHidden="0" w:uiPriority="63" w:unhideWhenUsed="0"/>
+    <w:lsdException w:name="Medium Shading 2 Accent 1" w:semiHidden="0" w:uiPriority="64" w:unhideWhenUsed="0"/>
+    <w:lsdException w:name="Medium List 1 Accent 1" w:semiHidden="0" w:uiPriority="65" w:unhideWhenUsed="0"/>
+    <w:lsdException w:name="Revision" w:unhideWhenUsed="0"/>
+    <w:lsdException w:name="List Paragraph" w:semiHidden="0" w:uiPriority="34" w:unhideWhenUsed="0" w:qFormat="1"/>
+    <w:lsdException w:name="Quote" w:semiHidden="0" w:uiPriority="29" w:unhideWhenUsed="0" w:qFormat="1"/>
+    <w:lsdException w:name="Intense Quote" w:semiHidden="0" w:uiPriority="30" w:unhideWhenUsed="0" w:qFormat="1"/>
+    <w:lsdException w:name="Medium List 2 Accent 1" w:semiHidden="0" w:uiPriority="66" w:unhideWhenUsed="0"/>
+    <w:lsdException w:name="Medium Grid 1 Accent 1" w:semiHidden="0" w:uiPriority="67" w:unhideWhenUsed="0"/>
+    <w:lsdException w:name="Medium Grid 2 Accent 1" w:semiHidden="0" w:uiPriority="68" w:unhideWhenUsed="0"/>
+    <w:lsdException w:name="Medium Grid 3 Accent 1" w:semiHidden="0" w:uiPriority="69" w:unhideWhenUsed="0"/>
+    <w:lsdException w:name="Dark List Accent 1" w:semiHidden="0" w:uiPriority="70" w:unhideWhenUsed="0"/>
+    <w:lsdException w:name="Colorful Shading Accent 1" w:semiHidden="0" w:uiPriority="71" w:unhideWhenUsed="0"/>
+    <w:lsdException w:name="Colorful List Accent 1" w:semiHidden="0" w:uiPriority="72" w:unhideWhenUsed="0"/>
+    <w:lsdException w:name="Colorful Grid Accent 1" w:semiHidden="0" w:uiPriority="73" w:unhideWhenUsed="0"/>
+    <w:lsdException w:name="Light Shading Accent 2" w:semiHidden="0" w:uiPriority="60" w:unhideWhenUsed="0"/>
+    <w:lsdException w:name="Light List Accent 2" w:semiHidden="0" w:uiPriority="61" w:unhideWhenUsed="0"/>
+    <w:lsdException w:name="Light Grid Accent 2" w:semiHidden="0" w:uiPriority="62" w:unhideWhenUsed="0"/>
+    <w:lsdException w:name="Medium Shading 1 Accent 2" w:semiHidden="0" w:uiPriority="63" w:unhideWhenUsed="0"/>
+    <w:lsdException w:name="Medium Shading 2 Accent 2" w:semiHidden="0" w:uiPriority="64" w:unhideWhenUsed="0"/>
+    <w:lsdException w:name="Medium List 1 Accent 2" w:semiHidden="0" w:uiPriority="65" w:unhideWhenUsed="0"/>
+    <w:lsdException w:name="Medium List 2 Accent 2" w:semiHidden="0" w:uiPriority="66" w:unhideWhenUsed="0"/>
+    <w:lsdException w:name="Medium Grid 1 Accent 2" w:semiHidden="0" w:uiPriority="67" w:unhideWhenUsed="0"/>
+    <w:lsdException w:name="Medium Grid 2 Accent 2" w:semiHidden="0" w:uiPriority="68" w:unhideWhenUsed="0"/>
+    <w:lsdException w:name="Medium Grid 3 Accent 2" w:semiHidden="0" w:uiPriority="69" w:unhideWhenUsed="0"/>
+    <w:lsdException w:name="Dark List Accent 2" w:semiHidden="0" w:uiPriority="70" w:unhideWhenUsed="0"/>
+    <w:lsdException w:name="Colorful Shading Accent 2" w:semiHidden="0" w:uiPriority="71" w:unhideWhenUsed="0"/>
+    <w:lsdException w:name="Colorful List Accent 2" w:semiHidden="0" w:uiPriority="72" w:unhideWhenUsed="0"/>
+    <w:lsdException w:name="Colorful Grid Accent 2" w:semiHidden="0" w:uiPriority="73" w:unhideWhenUsed="0"/>
+    <w:lsdException w:name="Light Shading Accent 3" w:semiHidden="0" w:uiPriority="60" w:unhideWhenUsed="0"/>
+    <w:lsdException w:name="Light List Accent 3" w:semiHidden="0" w:uiPriority="61" w:unhideWhenUsed="0"/>
+    <w:lsdException w:name="Light Grid Accent 3" w:semiHidden="0" w:uiPriority="62" w:unhideWhenUsed="0"/>
+    <w:lsdException w:name="Medium Shading 1 Accent 3" w:semiHidden="0" w:uiPriority="63" w:unhideWhenUsed="0"/>
+    <w:lsdException w:name="Medium Shading 2 Accent 3" w:semiHidden="0" w:uiPriority="64" w:unhideWhenUsed="0"/>
+    <w:lsdException w:name="Medium List 1 Accent 3" w:semiHidden="0" w:uiPriority="65" w:unhideWhenUsed="0"/>
+    <w:lsdException w:name="Medium List 2 Accent 3" w:semiHidden="0" w:uiPriority="66" w:unhideWhenUsed="0"/>
+    <w:lsdException w:name="Medium Grid 1 Accent 3" w:semiHidden="0" w:uiPriority="67" w:unhideWhenUsed="0"/>
+    <w:lsdException w:name="Medium Grid 2 Accent 3" w:semiHidden="0" w:uiPriority="68" w:unhideWhenUsed="0"/>
+    <w:lsdException w:name="Medium Grid 3 Accent 3" w:semiHidden="0" w:uiPriority="69" w:unhideWhenUsed="0"/>
+    <w:lsdException w:name="Dark List Accent 3" w:semiHidden="0" w:uiPriority="70" w:unhideWhenUsed="0"/>
+    <w:lsdException w:name="Colorful Shading Accent 3" w:semiHidden="0" w:uiPriority="71" w:unhideWhenUsed="0"/>
+    <w:lsdException w:name="Colorful List Accent 3" w:semiHidden="0" w:uiPriority="72" w:unhideWhenUsed="0"/>
+    <w:lsdException w:name="Colorful Grid Accent 3" w:semiHidden="0" w:uiPriority="73" w:unhideWhenUsed="0"/>
+    <w:lsdException w:name="Light Shading Accent 4" w:semiHidden="0" w:uiPriority="60" w:unhideWhenUsed="0"/>
+    <w:lsdException w:name="Light List Accent 4" w:semiHidden="0" w:uiPriority="61" w:unhideWhenUsed="0"/>
+    <w:lsdException w:name="Light Grid Accent 4" w:semiHidden="0" w:uiPriority="62" w:unhideWhenUsed="0"/>
+    <w:lsdException w:name="Medium Shading 1 Accent 4" w:semiHidden="0" w:uiPriority="63" w:unhideWhenUsed="0"/>
+    <w:lsdException w:name="Medium Shading 2 Accent 4" w:semiHidden="0" w:uiPriority="64" w:unhideWhenUsed="0"/>
+    <w:lsdException w:name="Medium List 1 Accent 4" w:semiHidden="0" w:uiPriority="65" w:unhideWhenUsed="0"/>
+    <w:lsdException w:name="Medium List 2 Accent 4" w:semiHidden="0" w:uiPriority="66" w:unhideWhenUsed="0"/>
+    <w:lsdException w:name="Medium Grid 1 Accent 4" w:semiHidden="0" w:uiPriority="67" w:unhideWhenUsed="0"/>
+    <w:lsdException w:name="Medium Grid 2 Accent 4" w:semiHidden="0" w:uiPriority="68" w:unhideWhenUsed="0"/>
+    <w:lsdException w:name="Medium Grid 3 Accent 4" w:semiHidden="0" w:uiPriority="69" w:unhideWhenUsed="0"/>
+    <w:lsdException w:name="Dark List Accent 4" w:semiHidden="0" w:uiPriority="70" w:unhideWhenUsed="0"/>
+    <w:lsdException w:name="Colorful Shading Accent 4" w:semiHidden="0" w:uiPriority="71" w:unhideWhenUsed="0"/>
+    <w:lsdException w:name="Colorful List Accent 4" w:semiHidden="0" w:uiPriority="72" w:unhideWhenUsed="0"/>
+    <w:lsdException w:name="Colorful Grid Accent 4" w:semiHidden="0" w:uiPriority="73" w:unhideWhenUsed="0"/>
+    <w:lsdException w:name="Light Shading Accent 5" w:semiHidden="0" w:uiPriority="60" w:unhideWhenUsed="0"/>
+    <w:lsdException w:name="Light List Accent 5" w:semiHidden="0" w:uiPriority="61" w:unhideWhenUsed="0"/>
+    <w:lsdException w:name="Light Grid Accent 5" w:semiHidden="0" w:uiPriority="62" w:unhideWhenUsed="0"/>
+    <w:lsdException w:name="Medium Shading 1 Accent 5" w:semiHidden="0" w:uiPriority="63" w:unhideWhenUsed="0"/>
+    <w:lsdException w:name="Medium Shading 2 Accent 5" w:semiHidden="0" w:uiPriority="64" w:unhideWhenUsed="0"/>
+    <w:lsdException w:name="Medium List 1 Accent 5" w:semiHidden="0" w:uiPriority="65" w:unhideWhenUsed="0"/>
+    <w:lsdException w:name="Medium List 2 Accent 5" w:semiHidden="0" w:uiPriority="66" w:unhideWhenUsed="0"/>
+    <w:lsdException w:name="Medium Grid 1 Accent 5" w:semiHidden="0" w:uiPriority="67" w:unhideWhenUsed="0"/>
+    <w:lsdException w:name="Medium Grid 2 Accent 5" w:semiHidden="0" w:uiPriority="68" w:unhideWhenUsed="0"/>
+    <w:lsdException w:name="Medium Grid 3 Accent 5" w:semiHidden="0" w:uiPriority="69" w:unhideWhenUsed="0"/>
+    <w:lsdException w:name="Dark List Accent 5" w:semiHidden="0" w:uiPriority="70" w:unhideWhenUsed="0"/>
+    <w:lsdException w:name="Colorful Shading Accent 5" w:semiHidden="0" w:uiPriority="71" w:unhideWhenUsed="0"/>
+    <w:lsdException w:name="Colorful List Accent 5" w:semiHidden="0" w:uiPriority="72" w:unhideWhenUsed="0"/>
+    <w:lsdException w:name="Colorful Grid Accent 5" w:semiHidden="0" w:uiPriority="73" w:unhideWhenUsed="0"/>
+    <w:lsdException w:name="Light Shading Accent 6" w:semiHidden="0" w:uiPriority="60" w:unhideWhenUsed="0"/>
+    <w:lsdException w:name="Light List Accent 6" w:semiHidden="0" w:uiPriority="61" w:unhideWhenUsed="0"/>
+    <w:lsdException w:name="Light Grid Accent 6" w:semiHidden="0" w:uiPriority="62" w:unhideWhenUsed="0"/>
+    <w:lsdException w:name="Medium Shading 1 Accent 6" w:semiHidden="0" w:uiPriority="63" w:unhideWhenUsed="0"/>
+    <w:lsdException w:name="Medium Shading 2 Accent 6" w:semiHidden="0" w:uiPriority="64" w:unhideWhenUsed="0"/>
+    <w:lsdException w:name="Medium List 1 Accent 6" w:semiHidden="0" w:uiPriority="65" w:unhideWhenUsed="0"/>
+    <w:lsdException w:name="Medium List 2 Accent 6" w:semiHidden="0" w:uiPriority="66" w:unhideWhenUsed="0"/>
+    <w:lsdException w:name="Medium Grid 1 Accent 6" w:semiHidden="0" w:uiPriority="67" w:unhideWhenUsed="0"/>
+    <w:lsdException w:name="Medium Grid 2 Accent 6" w:semiHidden="0" w:uiPriority="68" w:unhideWhenUsed="0"/>
+    <w:lsdException w:name="Medium Grid 3 Accent 6" w:semiHidden="0" w:uiPriority="69" w:unhideWhenUsed="0"/>
+    <w:lsdException w:name="Dark List Accent 6" w:semiHidden="0" w:uiPriority="70" w:unhideWhenUsed="0"/>
+    <w:lsdException w:name="Colorful Shading Accent 6" w:semiHidden="0" w:uiPriority="71" w:unhideWhenUsed="0"/>
+    <w:lsdException w:name="Colorful List Accent 6" w:semiHidden="0" w:uiPriority="72" w:unhideWhenUsed="0"/>
+    <w:lsdException w:name="Colorful Grid Accent 6" w:semiHidden="0" w:uiPriority="73" w:unhideWhenUsed="0"/>
+    <w:lsdException w:name="Subtle Emphasis" w:semiHidden="0" w:uiPriority="19" w:unhideWhenUsed="0" w:qFormat="1"/>
+    <w:lsdException w:name="Intense Emphasis" w:semiHidden="0" w:uiPriority="21" w:unhideWhenUsed="0" w:qFormat="1"/>
+    <w:lsdException w:name="Subtle Reference" w:semiHidden="0" w:uiPriority="31" w:unhideWhenUsed="0" w:qFormat="1"/>
+    <w:lsdException w:name="Intense Reference" w:semiHidden="0" w:uiPriority="32" w:unhideWhenUsed="0" w:qFormat="1"/>
+    <w:lsdException w:name="Book Title" w:semiHidden="0" w:uiPriority="33" w:unhideWhenUsed="0" w:qFormat="1"/>
+    <w:lsdException w:name="Bibliography" w:uiPriority="37"/>
+    <w:lsdException w:name="TOC Heading" w:uiPriority="39" w:qFormat="1"/>
   </w:latentStyles>
   <w:style w:type="paragraph" w:default="1" w:styleId="Normal">
     <w:name w:val="Normal"/>
@@ -55050,6 +54966,7 @@
     <w:uiPriority w:val="99"/>
     <w:semiHidden/>
     <w:unhideWhenUsed/>
+    <w:qFormat/>
     <w:tblPr>
       <w:tblInd w:w="0" w:type="dxa"/>
       <w:tblCellMar>
@@ -56098,7 +56015,7 @@
 </file>
 
 <file path=customXml/itemProps1.xml><?xml version="1.0" encoding="utf-8"?>
-<ds:datastoreItem xmlns:ds="http://schemas.openxmlformats.org/officeDocument/2006/customXml" ds:itemID="{45E22EA2-CE0B-421F-B387-029116B0CB66}">
+<ds:datastoreItem xmlns:ds="http://schemas.openxmlformats.org/officeDocument/2006/customXml" ds:itemID="{699EB334-CD9A-4A3A-BAF3-C00116CC1DB4}">
   <ds:schemaRefs>
     <ds:schemaRef ds:uri="http://schemas.openxmlformats.org/officeDocument/2006/bibliography"/>
   </ds:schemaRefs>

</xml_diff>

<commit_message>
Random sample from ndarray
</commit_message>
<xml_diff>
--- a/Python_Cheatsheet.docx
+++ b/Python_Cheatsheet.docx
@@ -30,7 +30,7 @@
           <w:docPartGallery w:val="Table of Contents"/>
           <w:docPartUnique w:val="true"/>
         </w:docPartObj>
-        <w:id w:val="338292253"/>
+        <w:id w:val="1588634557"/>
       </w:sdtPr>
       <w:sdtContent>
         <w:p>
@@ -17656,6 +17656,162 @@
         <w:pStyle w:val="Heading2"/>
         <w:rPr/>
       </w:pPr>
+      <w:r>
+        <w:rPr/>
+        <w:t>Random Sample of an ndArray</w:t>
+      </w:r>
+    </w:p>
+    <w:p>
+      <w:pPr>
+        <w:pStyle w:val="Normal"/>
+        <w:rPr/>
+      </w:pPr>
+      <w:r>
+        <w:rPr/>
+      </w:r>
+    </w:p>
+    <w:p>
+      <w:pPr>
+        <w:pStyle w:val="Codestyle"/>
+        <w:rPr/>
+      </w:pPr>
+      <w:r>
+        <w:rPr/>
+        <w:t>import random</w:t>
+      </w:r>
+    </w:p>
+    <w:p>
+      <w:pPr>
+        <w:pStyle w:val="Codestyle"/>
+        <w:rPr/>
+      </w:pPr>
+      <w:r>
+        <w:rPr/>
+        <w:t>print (exclusive_train_dataset.shape)</w:t>
+      </w:r>
+    </w:p>
+    <w:p>
+      <w:pPr>
+        <w:pStyle w:val="Codestyle"/>
+        <w:rPr/>
+      </w:pPr>
+      <w:r>
+        <w:rPr/>
+        <w:t>idx = np.random.randint(exclusive_train_dataset.shape[0], size=2)</w:t>
+      </w:r>
+    </w:p>
+    <w:p>
+      <w:pPr>
+        <w:pStyle w:val="Codestyle"/>
+        <w:rPr/>
+      </w:pPr>
+      <w:r>
+        <w:rPr/>
+        <w:t>X = exclusive_train_dataset[idx, :]</w:t>
+      </w:r>
+    </w:p>
+    <w:p>
+      <w:pPr>
+        <w:pStyle w:val="Codestyle"/>
+        <w:rPr/>
+      </w:pPr>
+      <w:r>
+        <w:rPr/>
+        <w:t>print(type(X))</w:t>
+      </w:r>
+    </w:p>
+    <w:p>
+      <w:pPr>
+        <w:pStyle w:val="Codestyle"/>
+        <w:rPr/>
+      </w:pPr>
+      <w:r>
+        <w:rPr/>
+        <w:t>print(X.shape)</w:t>
+      </w:r>
+    </w:p>
+    <w:p>
+      <w:pPr>
+        <w:pStyle w:val="Codestyle"/>
+        <w:rPr/>
+      </w:pPr>
+      <w:r>
+        <w:rPr/>
+      </w:r>
+    </w:p>
+    <w:p>
+      <w:pPr>
+        <w:pStyle w:val="Normal"/>
+        <w:rPr/>
+      </w:pPr>
+      <w:r>
+        <w:rPr/>
+        <w:t>Output:</w:t>
+      </w:r>
+    </w:p>
+    <w:p>
+      <w:pPr>
+        <w:pStyle w:val="Codestyle"/>
+        <w:rPr/>
+      </w:pPr>
+      <w:r>
+        <w:rPr/>
+        <w:t>(197972, 28, 28)</w:t>
+      </w:r>
+    </w:p>
+    <w:p>
+      <w:pPr>
+        <w:pStyle w:val="Codestyle"/>
+        <w:rPr/>
+      </w:pPr>
+      <w:r>
+        <w:rPr/>
+        <w:t>idx= [182743  17278] type(idx)= &lt;type 'numpy.ndarray'&gt;</w:t>
+      </w:r>
+    </w:p>
+    <w:p>
+      <w:pPr>
+        <w:pStyle w:val="Codestyle"/>
+        <w:rPr/>
+      </w:pPr>
+      <w:r>
+        <w:rPr/>
+        <w:t>&lt;type 'numpy.ndarray'&gt;</w:t>
+      </w:r>
+    </w:p>
+    <w:p>
+      <w:pPr>
+        <w:pStyle w:val="Codestyle"/>
+        <w:rPr/>
+      </w:pPr>
+      <w:r>
+        <w:rPr/>
+        <w:t>(2, 28, 28)</w:t>
+      </w:r>
+    </w:p>
+    <w:p>
+      <w:pPr>
+        <w:pStyle w:val="Codestyle"/>
+        <w:rPr/>
+      </w:pPr>
+      <w:r>
+        <w:rPr/>
+      </w:r>
+    </w:p>
+    <w:p>
+      <w:pPr>
+        <w:pStyle w:val="Codestyle"/>
+        <w:rPr/>
+      </w:pPr>
+      <w:r>
+        <w:rPr/>
+      </w:r>
+    </w:p>
+    <w:p>
+      <w:pPr>
+        <w:pStyle w:val="Heading2"/>
+        <w:rPr/>
+      </w:pPr>
       <w:bookmarkStart w:id="25" w:name="_Toc468971967"/>
       <w:bookmarkEnd w:id="25"/>
       <w:r>
@@ -21894,8 +22050,8 @@
         <w:ind w:right="-720" w:hanging="0"/>
         <w:rPr/>
       </w:pPr>
-      <w:bookmarkStart w:id="46" w:name="_Toc386440194"/>
-      <w:bookmarkStart w:id="47" w:name="_Toc468971988"/>
+      <w:bookmarkStart w:id="46" w:name="_Toc468971988"/>
+      <w:bookmarkStart w:id="47" w:name="_Toc386440194"/>
       <w:bookmarkEnd w:id="46"/>
       <w:bookmarkEnd w:id="47"/>
       <w:r>
@@ -22803,8 +22959,8 @@
         <w:pStyle w:val="Heading3"/>
         <w:rPr/>
       </w:pPr>
-      <w:bookmarkStart w:id="52" w:name="_Toc468971993"/>
-      <w:bookmarkStart w:id="53" w:name="_Toc386440195"/>
+      <w:bookmarkStart w:id="52" w:name="_Toc386440195"/>
+      <w:bookmarkStart w:id="53" w:name="_Toc468971993"/>
       <w:bookmarkEnd w:id="52"/>
       <w:bookmarkEnd w:id="53"/>
       <w:r>
@@ -23114,8 +23270,8 @@
         <w:pStyle w:val="Heading3"/>
         <w:rPr/>
       </w:pPr>
-      <w:bookmarkStart w:id="55" w:name="_Toc386440196"/>
-      <w:bookmarkStart w:id="56" w:name="_Toc468971995"/>
+      <w:bookmarkStart w:id="55" w:name="_Toc468971995"/>
+      <w:bookmarkStart w:id="56" w:name="_Toc386440196"/>
       <w:bookmarkEnd w:id="55"/>
       <w:bookmarkEnd w:id="56"/>
       <w:r>
@@ -23401,8 +23557,8 @@
           <w:szCs w:val="16"/>
         </w:rPr>
       </w:pPr>
-      <w:bookmarkStart w:id="57" w:name="_Toc386440197"/>
-      <w:bookmarkStart w:id="58" w:name="_Toc468971996"/>
+      <w:bookmarkStart w:id="57" w:name="_Toc468971996"/>
+      <w:bookmarkStart w:id="58" w:name="_Toc386440197"/>
       <w:bookmarkEnd w:id="57"/>
       <w:bookmarkEnd w:id="58"/>
       <w:r>
@@ -23605,8 +23761,8 @@
         <w:pStyle w:val="Heading3"/>
         <w:rPr/>
       </w:pPr>
-      <w:bookmarkStart w:id="59" w:name="_Toc468971997"/>
-      <w:bookmarkStart w:id="60" w:name="_Toc386440198"/>
+      <w:bookmarkStart w:id="59" w:name="_Toc386440198"/>
+      <w:bookmarkStart w:id="60" w:name="_Toc468971997"/>
       <w:bookmarkEnd w:id="59"/>
       <w:bookmarkEnd w:id="60"/>
       <w:r>
@@ -26576,35 +26732,35 @@
       <w:tblPr>
         <w:tblW w:w="10455" w:type="dxa"/>
         <w:jc w:val="left"/>
-        <w:tblInd w:w="880" w:type="dxa"/>
+        <w:tblInd w:w="875" w:type="dxa"/>
         <w:tblBorders>
           <w:top w:val="single" w:sz="4" w:space="0" w:color="CBCBCB"/>
           <w:left w:val="single" w:sz="4" w:space="0" w:color="CBCBCB"/>
         </w:tblBorders>
         <w:tblCellMar>
           <w:top w:w="120" w:type="dxa"/>
-          <w:left w:w="170" w:type="dxa"/>
+          <w:left w:w="165" w:type="dxa"/>
           <w:bottom w:w="120" w:type="dxa"/>
           <w:right w:w="180" w:type="dxa"/>
         </w:tblCellMar>
         <w:tblLook w:val="04a0"/>
       </w:tblPr>
       <w:tblGrid>
-        <w:gridCol w:w="1399"/>
-        <w:gridCol w:w="9055"/>
+        <w:gridCol w:w="1398"/>
+        <w:gridCol w:w="9056"/>
       </w:tblGrid>
       <w:tr>
         <w:trPr/>
         <w:tc>
           <w:tcPr>
-            <w:tcW w:w="1399" w:type="dxa"/>
+            <w:tcW w:w="1398" w:type="dxa"/>
             <w:tcBorders>
               <w:top w:val="single" w:sz="4" w:space="0" w:color="CBCBCB"/>
               <w:left w:val="single" w:sz="4" w:space="0" w:color="CBCBCB"/>
             </w:tcBorders>
             <w:shd w:fill="auto" w:val="clear"/>
             <w:tcMar>
-              <w:left w:w="170" w:type="dxa"/>
+              <w:left w:w="165" w:type="dxa"/>
             </w:tcMar>
             <w:vAlign w:val="center"/>
           </w:tcPr>
@@ -26636,7 +26792,7 @@
         </w:tc>
         <w:tc>
           <w:tcPr>
-            <w:tcW w:w="9055" w:type="dxa"/>
+            <w:tcW w:w="9056" w:type="dxa"/>
             <w:tcBorders>
               <w:top w:val="single" w:sz="4" w:space="0" w:color="CBCBCB"/>
             </w:tcBorders>
@@ -26788,14 +26944,14 @@
         <w:trPr/>
         <w:tc>
           <w:tcPr>
-            <w:tcW w:w="1399" w:type="dxa"/>
+            <w:tcW w:w="1398" w:type="dxa"/>
             <w:tcBorders>
               <w:top w:val="single" w:sz="4" w:space="0" w:color="CBCBCB"/>
               <w:left w:val="single" w:sz="4" w:space="0" w:color="CBCBCB"/>
             </w:tcBorders>
             <w:shd w:fill="auto" w:val="clear"/>
             <w:tcMar>
-              <w:left w:w="170" w:type="dxa"/>
+              <w:left w:w="165" w:type="dxa"/>
             </w:tcMar>
             <w:vAlign w:val="center"/>
           </w:tcPr>
@@ -26827,7 +26983,7 @@
         </w:tc>
         <w:tc>
           <w:tcPr>
-            <w:tcW w:w="9055" w:type="dxa"/>
+            <w:tcW w:w="9056" w:type="dxa"/>
             <w:tcBorders/>
             <w:shd w:fill="auto" w:val="clear"/>
             <w:tcMar>
@@ -34874,8 +35030,8 @@
         <w:ind w:right="-720" w:hanging="0"/>
         <w:rPr/>
       </w:pPr>
-      <w:bookmarkStart w:id="116" w:name="_Toc468972053"/>
-      <w:bookmarkStart w:id="117" w:name="_Toc386440199"/>
+      <w:bookmarkStart w:id="116" w:name="_Toc386440199"/>
+      <w:bookmarkStart w:id="117" w:name="_Toc468972053"/>
       <w:bookmarkEnd w:id="116"/>
       <w:bookmarkEnd w:id="117"/>
       <w:r>
@@ -36446,8 +36602,8 @@
         <w:ind w:right="-720" w:hanging="0"/>
         <w:rPr/>
       </w:pPr>
-      <w:bookmarkStart w:id="123" w:name="_Toc386440200"/>
-      <w:bookmarkStart w:id="124" w:name="_Toc468972059"/>
+      <w:bookmarkStart w:id="123" w:name="_Toc468972059"/>
+      <w:bookmarkStart w:id="124" w:name="_Toc386440200"/>
       <w:bookmarkEnd w:id="123"/>
       <w:bookmarkEnd w:id="124"/>
       <w:r>
@@ -36969,7 +37125,7 @@
             </w:tcBorders>
             <w:shd w:color="auto" w:fill="EEDDEE" w:val="clear"/>
             <w:tcMar>
-              <w:left w:w="52" w:type="dxa"/>
+              <w:left w:w="29" w:type="dxa"/>
             </w:tcMar>
             <w:vAlign w:val="center"/>
           </w:tcPr>
@@ -37016,7 +37172,7 @@
             </w:tcBorders>
             <w:shd w:color="auto" w:fill="EEDDEE" w:val="clear"/>
             <w:tcMar>
-              <w:left w:w="52" w:type="dxa"/>
+              <w:left w:w="29" w:type="dxa"/>
             </w:tcMar>
             <w:vAlign w:val="center"/>
           </w:tcPr>
@@ -37103,7 +37259,7 @@
             </w:tcBorders>
             <w:shd w:color="auto" w:fill="EEEEFF" w:val="clear"/>
             <w:tcMar>
-              <w:left w:w="52" w:type="dxa"/>
+              <w:left w:w="29" w:type="dxa"/>
             </w:tcMar>
             <w:vAlign w:val="center"/>
           </w:tcPr>
@@ -37144,7 +37300,7 @@
             </w:tcBorders>
             <w:shd w:color="auto" w:fill="EEEEFF" w:val="clear"/>
             <w:tcMar>
-              <w:left w:w="52" w:type="dxa"/>
+              <w:left w:w="29" w:type="dxa"/>
             </w:tcMar>
             <w:vAlign w:val="center"/>
           </w:tcPr>
@@ -37225,7 +37381,7 @@
             </w:tcBorders>
             <w:shd w:color="auto" w:fill="EEEEFF" w:val="clear"/>
             <w:tcMar>
-              <w:left w:w="52" w:type="dxa"/>
+              <w:left w:w="29" w:type="dxa"/>
             </w:tcMar>
             <w:vAlign w:val="center"/>
           </w:tcPr>
@@ -37266,7 +37422,7 @@
             </w:tcBorders>
             <w:shd w:color="auto" w:fill="EEEEFF" w:val="clear"/>
             <w:tcMar>
-              <w:left w:w="52" w:type="dxa"/>
+              <w:left w:w="29" w:type="dxa"/>
             </w:tcMar>
             <w:vAlign w:val="center"/>
           </w:tcPr>
@@ -37347,7 +37503,7 @@
             </w:tcBorders>
             <w:shd w:color="auto" w:fill="EEEEFF" w:val="clear"/>
             <w:tcMar>
-              <w:left w:w="52" w:type="dxa"/>
+              <w:left w:w="29" w:type="dxa"/>
             </w:tcMar>
             <w:vAlign w:val="center"/>
           </w:tcPr>
@@ -37388,7 +37544,7 @@
             </w:tcBorders>
             <w:shd w:color="auto" w:fill="EEEEFF" w:val="clear"/>
             <w:tcMar>
-              <w:left w:w="52" w:type="dxa"/>
+              <w:left w:w="29" w:type="dxa"/>
             </w:tcMar>
             <w:vAlign w:val="center"/>
           </w:tcPr>
@@ -37469,7 +37625,7 @@
             </w:tcBorders>
             <w:shd w:color="auto" w:fill="EEEEFF" w:val="clear"/>
             <w:tcMar>
-              <w:left w:w="52" w:type="dxa"/>
+              <w:left w:w="29" w:type="dxa"/>
             </w:tcMar>
             <w:vAlign w:val="center"/>
           </w:tcPr>
@@ -37510,7 +37666,7 @@
             </w:tcBorders>
             <w:shd w:color="auto" w:fill="EEEEFF" w:val="clear"/>
             <w:tcMar>
-              <w:left w:w="52" w:type="dxa"/>
+              <w:left w:w="29" w:type="dxa"/>
             </w:tcMar>
             <w:vAlign w:val="center"/>
           </w:tcPr>
@@ -37591,7 +37747,7 @@
             </w:tcBorders>
             <w:shd w:color="auto" w:fill="EEEEFF" w:val="clear"/>
             <w:tcMar>
-              <w:left w:w="52" w:type="dxa"/>
+              <w:left w:w="29" w:type="dxa"/>
             </w:tcMar>
             <w:vAlign w:val="center"/>
           </w:tcPr>
@@ -37632,7 +37788,7 @@
             </w:tcBorders>
             <w:shd w:color="auto" w:fill="EEEEFF" w:val="clear"/>
             <w:tcMar>
-              <w:left w:w="52" w:type="dxa"/>
+              <w:left w:w="29" w:type="dxa"/>
             </w:tcMar>
             <w:vAlign w:val="center"/>
           </w:tcPr>
@@ -37713,7 +37869,7 @@
             </w:tcBorders>
             <w:shd w:color="auto" w:fill="EEEEFF" w:val="clear"/>
             <w:tcMar>
-              <w:left w:w="52" w:type="dxa"/>
+              <w:left w:w="29" w:type="dxa"/>
             </w:tcMar>
             <w:vAlign w:val="center"/>
           </w:tcPr>
@@ -37754,7 +37910,7 @@
             </w:tcBorders>
             <w:shd w:color="auto" w:fill="EEEEFF" w:val="clear"/>
             <w:tcMar>
-              <w:left w:w="52" w:type="dxa"/>
+              <w:left w:w="29" w:type="dxa"/>
             </w:tcMar>
             <w:vAlign w:val="center"/>
           </w:tcPr>
@@ -37835,7 +37991,7 @@
             </w:tcBorders>
             <w:shd w:color="auto" w:fill="EEEEFF" w:val="clear"/>
             <w:tcMar>
-              <w:left w:w="52" w:type="dxa"/>
+              <w:left w:w="29" w:type="dxa"/>
             </w:tcMar>
             <w:vAlign w:val="center"/>
           </w:tcPr>
@@ -37876,7 +38032,7 @@
             </w:tcBorders>
             <w:shd w:color="auto" w:fill="EEEEFF" w:val="clear"/>
             <w:tcMar>
-              <w:left w:w="52" w:type="dxa"/>
+              <w:left w:w="29" w:type="dxa"/>
             </w:tcMar>
             <w:vAlign w:val="center"/>
           </w:tcPr>
@@ -37957,7 +38113,7 @@
             </w:tcBorders>
             <w:shd w:color="auto" w:fill="EEEEFF" w:val="clear"/>
             <w:tcMar>
-              <w:left w:w="52" w:type="dxa"/>
+              <w:left w:w="29" w:type="dxa"/>
             </w:tcMar>
             <w:vAlign w:val="center"/>
           </w:tcPr>
@@ -37998,7 +38154,7 @@
             </w:tcBorders>
             <w:shd w:color="auto" w:fill="EEEEFF" w:val="clear"/>
             <w:tcMar>
-              <w:left w:w="52" w:type="dxa"/>
+              <w:left w:w="29" w:type="dxa"/>
             </w:tcMar>
             <w:vAlign w:val="center"/>
           </w:tcPr>
@@ -38079,7 +38235,7 @@
             </w:tcBorders>
             <w:shd w:color="auto" w:fill="EEEEFF" w:val="clear"/>
             <w:tcMar>
-              <w:left w:w="52" w:type="dxa"/>
+              <w:left w:w="29" w:type="dxa"/>
             </w:tcMar>
             <w:vAlign w:val="center"/>
           </w:tcPr>
@@ -38120,7 +38276,7 @@
             </w:tcBorders>
             <w:shd w:color="auto" w:fill="EEEEFF" w:val="clear"/>
             <w:tcMar>
-              <w:left w:w="52" w:type="dxa"/>
+              <w:left w:w="29" w:type="dxa"/>
             </w:tcMar>
             <w:vAlign w:val="center"/>
           </w:tcPr>
@@ -38201,7 +38357,7 @@
             </w:tcBorders>
             <w:shd w:color="auto" w:fill="EEEEFF" w:val="clear"/>
             <w:tcMar>
-              <w:left w:w="52" w:type="dxa"/>
+              <w:left w:w="29" w:type="dxa"/>
             </w:tcMar>
             <w:vAlign w:val="center"/>
           </w:tcPr>
@@ -38242,7 +38398,7 @@
             </w:tcBorders>
             <w:shd w:color="auto" w:fill="EEEEFF" w:val="clear"/>
             <w:tcMar>
-              <w:left w:w="52" w:type="dxa"/>
+              <w:left w:w="29" w:type="dxa"/>
             </w:tcMar>
             <w:vAlign w:val="center"/>
           </w:tcPr>
@@ -38323,7 +38479,7 @@
             </w:tcBorders>
             <w:shd w:color="auto" w:fill="EEEEFF" w:val="clear"/>
             <w:tcMar>
-              <w:left w:w="52" w:type="dxa"/>
+              <w:left w:w="29" w:type="dxa"/>
             </w:tcMar>
             <w:vAlign w:val="center"/>
           </w:tcPr>
@@ -38364,7 +38520,7 @@
             </w:tcBorders>
             <w:shd w:color="auto" w:fill="EEEEFF" w:val="clear"/>
             <w:tcMar>
-              <w:left w:w="52" w:type="dxa"/>
+              <w:left w:w="29" w:type="dxa"/>
             </w:tcMar>
             <w:vAlign w:val="center"/>
           </w:tcPr>
@@ -38445,7 +38601,7 @@
             </w:tcBorders>
             <w:shd w:color="auto" w:fill="EEEEFF" w:val="clear"/>
             <w:tcMar>
-              <w:left w:w="52" w:type="dxa"/>
+              <w:left w:w="29" w:type="dxa"/>
             </w:tcMar>
             <w:vAlign w:val="center"/>
           </w:tcPr>
@@ -38486,7 +38642,7 @@
             </w:tcBorders>
             <w:shd w:color="auto" w:fill="EEEEFF" w:val="clear"/>
             <w:tcMar>
-              <w:left w:w="52" w:type="dxa"/>
+              <w:left w:w="29" w:type="dxa"/>
             </w:tcMar>
             <w:vAlign w:val="center"/>
           </w:tcPr>
@@ -38567,7 +38723,7 @@
             </w:tcBorders>
             <w:shd w:color="auto" w:fill="EEEEFF" w:val="clear"/>
             <w:tcMar>
-              <w:left w:w="52" w:type="dxa"/>
+              <w:left w:w="29" w:type="dxa"/>
             </w:tcMar>
             <w:vAlign w:val="center"/>
           </w:tcPr>
@@ -38608,7 +38764,7 @@
             </w:tcBorders>
             <w:shd w:color="auto" w:fill="EEEEFF" w:val="clear"/>
             <w:tcMar>
-              <w:left w:w="52" w:type="dxa"/>
+              <w:left w:w="29" w:type="dxa"/>
             </w:tcMar>
             <w:vAlign w:val="center"/>
           </w:tcPr>
@@ -38689,7 +38845,7 @@
             </w:tcBorders>
             <w:shd w:color="auto" w:fill="EEEEFF" w:val="clear"/>
             <w:tcMar>
-              <w:left w:w="52" w:type="dxa"/>
+              <w:left w:w="29" w:type="dxa"/>
             </w:tcMar>
             <w:vAlign w:val="center"/>
           </w:tcPr>
@@ -38730,7 +38886,7 @@
             </w:tcBorders>
             <w:shd w:color="auto" w:fill="EEEEFF" w:val="clear"/>
             <w:tcMar>
-              <w:left w:w="52" w:type="dxa"/>
+              <w:left w:w="29" w:type="dxa"/>
             </w:tcMar>
             <w:vAlign w:val="center"/>
           </w:tcPr>
@@ -38811,7 +38967,7 @@
             </w:tcBorders>
             <w:shd w:color="auto" w:fill="EEEEFF" w:val="clear"/>
             <w:tcMar>
-              <w:left w:w="52" w:type="dxa"/>
+              <w:left w:w="29" w:type="dxa"/>
             </w:tcMar>
             <w:vAlign w:val="center"/>
           </w:tcPr>
@@ -38852,7 +39008,7 @@
             </w:tcBorders>
             <w:shd w:color="auto" w:fill="EEEEFF" w:val="clear"/>
             <w:tcMar>
-              <w:left w:w="52" w:type="dxa"/>
+              <w:left w:w="29" w:type="dxa"/>
             </w:tcMar>
             <w:vAlign w:val="center"/>
           </w:tcPr>
@@ -38933,7 +39089,7 @@
             </w:tcBorders>
             <w:shd w:color="auto" w:fill="EEEEFF" w:val="clear"/>
             <w:tcMar>
-              <w:left w:w="52" w:type="dxa"/>
+              <w:left w:w="29" w:type="dxa"/>
             </w:tcMar>
             <w:vAlign w:val="center"/>
           </w:tcPr>
@@ -38974,7 +39130,7 @@
             </w:tcBorders>
             <w:shd w:color="auto" w:fill="EEEEFF" w:val="clear"/>
             <w:tcMar>
-              <w:left w:w="52" w:type="dxa"/>
+              <w:left w:w="29" w:type="dxa"/>
             </w:tcMar>
             <w:vAlign w:val="center"/>
           </w:tcPr>
@@ -39055,7 +39211,7 @@
             </w:tcBorders>
             <w:shd w:color="auto" w:fill="EEEEFF" w:val="clear"/>
             <w:tcMar>
-              <w:left w:w="52" w:type="dxa"/>
+              <w:left w:w="29" w:type="dxa"/>
             </w:tcMar>
             <w:vAlign w:val="center"/>
           </w:tcPr>
@@ -39096,7 +39252,7 @@
             </w:tcBorders>
             <w:shd w:color="auto" w:fill="EEEEFF" w:val="clear"/>
             <w:tcMar>
-              <w:left w:w="52" w:type="dxa"/>
+              <w:left w:w="29" w:type="dxa"/>
             </w:tcMar>
             <w:vAlign w:val="center"/>
           </w:tcPr>
@@ -39177,7 +39333,7 @@
             </w:tcBorders>
             <w:shd w:color="auto" w:fill="EEEEFF" w:val="clear"/>
             <w:tcMar>
-              <w:left w:w="52" w:type="dxa"/>
+              <w:left w:w="29" w:type="dxa"/>
             </w:tcMar>
             <w:vAlign w:val="center"/>
           </w:tcPr>
@@ -39218,7 +39374,7 @@
             </w:tcBorders>
             <w:shd w:color="auto" w:fill="EEEEFF" w:val="clear"/>
             <w:tcMar>
-              <w:left w:w="52" w:type="dxa"/>
+              <w:left w:w="29" w:type="dxa"/>
             </w:tcMar>
             <w:vAlign w:val="center"/>
           </w:tcPr>
@@ -39299,7 +39455,7 @@
             </w:tcBorders>
             <w:shd w:color="auto" w:fill="EEEEFF" w:val="clear"/>
             <w:tcMar>
-              <w:left w:w="52" w:type="dxa"/>
+              <w:left w:w="29" w:type="dxa"/>
             </w:tcMar>
             <w:vAlign w:val="center"/>
           </w:tcPr>
@@ -39340,7 +39496,7 @@
             </w:tcBorders>
             <w:shd w:color="auto" w:fill="EEEEFF" w:val="clear"/>
             <w:tcMar>
-              <w:left w:w="52" w:type="dxa"/>
+              <w:left w:w="29" w:type="dxa"/>
             </w:tcMar>
             <w:vAlign w:val="center"/>
           </w:tcPr>
@@ -39421,7 +39577,7 @@
             </w:tcBorders>
             <w:shd w:color="auto" w:fill="EEEEFF" w:val="clear"/>
             <w:tcMar>
-              <w:left w:w="52" w:type="dxa"/>
+              <w:left w:w="29" w:type="dxa"/>
             </w:tcMar>
             <w:vAlign w:val="center"/>
           </w:tcPr>
@@ -39462,7 +39618,7 @@
             </w:tcBorders>
             <w:shd w:color="auto" w:fill="EEEEFF" w:val="clear"/>
             <w:tcMar>
-              <w:left w:w="52" w:type="dxa"/>
+              <w:left w:w="29" w:type="dxa"/>
             </w:tcMar>
             <w:vAlign w:val="center"/>
           </w:tcPr>
@@ -39543,7 +39699,7 @@
             </w:tcBorders>
             <w:shd w:color="auto" w:fill="EEEEFF" w:val="clear"/>
             <w:tcMar>
-              <w:left w:w="52" w:type="dxa"/>
+              <w:left w:w="29" w:type="dxa"/>
             </w:tcMar>
             <w:vAlign w:val="center"/>
           </w:tcPr>
@@ -39584,7 +39740,7 @@
             </w:tcBorders>
             <w:shd w:color="auto" w:fill="EEEEFF" w:val="clear"/>
             <w:tcMar>
-              <w:left w:w="52" w:type="dxa"/>
+              <w:left w:w="29" w:type="dxa"/>
             </w:tcMar>
             <w:vAlign w:val="center"/>
           </w:tcPr>
@@ -39665,7 +39821,7 @@
             </w:tcBorders>
             <w:shd w:color="auto" w:fill="EEEEFF" w:val="clear"/>
             <w:tcMar>
-              <w:left w:w="52" w:type="dxa"/>
+              <w:left w:w="29" w:type="dxa"/>
             </w:tcMar>
             <w:vAlign w:val="center"/>
           </w:tcPr>
@@ -39726,7 +39882,7 @@
             </w:tcBorders>
             <w:shd w:color="auto" w:fill="EEEEFF" w:val="clear"/>
             <w:tcMar>
-              <w:left w:w="52" w:type="dxa"/>
+              <w:left w:w="29" w:type="dxa"/>
             </w:tcMar>
             <w:vAlign w:val="center"/>
           </w:tcPr>
@@ -45489,8 +45645,8 @@
           <w:lang w:bidi="ar-SA"/>
         </w:rPr>
       </w:pPr>
-      <w:bookmarkStart w:id="164" w:name="_Toc386440202"/>
-      <w:bookmarkStart w:id="165" w:name="_Toc468972099"/>
+      <w:bookmarkStart w:id="164" w:name="_Toc468972099"/>
+      <w:bookmarkStart w:id="165" w:name="_Toc386440202"/>
       <w:bookmarkEnd w:id="164"/>
       <w:bookmarkEnd w:id="165"/>
       <w:r>
@@ -45827,8 +45983,8 @@
           <w:lang w:bidi="ar-SA"/>
         </w:rPr>
       </w:pPr>
-      <w:bookmarkStart w:id="166" w:name="_Toc468972100"/>
-      <w:bookmarkStart w:id="167" w:name="_Toc386440203"/>
+      <w:bookmarkStart w:id="166" w:name="_Toc386440203"/>
+      <w:bookmarkStart w:id="167" w:name="_Toc468972100"/>
       <w:bookmarkEnd w:id="166"/>
       <w:bookmarkEnd w:id="167"/>
       <w:r>
@@ -47338,8 +47494,8 @@
           <w:lang w:bidi="ar-SA"/>
         </w:rPr>
       </w:pPr>
-      <w:bookmarkStart w:id="179" w:name="_Toc468972112"/>
-      <w:bookmarkStart w:id="180" w:name="_Toc386440204"/>
+      <w:bookmarkStart w:id="179" w:name="_Toc386440204"/>
+      <w:bookmarkStart w:id="180" w:name="_Toc468972112"/>
       <w:bookmarkEnd w:id="179"/>
       <w:bookmarkEnd w:id="180"/>
       <w:r>
@@ -47359,8 +47515,8 @@
           <w:lang w:bidi="ar-SA"/>
         </w:rPr>
       </w:pPr>
-      <w:bookmarkStart w:id="181" w:name="_Toc386440205"/>
-      <w:bookmarkStart w:id="182" w:name="_Toc468972113"/>
+      <w:bookmarkStart w:id="181" w:name="_Toc468972113"/>
+      <w:bookmarkStart w:id="182" w:name="_Toc386440205"/>
       <w:bookmarkEnd w:id="181"/>
       <w:bookmarkEnd w:id="182"/>
       <w:r>
@@ -47478,8 +47634,8 @@
           <w:lang w:bidi="ar-SA"/>
         </w:rPr>
       </w:pPr>
-      <w:bookmarkStart w:id="183" w:name="_Toc468972114"/>
-      <w:bookmarkStart w:id="184" w:name="_Toc386440206"/>
+      <w:bookmarkStart w:id="183" w:name="_Toc386440206"/>
+      <w:bookmarkStart w:id="184" w:name="_Toc468972114"/>
       <w:bookmarkEnd w:id="183"/>
       <w:bookmarkEnd w:id="184"/>
       <w:r>
@@ -48209,8 +48365,8 @@
           <w:lang w:bidi="ar-SA"/>
         </w:rPr>
       </w:pPr>
-      <w:bookmarkStart w:id="192" w:name="_Toc468972122"/>
-      <w:bookmarkStart w:id="193" w:name="_Toc386440207"/>
+      <w:bookmarkStart w:id="192" w:name="_Toc386440207"/>
+      <w:bookmarkStart w:id="193" w:name="_Toc468972122"/>
       <w:bookmarkEnd w:id="192"/>
       <w:bookmarkEnd w:id="193"/>
       <w:r>
@@ -50121,8 +50277,8 @@
           <w:lang w:bidi="ar-SA"/>
         </w:rPr>
       </w:pPr>
-      <w:bookmarkStart w:id="208" w:name="_Toc386440208"/>
-      <w:bookmarkStart w:id="209" w:name="_Toc468972137"/>
+      <w:bookmarkStart w:id="208" w:name="_Toc468972137"/>
+      <w:bookmarkStart w:id="209" w:name="_Toc386440208"/>
       <w:bookmarkEnd w:id="208"/>
       <w:bookmarkEnd w:id="209"/>
       <w:r>
@@ -50167,8 +50323,8 @@
           <w:lang w:bidi="ar-SA"/>
         </w:rPr>
       </w:pPr>
-      <w:bookmarkStart w:id="210" w:name="_Toc386440209"/>
-      <w:bookmarkStart w:id="211" w:name="_Toc468972138"/>
+      <w:bookmarkStart w:id="210" w:name="_Toc468972138"/>
+      <w:bookmarkStart w:id="211" w:name="_Toc386440209"/>
       <w:bookmarkEnd w:id="210"/>
       <w:bookmarkEnd w:id="211"/>
       <w:r>
@@ -50575,8 +50731,8 @@
           <w:lang w:bidi="ar-SA"/>
         </w:rPr>
       </w:pPr>
-      <w:bookmarkStart w:id="215" w:name="_Toc386440210"/>
-      <w:bookmarkStart w:id="216" w:name="_Toc468972142"/>
+      <w:bookmarkStart w:id="215" w:name="_Toc468972142"/>
+      <w:bookmarkStart w:id="216" w:name="_Toc386440210"/>
       <w:bookmarkEnd w:id="215"/>
       <w:bookmarkEnd w:id="216"/>
       <w:r>
@@ -52145,8 +52301,8 @@
           <w:lang w:bidi="ar-SA"/>
         </w:rPr>
       </w:pPr>
-      <w:bookmarkStart w:id="223" w:name="_Toc386440211"/>
-      <w:bookmarkStart w:id="224" w:name="_Toc468972149"/>
+      <w:bookmarkStart w:id="223" w:name="_Toc468972149"/>
+      <w:bookmarkStart w:id="224" w:name="_Toc386440211"/>
       <w:bookmarkEnd w:id="223"/>
       <w:bookmarkEnd w:id="224"/>
       <w:r>
@@ -59593,10 +59749,10 @@
         <w:tblStyle w:val="TableGrid"/>
         <w:tblW w:w="11196" w:type="dxa"/>
         <w:jc w:val="left"/>
-        <w:tblInd w:w="-5" w:type="dxa"/>
+        <w:tblInd w:w="-10" w:type="dxa"/>
         <w:tblCellMar>
           <w:top w:w="0" w:type="dxa"/>
-          <w:left w:w="103" w:type="dxa"/>
+          <w:left w:w="98" w:type="dxa"/>
           <w:bottom w:w="0" w:type="dxa"/>
           <w:right w:w="108" w:type="dxa"/>
         </w:tblCellMar>
@@ -59614,7 +59770,7 @@
             <w:tcBorders/>
             <w:shd w:fill="auto" w:val="clear"/>
             <w:tcMar>
-              <w:left w:w="103" w:type="dxa"/>
+              <w:left w:w="98" w:type="dxa"/>
             </w:tcMar>
           </w:tcPr>
           <w:p>
@@ -59635,7 +59791,7 @@
             <w:tcBorders/>
             <w:shd w:fill="auto" w:val="clear"/>
             <w:tcMar>
-              <w:left w:w="103" w:type="dxa"/>
+              <w:left w:w="98" w:type="dxa"/>
             </w:tcMar>
           </w:tcPr>
           <w:p>
@@ -59659,7 +59815,7 @@
             <w:tcBorders/>
             <w:shd w:fill="auto" w:val="clear"/>
             <w:tcMar>
-              <w:left w:w="103" w:type="dxa"/>
+              <w:left w:w="98" w:type="dxa"/>
             </w:tcMar>
           </w:tcPr>
           <w:p>
@@ -59679,7 +59835,7 @@
             <w:tcBorders/>
             <w:shd w:fill="auto" w:val="clear"/>
             <w:tcMar>
-              <w:left w:w="103" w:type="dxa"/>
+              <w:left w:w="98" w:type="dxa"/>
             </w:tcMar>
           </w:tcPr>
           <w:p>
@@ -59702,7 +59858,7 @@
             <w:tcBorders/>
             <w:shd w:fill="auto" w:val="clear"/>
             <w:tcMar>
-              <w:left w:w="103" w:type="dxa"/>
+              <w:left w:w="98" w:type="dxa"/>
             </w:tcMar>
           </w:tcPr>
           <w:p>
@@ -59723,7 +59879,7 @@
             <w:tcBorders/>
             <w:shd w:fill="auto" w:val="clear"/>
             <w:tcMar>
-              <w:left w:w="103" w:type="dxa"/>
+              <w:left w:w="98" w:type="dxa"/>
             </w:tcMar>
           </w:tcPr>
           <w:p>
@@ -59821,7 +59977,7 @@
             <w:tcBorders/>
             <w:shd w:fill="auto" w:val="clear"/>
             <w:tcMar>
-              <w:left w:w="103" w:type="dxa"/>
+              <w:left w:w="98" w:type="dxa"/>
             </w:tcMar>
           </w:tcPr>
           <w:p>
@@ -59841,7 +59997,7 @@
             <w:tcBorders/>
             <w:shd w:fill="auto" w:val="clear"/>
             <w:tcMar>
-              <w:left w:w="103" w:type="dxa"/>
+              <w:left w:w="98" w:type="dxa"/>
             </w:tcMar>
           </w:tcPr>
           <w:p>
@@ -59864,7 +60020,7 @@
             <w:tcBorders/>
             <w:shd w:fill="auto" w:val="clear"/>
             <w:tcMar>
-              <w:left w:w="103" w:type="dxa"/>
+              <w:left w:w="98" w:type="dxa"/>
             </w:tcMar>
           </w:tcPr>
           <w:p>
@@ -59884,7 +60040,7 @@
             <w:tcBorders/>
             <w:shd w:fill="auto" w:val="clear"/>
             <w:tcMar>
-              <w:left w:w="103" w:type="dxa"/>
+              <w:left w:w="98" w:type="dxa"/>
             </w:tcMar>
           </w:tcPr>
           <w:p>
@@ -59907,7 +60063,7 @@
             <w:tcBorders/>
             <w:shd w:fill="auto" w:val="clear"/>
             <w:tcMar>
-              <w:left w:w="103" w:type="dxa"/>
+              <w:left w:w="98" w:type="dxa"/>
             </w:tcMar>
           </w:tcPr>
           <w:p>
@@ -59927,7 +60083,7 @@
             <w:tcBorders/>
             <w:shd w:fill="auto" w:val="clear"/>
             <w:tcMar>
-              <w:left w:w="103" w:type="dxa"/>
+              <w:left w:w="98" w:type="dxa"/>
             </w:tcMar>
           </w:tcPr>
           <w:p>
@@ -59950,7 +60106,7 @@
             <w:tcBorders/>
             <w:shd w:fill="auto" w:val="clear"/>
             <w:tcMar>
-              <w:left w:w="103" w:type="dxa"/>
+              <w:left w:w="98" w:type="dxa"/>
             </w:tcMar>
           </w:tcPr>
           <w:p>
@@ -59970,7 +60126,7 @@
             <w:tcBorders/>
             <w:shd w:fill="auto" w:val="clear"/>
             <w:tcMar>
-              <w:left w:w="103" w:type="dxa"/>
+              <w:left w:w="98" w:type="dxa"/>
             </w:tcMar>
           </w:tcPr>
           <w:p>
@@ -61458,6 +61614,13 @@
       <w:lang w:bidi="ar-SA"/>
     </w:rPr>
   </w:style>
+  <w:style w:type="paragraph" w:styleId="PreformattedText">
+    <w:name w:val="Preformatted Text"/>
+    <w:basedOn w:val="Normal"/>
+    <w:qFormat/>
+    <w:pPr/>
+    <w:rPr/>
+  </w:style>
   <w:style w:type="numbering" w:styleId="NoList" w:default="1">
     <w:name w:val="No List"/>
     <w:uiPriority w:val="99"/>

</xml_diff>

<commit_message>
Added another form of half-round-even
</commit_message>
<xml_diff>
--- a/Python_Cheatsheet.docx
+++ b/Python_Cheatsheet.docx
@@ -1,6 +1,6 @@
 
 <file path=word/document.xml><?xml version="1.0" encoding="utf-8"?>
-<w:document xmlns:wpc="http://schemas.microsoft.com/office/word/2010/wordprocessingCanvas" xmlns:cx="http://schemas.microsoft.com/office/drawing/2014/chartex" xmlns:cx1="http://schemas.microsoft.com/office/drawing/2015/9/8/chartex" xmlns:cx2="http://schemas.microsoft.com/office/drawing/2015/10/21/chartex" xmlns:cx3="http://schemas.microsoft.com/office/drawing/2016/5/9/chartex" xmlns:cx4="http://schemas.microsoft.com/office/drawing/2016/5/10/chartex" xmlns:cx5="http://schemas.microsoft.com/office/drawing/2016/5/11/chartex" xmlns:mc="http://schemas.openxmlformats.org/markup-compatibility/2006" xmlns:o="urn:schemas-microsoft-com:office:office" xmlns:r="http://schemas.openxmlformats.org/officeDocument/2006/relationships" xmlns:m="http://schemas.openxmlformats.org/officeDocument/2006/math" xmlns:v="urn:schemas-microsoft-com:vml" xmlns:wp14="http://schemas.microsoft.com/office/word/2010/wordprocessingDrawing" xmlns:wp="http://schemas.openxmlformats.org/drawingml/2006/wordprocessingDrawing" xmlns:w10="urn:schemas-microsoft-com:office:word" xmlns:w="http://schemas.openxmlformats.org/wordprocessingml/2006/main" xmlns:w14="http://schemas.microsoft.com/office/word/2010/wordml" xmlns:w15="http://schemas.microsoft.com/office/word/2012/wordml" xmlns:w16se="http://schemas.microsoft.com/office/word/2015/wordml/symex" xmlns:wpg="http://schemas.microsoft.com/office/word/2010/wordprocessingGroup" xmlns:wpi="http://schemas.microsoft.com/office/word/2010/wordprocessingInk" xmlns:wne="http://schemas.microsoft.com/office/word/2006/wordml" xmlns:wps="http://schemas.microsoft.com/office/word/2010/wordprocessingShape" mc:Ignorable="w14 w15 w16se wp14">
+<w:document xmlns:ve="http://schemas.openxmlformats.org/markup-compatibility/2006" xmlns:o="urn:schemas-microsoft-com:office:office" xmlns:r="http://schemas.openxmlformats.org/officeDocument/2006/relationships" xmlns:m="http://schemas.openxmlformats.org/officeDocument/2006/math" xmlns:v="urn:schemas-microsoft-com:vml" xmlns:wp="http://schemas.openxmlformats.org/drawingml/2006/wordprocessingDrawing" xmlns:w10="urn:schemas-microsoft-com:office:word" xmlns:w="http://schemas.openxmlformats.org/wordprocessingml/2006/main" xmlns:wne="http://schemas.microsoft.com/office/word/2006/wordml">
   <w:body>
     <w:p>
       <w:pPr>
@@ -23933,7 +23933,7 @@
           <w:lang w:bidi="ar-SA"/>
         </w:rPr>
         <w:drawing>
-          <wp:inline distT="0" distB="0" distL="0" distR="0" wp14:anchorId="1C738B43" wp14:editId="1DC7C863">
+          <wp:inline distT="0" distB="0" distL="0" distR="0">
             <wp:extent cx="4181987" cy="3241040"/>
             <wp:effectExtent l="0" t="0" r="0" b="0"/>
             <wp:docPr id="5" name="Picture 5"/>
@@ -23948,7 +23948,7 @@
                     <pic:cNvPicPr/>
                   </pic:nvPicPr>
                   <pic:blipFill>
-                    <a:blip r:embed="rId6"/>
+                    <a:blip r:embed="rId6" cstate="print"/>
                     <a:stretch>
                       <a:fillRect/>
                     </a:stretch>
@@ -30723,7 +30723,7 @@
           <w:bottom w:w="120" w:type="dxa"/>
           <w:right w:w="180" w:type="dxa"/>
         </w:tblCellMar>
-        <w:tblLook w:val="04A0" w:firstRow="1" w:lastRow="0" w:firstColumn="1" w:lastColumn="0" w:noHBand="0" w:noVBand="1"/>
+        <w:tblLook w:val="04A0"/>
       </w:tblPr>
       <w:tblGrid>
         <w:gridCol w:w="1400"/>
@@ -37141,7 +37141,7 @@
           <w:lang w:bidi="ar-SA"/>
         </w:rPr>
         <w:drawing>
-          <wp:inline distT="0" distB="0" distL="19050" distR="0" wp14:anchorId="312F8736" wp14:editId="0762FE8F">
+          <wp:inline distT="0" distB="0" distL="19050" distR="0">
             <wp:extent cx="6972300" cy="2025650"/>
             <wp:effectExtent l="0" t="0" r="0" b="0"/>
             <wp:docPr id="1" name="Picture 1"/>
@@ -39064,7 +39064,7 @@
           <w:bottom w:w="30" w:type="dxa"/>
           <w:right w:w="75" w:type="dxa"/>
         </w:tblCellMar>
-        <w:tblLook w:val="04A0" w:firstRow="1" w:lastRow="0" w:firstColumn="1" w:lastColumn="0" w:noHBand="0" w:noVBand="1"/>
+        <w:tblLook w:val="04A0"/>
       </w:tblPr>
       <w:tblGrid>
         <w:gridCol w:w="739"/>
@@ -51615,6 +51615,170 @@
           <w:lang w:bidi="ar-SA"/>
         </w:rPr>
       </w:pPr>
+      <w:r>
+        <w:rPr>
+          <w:lang w:bidi="ar-SA"/>
+        </w:rPr>
+        <w:t>#</w:t>
+      </w:r>
+    </w:p>
+    <w:p>
+      <w:pPr>
+        <w:pStyle w:val="codestyle"/>
+        <w:rPr>
+          <w:lang w:bidi="ar-SA"/>
+        </w:rPr>
+      </w:pPr>
+    </w:p>
+    <w:p>
+      <w:pPr>
+        <w:pStyle w:val="codestyle"/>
+        <w:rPr>
+          <w:lang w:bidi="ar-SA"/>
+        </w:rPr>
+      </w:pPr>
+      <w:r>
+        <w:rPr>
+          <w:lang w:bidi="ar-SA"/>
+        </w:rPr>
+        <w:t>OR</w:t>
+      </w:r>
+    </w:p>
+    <w:p>
+      <w:pPr>
+        <w:pStyle w:val="codestyle"/>
+        <w:rPr>
+          <w:lang w:bidi="ar-SA"/>
+        </w:rPr>
+      </w:pPr>
+    </w:p>
+    <w:p>
+      <w:pPr>
+        <w:pStyle w:val="codestyle"/>
+        <w:rPr>
+          <w:lang w:bidi="ar-SA"/>
+        </w:rPr>
+      </w:pPr>
+      <w:r>
+        <w:rPr>
+          <w:lang w:bidi="ar-SA"/>
+        </w:rPr>
+        <w:t>def round_half_even(some_float):</w:t>
+      </w:r>
+    </w:p>
+    <w:p>
+      <w:pPr>
+        <w:pStyle w:val="codestyle"/>
+        <w:rPr>
+          <w:lang w:bidi="ar-SA"/>
+        </w:rPr>
+      </w:pPr>
+      <w:r>
+        <w:rPr>
+          <w:lang w:bidi="ar-SA"/>
+        </w:rPr>
+        <w:t xml:space="preserve">    '''  Performs even half rounding of floating point values '''</w:t>
+      </w:r>
+    </w:p>
+    <w:p>
+      <w:pPr>
+        <w:pStyle w:val="codestyle"/>
+        <w:rPr>
+          <w:lang w:bidi="ar-SA"/>
+        </w:rPr>
+      </w:pPr>
+      <w:r>
+        <w:rPr>
+          <w:lang w:bidi="ar-SA"/>
+        </w:rPr>
+        <w:t xml:space="preserve">    </w:t>
+      </w:r>
+    </w:p>
+    <w:p>
+      <w:pPr>
+        <w:pStyle w:val="codestyle"/>
+        <w:rPr>
+          <w:lang w:bidi="ar-SA"/>
+        </w:rPr>
+      </w:pPr>
+      <w:r>
+        <w:rPr>
+          <w:lang w:bidi="ar-SA"/>
+        </w:rPr>
+        <w:t xml:space="preserve">    some_float_str = str(some_float)</w:t>
+      </w:r>
+    </w:p>
+    <w:p>
+      <w:pPr>
+        <w:pStyle w:val="codestyle"/>
+        <w:rPr>
+          <w:lang w:bidi="ar-SA"/>
+        </w:rPr>
+      </w:pPr>
+      <w:r>
+        <w:rPr>
+          <w:lang w:bidi="ar-SA"/>
+        </w:rPr>
+        <w:t xml:space="preserve">    half_rounded_even = decimal.Decimal(some_float_str).quantize(decimal.Decimal('0.01'),</w:t>
+      </w:r>
+    </w:p>
+    <w:p>
+      <w:pPr>
+        <w:pStyle w:val="codestyle"/>
+        <w:rPr>
+          <w:lang w:bidi="ar-SA"/>
+        </w:rPr>
+      </w:pPr>
+      <w:r>
+        <w:rPr>
+          <w:lang w:bidi="ar-SA"/>
+        </w:rPr>
+        <w:t xml:space="preserve">                                        rounding = decimal.ROUND_HALF_EVEN)</w:t>
+      </w:r>
+    </w:p>
+    <w:p>
+      <w:pPr>
+        <w:pStyle w:val="codestyle"/>
+        <w:rPr>
+          <w:lang w:bidi="ar-SA"/>
+        </w:rPr>
+      </w:pPr>
+      <w:r>
+        <w:rPr>
+          <w:lang w:bidi="ar-SA"/>
+        </w:rPr>
+        <w:t xml:space="preserve">    return(float(half_rounded_even))</w:t>
+      </w:r>
+    </w:p>
+    <w:p>
+      <w:pPr>
+        <w:pStyle w:val="codestyle"/>
+        <w:rPr>
+          <w:lang w:bidi="ar-SA"/>
+        </w:rPr>
+      </w:pPr>
+    </w:p>
+    <w:p>
+      <w:pPr>
+        <w:pStyle w:val="codestyle"/>
+        <w:rPr>
+          <w:lang w:bidi="ar-SA"/>
+        </w:rPr>
+      </w:pPr>
+      <w:r>
+        <w:rPr>
+          <w:lang w:bidi="ar-SA"/>
+        </w:rPr>
+        <w:t># end round_half_even()</w:t>
+      </w:r>
+    </w:p>
+    <w:p>
+      <w:pPr>
+        <w:pStyle w:val="codestyle"/>
+        <w:rPr>
+          <w:lang w:bidi="ar-SA"/>
+        </w:rPr>
+      </w:pPr>
     </w:p>
     <w:p>
       <w:pPr>
@@ -51851,6 +52015,7 @@
           <w:szCs w:val="18"/>
           <w:lang w:bidi="ar-SA"/>
         </w:rPr>
+        <w:lastRenderedPageBreak/>
         <w:t xml:space="preserve">         e.g round_to_half(1.25) = 1.0  but</w:t>
       </w:r>
     </w:p>
@@ -52051,7 +52216,6 @@
           <w:rFonts w:eastAsia="Times New Roman"/>
           <w:lang w:bidi="ar-SA"/>
         </w:rPr>
-        <w:lastRenderedPageBreak/>
         <w:t>Square Root</w:t>
       </w:r>
       <w:bookmarkEnd w:id="236"/>
@@ -52405,6 +52569,7 @@
         <w:pStyle w:val="codestyle"/>
       </w:pPr>
       <w:r>
+        <w:lastRenderedPageBreak/>
         <w:t>array([  74.,   48.,   89.,  120.,  129.,   16.,   15.,   30.,   21.,</w:t>
       </w:r>
     </w:p>
@@ -52997,6 +53162,7 @@
         </w:rPr>
       </w:pPr>
       <w:r>
+        <w:lastRenderedPageBreak/>
         <w:br w:type="page"/>
       </w:r>
     </w:p>
@@ -54328,7 +54494,7 @@
         </w:rPr>
         <w:lastRenderedPageBreak/>
         <w:drawing>
-          <wp:inline distT="0" distB="0" distL="19050" distR="9525" wp14:anchorId="7BCC628D" wp14:editId="6AEDBAAC">
+          <wp:inline distT="0" distB="0" distL="19050" distR="9525">
             <wp:extent cx="3857625" cy="2781935"/>
             <wp:effectExtent l="0" t="0" r="0" b="0"/>
             <wp:docPr id="2" name="Image1"/>
@@ -54455,7 +54621,7 @@
           <w:lang w:bidi="ar-SA"/>
         </w:rPr>
         <w:drawing>
-          <wp:inline distT="0" distB="0" distL="19050" distR="0" wp14:anchorId="3D1F57A3" wp14:editId="7671EB7E">
+          <wp:inline distT="0" distB="0" distL="19050" distR="0">
             <wp:extent cx="3543935" cy="2886075"/>
             <wp:effectExtent l="0" t="0" r="0" b="0"/>
             <wp:docPr id="3" name="Image2"/>
@@ -56165,7 +56331,7 @@
           <w:lang w:bidi="ar-SA"/>
         </w:rPr>
         <w:drawing>
-          <wp:inline distT="0" distB="0" distL="19050" distR="0" wp14:anchorId="0B643477" wp14:editId="1E3D7E18">
+          <wp:inline distT="0" distB="0" distL="19050" distR="0">
             <wp:extent cx="3452495" cy="2590800"/>
             <wp:effectExtent l="0" t="0" r="0" b="0"/>
             <wp:docPr id="4" name="Image3"/>
@@ -57909,7 +58075,7 @@
       <w:tblPr>
         <w:tblStyle w:val="TableGrid"/>
         <w:tblW w:w="11196" w:type="dxa"/>
-        <w:tblLook w:val="04A0" w:firstRow="1" w:lastRow="0" w:firstColumn="1" w:lastColumn="0" w:noHBand="0" w:noVBand="1"/>
+        <w:tblLook w:val="04A0"/>
       </w:tblPr>
       <w:tblGrid>
         <w:gridCol w:w="5599"/>
@@ -58216,8 +58382,8 @@
 </file>
 
 <file path=word/numbering.xml><?xml version="1.0" encoding="utf-8"?>
-<w:numbering xmlns:wpc="http://schemas.microsoft.com/office/word/2010/wordprocessingCanvas" xmlns:cx="http://schemas.microsoft.com/office/drawing/2014/chartex" xmlns:cx1="http://schemas.microsoft.com/office/drawing/2015/9/8/chartex" xmlns:cx2="http://schemas.microsoft.com/office/drawing/2015/10/21/chartex" xmlns:cx3="http://schemas.microsoft.com/office/drawing/2016/5/9/chartex" xmlns:cx4="http://schemas.microsoft.com/office/drawing/2016/5/10/chartex" xmlns:cx5="http://schemas.microsoft.com/office/drawing/2016/5/11/chartex" xmlns:mc="http://schemas.openxmlformats.org/markup-compatibility/2006" xmlns:o="urn:schemas-microsoft-com:office:office" xmlns:r="http://schemas.openxmlformats.org/officeDocument/2006/relationships" xmlns:m="http://schemas.openxmlformats.org/officeDocument/2006/math" xmlns:v="urn:schemas-microsoft-com:vml" xmlns:wp14="http://schemas.microsoft.com/office/word/2010/wordprocessingDrawing" xmlns:wp="http://schemas.openxmlformats.org/drawingml/2006/wordprocessingDrawing" xmlns:w10="urn:schemas-microsoft-com:office:word" xmlns:w="http://schemas.openxmlformats.org/wordprocessingml/2006/main" xmlns:w14="http://schemas.microsoft.com/office/word/2010/wordml" xmlns:w15="http://schemas.microsoft.com/office/word/2012/wordml" xmlns:w16se="http://schemas.microsoft.com/office/word/2015/wordml/symex" xmlns:wpg="http://schemas.microsoft.com/office/word/2010/wordprocessingGroup" xmlns:wpi="http://schemas.microsoft.com/office/word/2010/wordprocessingInk" xmlns:wne="http://schemas.microsoft.com/office/word/2006/wordml" xmlns:wps="http://schemas.microsoft.com/office/word/2010/wordprocessingShape" mc:Ignorable="w14 w15 w16se wp14">
-  <w:abstractNum w:abstractNumId="0" w15:restartNumberingAfterBreak="0">
+<w:numbering xmlns:ve="http://schemas.openxmlformats.org/markup-compatibility/2006" xmlns:o="urn:schemas-microsoft-com:office:office" xmlns:r="http://schemas.openxmlformats.org/officeDocument/2006/relationships" xmlns:m="http://schemas.openxmlformats.org/officeDocument/2006/math" xmlns:v="urn:schemas-microsoft-com:vml" xmlns:wp="http://schemas.openxmlformats.org/drawingml/2006/wordprocessingDrawing" xmlns:w10="urn:schemas-microsoft-com:office:word" xmlns:w="http://schemas.openxmlformats.org/wordprocessingml/2006/main" xmlns:wne="http://schemas.microsoft.com/office/word/2006/wordml">
+  <w:abstractNum w:abstractNumId="0">
     <w:nsid w:val="54120D11"/>
     <w:multiLevelType w:val="multilevel"/>
     <w:tmpl w:val="E7C2AE3C"/>
@@ -58330,7 +58496,7 @@
       </w:pPr>
     </w:lvl>
   </w:abstractNum>
-  <w:abstractNum w:abstractNumId="1" w15:restartNumberingAfterBreak="0">
+  <w:abstractNum w:abstractNumId="1">
     <w:nsid w:val="698A3126"/>
     <w:multiLevelType w:val="multilevel"/>
     <w:tmpl w:val="8258FE84"/>
@@ -58462,7 +58628,7 @@
 </file>
 
 <file path=word/styles.xml><?xml version="1.0" encoding="utf-8"?>
-<w:styles xmlns:mc="http://schemas.openxmlformats.org/markup-compatibility/2006" xmlns:r="http://schemas.openxmlformats.org/officeDocument/2006/relationships" xmlns:w="http://schemas.openxmlformats.org/wordprocessingml/2006/main" xmlns:w14="http://schemas.microsoft.com/office/word/2010/wordml" xmlns:w15="http://schemas.microsoft.com/office/word/2012/wordml" xmlns:w16se="http://schemas.microsoft.com/office/word/2015/wordml/symex" mc:Ignorable="w14 w15 w16se">
+<w:styles xmlns:r="http://schemas.openxmlformats.org/officeDocument/2006/relationships" xmlns:w="http://schemas.openxmlformats.org/wordprocessingml/2006/main">
   <w:docDefaults>
     <w:rPrDefault>
       <w:rPr>
@@ -58473,380 +58639,144 @@
     </w:rPrDefault>
     <w:pPrDefault/>
   </w:docDefaults>
-  <w:latentStyles w:defLockedState="0" w:defUIPriority="99" w:defSemiHidden="0" w:defUnhideWhenUsed="0" w:defQFormat="0" w:count="374">
-    <w:lsdException w:name="Normal" w:uiPriority="0" w:qFormat="1"/>
-    <w:lsdException w:name="heading 1" w:uiPriority="9" w:qFormat="1"/>
-    <w:lsdException w:name="heading 2" w:semiHidden="1" w:uiPriority="9" w:unhideWhenUsed="1" w:qFormat="1"/>
-    <w:lsdException w:name="heading 3" w:semiHidden="1" w:uiPriority="9" w:unhideWhenUsed="1" w:qFormat="1"/>
-    <w:lsdException w:name="heading 4" w:semiHidden="1" w:uiPriority="9" w:unhideWhenUsed="1" w:qFormat="1"/>
-    <w:lsdException w:name="heading 5" w:semiHidden="1" w:uiPriority="9" w:unhideWhenUsed="1" w:qFormat="1"/>
-    <w:lsdException w:name="heading 6" w:semiHidden="1" w:uiPriority="9" w:unhideWhenUsed="1" w:qFormat="1"/>
-    <w:lsdException w:name="heading 7" w:semiHidden="1" w:uiPriority="9" w:unhideWhenUsed="1" w:qFormat="1"/>
-    <w:lsdException w:name="heading 8" w:semiHidden="1" w:uiPriority="9" w:unhideWhenUsed="1" w:qFormat="1"/>
-    <w:lsdException w:name="heading 9" w:semiHidden="1" w:uiPriority="9" w:unhideWhenUsed="1" w:qFormat="1"/>
-    <w:lsdException w:name="index 1" w:semiHidden="1" w:unhideWhenUsed="1"/>
-    <w:lsdException w:name="index 2" w:semiHidden="1" w:unhideWhenUsed="1"/>
-    <w:lsdException w:name="index 3" w:semiHidden="1" w:unhideWhenUsed="1"/>
-    <w:lsdException w:name="index 4" w:semiHidden="1" w:unhideWhenUsed="1"/>
-    <w:lsdException w:name="index 5" w:semiHidden="1" w:unhideWhenUsed="1"/>
-    <w:lsdException w:name="index 6" w:semiHidden="1" w:unhideWhenUsed="1"/>
-    <w:lsdException w:name="index 7" w:semiHidden="1" w:unhideWhenUsed="1"/>
-    <w:lsdException w:name="index 8" w:semiHidden="1" w:unhideWhenUsed="1"/>
-    <w:lsdException w:name="index 9" w:semiHidden="1" w:unhideWhenUsed="1"/>
-    <w:lsdException w:name="toc 1" w:semiHidden="1" w:uiPriority="39" w:unhideWhenUsed="1"/>
-    <w:lsdException w:name="toc 2" w:semiHidden="1" w:uiPriority="39" w:unhideWhenUsed="1"/>
-    <w:lsdException w:name="toc 3" w:semiHidden="1" w:uiPriority="39" w:unhideWhenUsed="1"/>
-    <w:lsdException w:name="toc 4" w:semiHidden="1" w:uiPriority="39" w:unhideWhenUsed="1"/>
-    <w:lsdException w:name="toc 5" w:semiHidden="1" w:uiPriority="39" w:unhideWhenUsed="1"/>
-    <w:lsdException w:name="toc 6" w:semiHidden="1" w:uiPriority="39" w:unhideWhenUsed="1"/>
-    <w:lsdException w:name="toc 7" w:semiHidden="1" w:uiPriority="39" w:unhideWhenUsed="1"/>
-    <w:lsdException w:name="toc 8" w:semiHidden="1" w:uiPriority="39" w:unhideWhenUsed="1"/>
-    <w:lsdException w:name="toc 9" w:semiHidden="1" w:uiPriority="39" w:unhideWhenUsed="1"/>
-    <w:lsdException w:name="Normal Indent" w:semiHidden="1" w:unhideWhenUsed="1"/>
-    <w:lsdException w:name="footnote text" w:semiHidden="1" w:unhideWhenUsed="1"/>
-    <w:lsdException w:name="annotation text" w:semiHidden="1" w:unhideWhenUsed="1"/>
-    <w:lsdException w:name="header" w:semiHidden="1" w:unhideWhenUsed="1"/>
-    <w:lsdException w:name="footer" w:semiHidden="1" w:unhideWhenUsed="1"/>
-    <w:lsdException w:name="index heading" w:semiHidden="1" w:unhideWhenUsed="1"/>
-    <w:lsdException w:name="caption" w:semiHidden="1" w:uiPriority="35" w:unhideWhenUsed="1"/>
-    <w:lsdException w:name="table of figures" w:semiHidden="1" w:unhideWhenUsed="1"/>
-    <w:lsdException w:name="envelope address" w:semiHidden="1" w:unhideWhenUsed="1"/>
-    <w:lsdException w:name="envelope return" w:semiHidden="1" w:unhideWhenUsed="1"/>
-    <w:lsdException w:name="footnote reference" w:semiHidden="1" w:unhideWhenUsed="1"/>
-    <w:lsdException w:name="annotation reference" w:semiHidden="1" w:unhideWhenUsed="1"/>
-    <w:lsdException w:name="line number" w:semiHidden="1" w:unhideWhenUsed="1"/>
-    <w:lsdException w:name="page number" w:semiHidden="1" w:unhideWhenUsed="1"/>
-    <w:lsdException w:name="endnote reference" w:semiHidden="1" w:unhideWhenUsed="1"/>
-    <w:lsdException w:name="endnote text" w:semiHidden="1" w:unhideWhenUsed="1"/>
-    <w:lsdException w:name="table of authorities" w:semiHidden="1" w:unhideWhenUsed="1"/>
-    <w:lsdException w:name="macro" w:semiHidden="1" w:unhideWhenUsed="1"/>
-    <w:lsdException w:name="toa heading" w:semiHidden="1" w:unhideWhenUsed="1"/>
-    <w:lsdException w:name="List" w:semiHidden="1" w:unhideWhenUsed="1"/>
-    <w:lsdException w:name="List Bullet" w:semiHidden="1" w:unhideWhenUsed="1"/>
-    <w:lsdException w:name="List Number" w:semiHidden="1" w:unhideWhenUsed="1"/>
-    <w:lsdException w:name="List 2" w:semiHidden="1" w:unhideWhenUsed="1"/>
-    <w:lsdException w:name="List 3" w:semiHidden="1" w:unhideWhenUsed="1"/>
-    <w:lsdException w:name="List 4" w:semiHidden="1" w:unhideWhenUsed="1"/>
-    <w:lsdException w:name="List 5" w:semiHidden="1" w:unhideWhenUsed="1"/>
-    <w:lsdException w:name="List Bullet 2" w:semiHidden="1" w:unhideWhenUsed="1"/>
-    <w:lsdException w:name="List Bullet 3" w:semiHidden="1" w:unhideWhenUsed="1"/>
-    <w:lsdException w:name="List Bullet 4" w:semiHidden="1" w:unhideWhenUsed="1"/>
-    <w:lsdException w:name="List Bullet 5" w:semiHidden="1" w:unhideWhenUsed="1"/>
-    <w:lsdException w:name="List Number 2" w:semiHidden="1" w:unhideWhenUsed="1"/>
-    <w:lsdException w:name="List Number 3" w:semiHidden="1" w:unhideWhenUsed="1"/>
-    <w:lsdException w:name="List Number 4" w:semiHidden="1" w:unhideWhenUsed="1"/>
-    <w:lsdException w:name="List Number 5" w:semiHidden="1" w:unhideWhenUsed="1"/>
-    <w:lsdException w:name="Title" w:uiPriority="10" w:qFormat="1"/>
-    <w:lsdException w:name="Closing" w:semiHidden="1" w:unhideWhenUsed="1"/>
-    <w:lsdException w:name="Signature" w:semiHidden="1" w:unhideWhenUsed="1"/>
-    <w:lsdException w:name="Default Paragraph Font" w:semiHidden="1" w:uiPriority="1" w:unhideWhenUsed="1"/>
-    <w:lsdException w:name="Body Text" w:semiHidden="1" w:unhideWhenUsed="1"/>
-    <w:lsdException w:name="Body Text Indent" w:semiHidden="1" w:unhideWhenUsed="1"/>
-    <w:lsdException w:name="List Continue" w:semiHidden="1" w:unhideWhenUsed="1"/>
-    <w:lsdException w:name="List Continue 2" w:semiHidden="1" w:unhideWhenUsed="1"/>
-    <w:lsdException w:name="List Continue 3" w:semiHidden="1" w:unhideWhenUsed="1"/>
-    <w:lsdException w:name="List Continue 4" w:semiHidden="1" w:unhideWhenUsed="1"/>
-    <w:lsdException w:name="List Continue 5" w:semiHidden="1" w:unhideWhenUsed="1"/>
-    <w:lsdException w:name="Message Header" w:semiHidden="1" w:unhideWhenUsed="1"/>
-    <w:lsdException w:name="Subtitle" w:uiPriority="11" w:qFormat="1"/>
-    <w:lsdException w:name="Salutation" w:semiHidden="1" w:unhideWhenUsed="1"/>
-    <w:lsdException w:name="Date" w:semiHidden="1" w:unhideWhenUsed="1"/>
-    <w:lsdException w:name="Body Text First Indent" w:semiHidden="1" w:unhideWhenUsed="1"/>
-    <w:lsdException w:name="Body Text First Indent 2" w:semiHidden="1" w:unhideWhenUsed="1"/>
-    <w:lsdException w:name="Note Heading" w:semiHidden="1" w:unhideWhenUsed="1"/>
-    <w:lsdException w:name="Body Text 2" w:semiHidden="1" w:unhideWhenUsed="1"/>
-    <w:lsdException w:name="Body Text 3" w:semiHidden="1" w:unhideWhenUsed="1"/>
-    <w:lsdException w:name="Body Text Indent 2" w:semiHidden="1" w:unhideWhenUsed="1"/>
-    <w:lsdException w:name="Body Text Indent 3" w:semiHidden="1" w:unhideWhenUsed="1"/>
-    <w:lsdException w:name="Block Text" w:semiHidden="1" w:unhideWhenUsed="1"/>
-    <w:lsdException w:name="Hyperlink" w:semiHidden="1" w:unhideWhenUsed="1"/>
-    <w:lsdException w:name="FollowedHyperlink" w:semiHidden="1" w:unhideWhenUsed="1"/>
-    <w:lsdException w:name="Strong" w:uiPriority="22" w:qFormat="1"/>
-    <w:lsdException w:name="Emphasis" w:uiPriority="20" w:qFormat="1"/>
-    <w:lsdException w:name="Document Map" w:semiHidden="1" w:unhideWhenUsed="1"/>
-    <w:lsdException w:name="Plain Text" w:semiHidden="1" w:unhideWhenUsed="1"/>
-    <w:lsdException w:name="E-mail Signature" w:semiHidden="1" w:unhideWhenUsed="1"/>
-    <w:lsdException w:name="HTML Top of Form" w:semiHidden="1" w:unhideWhenUsed="1"/>
-    <w:lsdException w:name="HTML Bottom of Form" w:semiHidden="1" w:unhideWhenUsed="1"/>
-    <w:lsdException w:name="Normal (Web)" w:semiHidden="1" w:unhideWhenUsed="1"/>
-    <w:lsdException w:name="HTML Acronym" w:semiHidden="1" w:unhideWhenUsed="1"/>
-    <w:lsdException w:name="HTML Address" w:semiHidden="1" w:unhideWhenUsed="1"/>
-    <w:lsdException w:name="HTML Cite" w:semiHidden="1" w:unhideWhenUsed="1"/>
-    <w:lsdException w:name="HTML Code" w:semiHidden="1" w:unhideWhenUsed="1"/>
-    <w:lsdException w:name="HTML Definition" w:semiHidden="1" w:unhideWhenUsed="1"/>
-    <w:lsdException w:name="HTML Keyboard" w:semiHidden="1" w:unhideWhenUsed="1"/>
-    <w:lsdException w:name="HTML Preformatted" w:semiHidden="1" w:unhideWhenUsed="1"/>
-    <w:lsdException w:name="HTML Sample" w:semiHidden="1" w:unhideWhenUsed="1"/>
-    <w:lsdException w:name="HTML Typewriter" w:semiHidden="1" w:unhideWhenUsed="1"/>
-    <w:lsdException w:name="HTML Variable" w:semiHidden="1" w:unhideWhenUsed="1"/>
-    <w:lsdException w:name="Normal Table" w:semiHidden="1" w:unhideWhenUsed="1"/>
-    <w:lsdException w:name="annotation subject" w:semiHidden="1" w:unhideWhenUsed="1"/>
-    <w:lsdException w:name="No List" w:semiHidden="1" w:unhideWhenUsed="1"/>
-    <w:lsdException w:name="Outline List 1" w:semiHidden="1" w:unhideWhenUsed="1"/>
-    <w:lsdException w:name="Outline List 2" w:semiHidden="1" w:unhideWhenUsed="1"/>
-    <w:lsdException w:name="Outline List 3" w:semiHidden="1" w:unhideWhenUsed="1"/>
-    <w:lsdException w:name="Table Simple 1" w:semiHidden="1" w:unhideWhenUsed="1"/>
-    <w:lsdException w:name="Table Simple 2" w:semiHidden="1" w:unhideWhenUsed="1"/>
-    <w:lsdException w:name="Table Simple 3" w:semiHidden="1" w:unhideWhenUsed="1"/>
-    <w:lsdException w:name="Table Classic 1" w:semiHidden="1" w:unhideWhenUsed="1"/>
-    <w:lsdException w:name="Table Classic 2" w:semiHidden="1" w:unhideWhenUsed="1"/>
-    <w:lsdException w:name="Table Classic 3" w:semiHidden="1" w:unhideWhenUsed="1"/>
-    <w:lsdException w:name="Table Classic 4" w:semiHidden="1" w:unhideWhenUsed="1"/>
-    <w:lsdException w:name="Table Colorful 1" w:semiHidden="1" w:unhideWhenUsed="1"/>
-    <w:lsdException w:name="Table Colorful 2" w:semiHidden="1" w:unhideWhenUsed="1"/>
-    <w:lsdException w:name="Table Colorful 3" w:semiHidden="1" w:unhideWhenUsed="1"/>
-    <w:lsdException w:name="Table Columns 1" w:semiHidden="1" w:unhideWhenUsed="1"/>
-    <w:lsdException w:name="Table Columns 2" w:semiHidden="1" w:unhideWhenUsed="1"/>
-    <w:lsdException w:name="Table Columns 3" w:semiHidden="1" w:unhideWhenUsed="1"/>
-    <w:lsdException w:name="Table Columns 4" w:semiHidden="1" w:unhideWhenUsed="1"/>
-    <w:lsdException w:name="Table Columns 5" w:semiHidden="1" w:unhideWhenUsed="1"/>
-    <w:lsdException w:name="Table Grid 1" w:semiHidden="1" w:unhideWhenUsed="1"/>
-    <w:lsdException w:name="Table Grid 2" w:semiHidden="1" w:unhideWhenUsed="1"/>
-    <w:lsdException w:name="Table Grid 3" w:semiHidden="1" w:unhideWhenUsed="1"/>
-    <w:lsdException w:name="Table Grid 4" w:semiHidden="1" w:unhideWhenUsed="1"/>
-    <w:lsdException w:name="Table Grid 5" w:semiHidden="1" w:unhideWhenUsed="1"/>
-    <w:lsdException w:name="Table Grid 6" w:semiHidden="1" w:unhideWhenUsed="1"/>
-    <w:lsdException w:name="Table Grid 7" w:semiHidden="1" w:unhideWhenUsed="1"/>
-    <w:lsdException w:name="Table Grid 8" w:semiHidden="1" w:unhideWhenUsed="1"/>
-    <w:lsdException w:name="Table List 1" w:semiHidden="1" w:unhideWhenUsed="1"/>
-    <w:lsdException w:name="Table List 2" w:semiHidden="1" w:unhideWhenUsed="1"/>
-    <w:lsdException w:name="Table List 3" w:semiHidden="1" w:unhideWhenUsed="1"/>
-    <w:lsdException w:name="Table List 4" w:semiHidden="1" w:unhideWhenUsed="1"/>
-    <w:lsdException w:name="Table List 5" w:semiHidden="1" w:unhideWhenUsed="1"/>
-    <w:lsdException w:name="Table List 6" w:semiHidden="1" w:unhideWhenUsed="1"/>
-    <w:lsdException w:name="Table List 7" w:semiHidden="1" w:unhideWhenUsed="1"/>
-    <w:lsdException w:name="Table List 8" w:semiHidden="1" w:unhideWhenUsed="1"/>
-    <w:lsdException w:name="Table 3D effects 1" w:semiHidden="1" w:unhideWhenUsed="1"/>
-    <w:lsdException w:name="Table 3D effects 2" w:semiHidden="1" w:unhideWhenUsed="1"/>
-    <w:lsdException w:name="Table 3D effects 3" w:semiHidden="1" w:unhideWhenUsed="1"/>
-    <w:lsdException w:name="Table Contemporary" w:semiHidden="1" w:unhideWhenUsed="1"/>
-    <w:lsdException w:name="Table Elegant" w:semiHidden="1" w:unhideWhenUsed="1"/>
-    <w:lsdException w:name="Table Professional" w:semiHidden="1" w:unhideWhenUsed="1"/>
-    <w:lsdException w:name="Table Subtle 1" w:semiHidden="1" w:unhideWhenUsed="1"/>
-    <w:lsdException w:name="Table Subtle 2" w:semiHidden="1" w:unhideWhenUsed="1"/>
-    <w:lsdException w:name="Table Web 1" w:semiHidden="1" w:unhideWhenUsed="1"/>
-    <w:lsdException w:name="Table Web 2" w:semiHidden="1" w:unhideWhenUsed="1"/>
-    <w:lsdException w:name="Table Web 3" w:semiHidden="1" w:unhideWhenUsed="1"/>
-    <w:lsdException w:name="Balloon Text" w:semiHidden="1" w:unhideWhenUsed="1"/>
-    <w:lsdException w:name="Table Grid" w:uiPriority="59"/>
-    <w:lsdException w:name="Table Theme" w:semiHidden="1" w:unhideWhenUsed="1"/>
-    <w:lsdException w:name="Placeholder Text" w:semiHidden="1"/>
-    <w:lsdException w:name="No Spacing" w:uiPriority="1" w:qFormat="1"/>
-    <w:lsdException w:name="Light Shading" w:uiPriority="60"/>
-    <w:lsdException w:name="Light List" w:uiPriority="61"/>
-    <w:lsdException w:name="Light Grid" w:uiPriority="62"/>
-    <w:lsdException w:name="Medium Shading 1" w:uiPriority="63"/>
-    <w:lsdException w:name="Medium Shading 2" w:uiPriority="64"/>
-    <w:lsdException w:name="Medium List 1" w:uiPriority="65"/>
-    <w:lsdException w:name="Medium List 2" w:uiPriority="66"/>
-    <w:lsdException w:name="Medium Grid 1" w:uiPriority="67"/>
-    <w:lsdException w:name="Medium Grid 2" w:uiPriority="68"/>
-    <w:lsdException w:name="Medium Grid 3" w:uiPriority="69"/>
-    <w:lsdException w:name="Dark List" w:uiPriority="70"/>
-    <w:lsdException w:name="Colorful Shading" w:uiPriority="71"/>
-    <w:lsdException w:name="Colorful List" w:uiPriority="72"/>
-    <w:lsdException w:name="Colorful Grid" w:uiPriority="73"/>
-    <w:lsdException w:name="Light Shading Accent 1" w:uiPriority="60"/>
-    <w:lsdException w:name="Light List Accent 1" w:uiPriority="61"/>
-    <w:lsdException w:name="Light Grid Accent 1" w:uiPriority="62"/>
-    <w:lsdException w:name="Medium Shading 1 Accent 1" w:uiPriority="63"/>
-    <w:lsdException w:name="Medium Shading 2 Accent 1" w:uiPriority="64"/>
-    <w:lsdException w:name="Medium List 1 Accent 1" w:uiPriority="65"/>
-    <w:lsdException w:name="Revision" w:semiHidden="1"/>
-    <w:lsdException w:name="List Paragraph" w:uiPriority="34" w:qFormat="1"/>
-    <w:lsdException w:name="Quote" w:uiPriority="29" w:qFormat="1"/>
-    <w:lsdException w:name="Intense Quote" w:uiPriority="30" w:qFormat="1"/>
-    <w:lsdException w:name="Medium List 2 Accent 1" w:uiPriority="66"/>
-    <w:lsdException w:name="Medium Grid 1 Accent 1" w:uiPriority="67"/>
-    <w:lsdException w:name="Medium Grid 2 Accent 1" w:uiPriority="68"/>
-    <w:lsdException w:name="Medium Grid 3 Accent 1" w:uiPriority="69"/>
-    <w:lsdException w:name="Dark List Accent 1" w:uiPriority="70"/>
-    <w:lsdException w:name="Colorful Shading Accent 1" w:uiPriority="71"/>
-    <w:lsdException w:name="Colorful List Accent 1" w:uiPriority="72"/>
-    <w:lsdException w:name="Colorful Grid Accent 1" w:uiPriority="73"/>
-    <w:lsdException w:name="Light Shading Accent 2" w:uiPriority="60"/>
-    <w:lsdException w:name="Light List Accent 2" w:uiPriority="61"/>
-    <w:lsdException w:name="Light Grid Accent 2" w:uiPriority="62"/>
-    <w:lsdException w:name="Medium Shading 1 Accent 2" w:uiPriority="63"/>
-    <w:lsdException w:name="Medium Shading 2 Accent 2" w:uiPriority="64"/>
-    <w:lsdException w:name="Medium List 1 Accent 2" w:uiPriority="65"/>
-    <w:lsdException w:name="Medium List 2 Accent 2" w:uiPriority="66"/>
-    <w:lsdException w:name="Medium Grid 1 Accent 2" w:uiPriority="67"/>
-    <w:lsdException w:name="Medium Grid 2 Accent 2" w:uiPriority="68"/>
-    <w:lsdException w:name="Medium Grid 3 Accent 2" w:uiPriority="69"/>
-    <w:lsdException w:name="Dark List Accent 2" w:uiPriority="70"/>
-    <w:lsdException w:name="Colorful Shading Accent 2" w:uiPriority="71"/>
-    <w:lsdException w:name="Colorful List Accent 2" w:uiPriority="72"/>
-    <w:lsdException w:name="Colorful Grid Accent 2" w:uiPriority="73"/>
-    <w:lsdException w:name="Light Shading Accent 3" w:uiPriority="60"/>
-    <w:lsdException w:name="Light List Accent 3" w:uiPriority="61"/>
-    <w:lsdException w:name="Light Grid Accent 3" w:uiPriority="62"/>
-    <w:lsdException w:name="Medium Shading 1 Accent 3" w:uiPriority="63"/>
-    <w:lsdException w:name="Medium Shading 2 Accent 3" w:uiPriority="64"/>
-    <w:lsdException w:name="Medium List 1 Accent 3" w:uiPriority="65"/>
-    <w:lsdException w:name="Medium List 2 Accent 3" w:uiPriority="66"/>
-    <w:lsdException w:name="Medium Grid 1 Accent 3" w:uiPriority="67"/>
-    <w:lsdException w:name="Medium Grid 2 Accent 3" w:uiPriority="68"/>
-    <w:lsdException w:name="Medium Grid 3 Accent 3" w:uiPriority="69"/>
-    <w:lsdException w:name="Dark List Accent 3" w:uiPriority="70"/>
-    <w:lsdException w:name="Colorful Shading Accent 3" w:uiPriority="71"/>
-    <w:lsdException w:name="Colorful List Accent 3" w:uiPriority="72"/>
-    <w:lsdException w:name="Colorful Grid Accent 3" w:uiPriority="73"/>
-    <w:lsdException w:name="Light Shading Accent 4" w:uiPriority="60"/>
-    <w:lsdException w:name="Light List Accent 4" w:uiPriority="61"/>
-    <w:lsdException w:name="Light Grid Accent 4" w:uiPriority="62"/>
-    <w:lsdException w:name="Medium Shading 1 Accent 4" w:uiPriority="63"/>
-    <w:lsdException w:name="Medium Shading 2 Accent 4" w:uiPriority="64"/>
-    <w:lsdException w:name="Medium List 1 Accent 4" w:uiPriority="65"/>
-    <w:lsdException w:name="Medium List 2 Accent 4" w:uiPriority="66"/>
-    <w:lsdException w:name="Medium Grid 1 Accent 4" w:uiPriority="67"/>
-    <w:lsdException w:name="Medium Grid 2 Accent 4" w:uiPriority="68"/>
-    <w:lsdException w:name="Medium Grid 3 Accent 4" w:uiPriority="69"/>
-    <w:lsdException w:name="Dark List Accent 4" w:uiPriority="70"/>
-    <w:lsdException w:name="Colorful Shading Accent 4" w:uiPriority="71"/>
-    <w:lsdException w:name="Colorful List Accent 4" w:uiPriority="72"/>
-    <w:lsdException w:name="Colorful Grid Accent 4" w:uiPriority="73"/>
-    <w:lsdException w:name="Light Shading Accent 5" w:uiPriority="60"/>
-    <w:lsdException w:name="Light List Accent 5" w:uiPriority="61"/>
-    <w:lsdException w:name="Light Grid Accent 5" w:uiPriority="62"/>
-    <w:lsdException w:name="Medium Shading 1 Accent 5" w:uiPriority="63"/>
-    <w:lsdException w:name="Medium Shading 2 Accent 5" w:uiPriority="64"/>
-    <w:lsdException w:name="Medium List 1 Accent 5" w:uiPriority="65"/>
-    <w:lsdException w:name="Medium List 2 Accent 5" w:uiPriority="66"/>
-    <w:lsdException w:name="Medium Grid 1 Accent 5" w:uiPriority="67"/>
-    <w:lsdException w:name="Medium Grid 2 Accent 5" w:uiPriority="68"/>
-    <w:lsdException w:name="Medium Grid 3 Accent 5" w:uiPriority="69"/>
-    <w:lsdException w:name="Dark List Accent 5" w:uiPriority="70"/>
-    <w:lsdException w:name="Colorful Shading Accent 5" w:uiPriority="71"/>
-    <w:lsdException w:name="Colorful List Accent 5" w:uiPriority="72"/>
-    <w:lsdException w:name="Colorful Grid Accent 5" w:uiPriority="73"/>
-    <w:lsdException w:name="Light Shading Accent 6" w:uiPriority="60"/>
-    <w:lsdException w:name="Light List Accent 6" w:uiPriority="61"/>
-    <w:lsdException w:name="Light Grid Accent 6" w:uiPriority="62"/>
-    <w:lsdException w:name="Medium Shading 1 Accent 6" w:uiPriority="63"/>
-    <w:lsdException w:name="Medium Shading 2 Accent 6" w:uiPriority="64"/>
-    <w:lsdException w:name="Medium List 1 Accent 6" w:uiPriority="65"/>
-    <w:lsdException w:name="Medium List 2 Accent 6" w:uiPriority="66"/>
-    <w:lsdException w:name="Medium Grid 1 Accent 6" w:uiPriority="67"/>
-    <w:lsdException w:name="Medium Grid 2 Accent 6" w:uiPriority="68"/>
-    <w:lsdException w:name="Medium Grid 3 Accent 6" w:uiPriority="69"/>
-    <w:lsdException w:name="Dark List Accent 6" w:uiPriority="70"/>
-    <w:lsdException w:name="Colorful Shading Accent 6" w:uiPriority="71"/>
-    <w:lsdException w:name="Colorful List Accent 6" w:uiPriority="72"/>
-    <w:lsdException w:name="Colorful Grid Accent 6" w:uiPriority="73"/>
-    <w:lsdException w:name="Subtle Emphasis" w:uiPriority="19" w:qFormat="1"/>
-    <w:lsdException w:name="Intense Emphasis" w:uiPriority="21" w:qFormat="1"/>
-    <w:lsdException w:name="Subtle Reference" w:uiPriority="31" w:qFormat="1"/>
-    <w:lsdException w:name="Intense Reference" w:uiPriority="32" w:qFormat="1"/>
-    <w:lsdException w:name="Book Title" w:uiPriority="33" w:qFormat="1"/>
-    <w:lsdException w:name="Bibliography" w:semiHidden="1" w:uiPriority="37" w:unhideWhenUsed="1"/>
-    <w:lsdException w:name="TOC Heading" w:semiHidden="1" w:uiPriority="39" w:unhideWhenUsed="1" w:qFormat="1"/>
-    <w:lsdException w:name="Plain Table 1" w:uiPriority="41"/>
-    <w:lsdException w:name="Plain Table 2" w:uiPriority="42"/>
-    <w:lsdException w:name="Plain Table 3" w:uiPriority="43"/>
-    <w:lsdException w:name="Plain Table 4" w:uiPriority="44"/>
-    <w:lsdException w:name="Plain Table 5" w:uiPriority="45"/>
-    <w:lsdException w:name="Grid Table Light" w:uiPriority="40"/>
-    <w:lsdException w:name="Grid Table 1 Light" w:uiPriority="46"/>
-    <w:lsdException w:name="Grid Table 2" w:uiPriority="47"/>
-    <w:lsdException w:name="Grid Table 3" w:uiPriority="48"/>
-    <w:lsdException w:name="Grid Table 4" w:uiPriority="49"/>
-    <w:lsdException w:name="Grid Table 5 Dark" w:uiPriority="50"/>
-    <w:lsdException w:name="Grid Table 6 Colorful" w:uiPriority="51"/>
-    <w:lsdException w:name="Grid Table 7 Colorful" w:uiPriority="52"/>
-    <w:lsdException w:name="Grid Table 1 Light Accent 1" w:uiPriority="46"/>
-    <w:lsdException w:name="Grid Table 2 Accent 1" w:uiPriority="47"/>
-    <w:lsdException w:name="Grid Table 3 Accent 1" w:uiPriority="48"/>
-    <w:lsdException w:name="Grid Table 4 Accent 1" w:uiPriority="49"/>
-    <w:lsdException w:name="Grid Table 5 Dark Accent 1" w:uiPriority="50"/>
-    <w:lsdException w:name="Grid Table 6 Colorful Accent 1" w:uiPriority="51"/>
-    <w:lsdException w:name="Grid Table 7 Colorful Accent 1" w:uiPriority="52"/>
-    <w:lsdException w:name="Grid Table 1 Light Accent 2" w:uiPriority="46"/>
-    <w:lsdException w:name="Grid Table 2 Accent 2" w:uiPriority="47"/>
-    <w:lsdException w:name="Grid Table 3 Accent 2" w:uiPriority="48"/>
-    <w:lsdException w:name="Grid Table 4 Accent 2" w:uiPriority="49"/>
-    <w:lsdException w:name="Grid Table 5 Dark Accent 2" w:uiPriority="50"/>
-    <w:lsdException w:name="Grid Table 6 Colorful Accent 2" w:uiPriority="51"/>
-    <w:lsdException w:name="Grid Table 7 Colorful Accent 2" w:uiPriority="52"/>
-    <w:lsdException w:name="Grid Table 1 Light Accent 3" w:uiPriority="46"/>
-    <w:lsdException w:name="Grid Table 2 Accent 3" w:uiPriority="47"/>
-    <w:lsdException w:name="Grid Table 3 Accent 3" w:uiPriority="48"/>
-    <w:lsdException w:name="Grid Table 4 Accent 3" w:uiPriority="49"/>
-    <w:lsdException w:name="Grid Table 5 Dark Accent 3" w:uiPriority="50"/>
-    <w:lsdException w:name="Grid Table 6 Colorful Accent 3" w:uiPriority="51"/>
-    <w:lsdException w:name="Grid Table 7 Colorful Accent 3" w:uiPriority="52"/>
-    <w:lsdException w:name="Grid Table 1 Light Accent 4" w:uiPriority="46"/>
-    <w:lsdException w:name="Grid Table 2 Accent 4" w:uiPriority="47"/>
-    <w:lsdException w:name="Grid Table 3 Accent 4" w:uiPriority="48"/>
-    <w:lsdException w:name="Grid Table 4 Accent 4" w:uiPriority="49"/>
-    <w:lsdException w:name="Grid Table 5 Dark Accent 4" w:uiPriority="50"/>
-    <w:lsdException w:name="Grid Table 6 Colorful Accent 4" w:uiPriority="51"/>
-    <w:lsdException w:name="Grid Table 7 Colorful Accent 4" w:uiPriority="52"/>
-    <w:lsdException w:name="Grid Table 1 Light Accent 5" w:uiPriority="46"/>
-    <w:lsdException w:name="Grid Table 2 Accent 5" w:uiPriority="47"/>
-    <w:lsdException w:name="Grid Table 3 Accent 5" w:uiPriority="48"/>
-    <w:lsdException w:name="Grid Table 4 Accent 5" w:uiPriority="49"/>
-    <w:lsdException w:name="Grid Table 5 Dark Accent 5" w:uiPriority="50"/>
-    <w:lsdException w:name="Grid Table 6 Colorful Accent 5" w:uiPriority="51"/>
-    <w:lsdException w:name="Grid Table 7 Colorful Accent 5" w:uiPriority="52"/>
-    <w:lsdException w:name="Grid Table 1 Light Accent 6" w:uiPriority="46"/>
-    <w:lsdException w:name="Grid Table 2 Accent 6" w:uiPriority="47"/>
-    <w:lsdException w:name="Grid Table 3 Accent 6" w:uiPriority="48"/>
-    <w:lsdException w:name="Grid Table 4 Accent 6" w:uiPriority="49"/>
-    <w:lsdException w:name="Grid Table 5 Dark Accent 6" w:uiPriority="50"/>
-    <w:lsdException w:name="Grid Table 6 Colorful Accent 6" w:uiPriority="51"/>
-    <w:lsdException w:name="Grid Table 7 Colorful Accent 6" w:uiPriority="52"/>
-    <w:lsdException w:name="List Table 1 Light" w:uiPriority="46"/>
-    <w:lsdException w:name="List Table 2" w:uiPriority="47"/>
-    <w:lsdException w:name="List Table 3" w:uiPriority="48"/>
-    <w:lsdException w:name="List Table 4" w:uiPriority="49"/>
-    <w:lsdException w:name="List Table 5 Dark" w:uiPriority="50"/>
-    <w:lsdException w:name="List Table 6 Colorful" w:uiPriority="51"/>
-    <w:lsdException w:name="List Table 7 Colorful" w:uiPriority="52"/>
-    <w:lsdException w:name="List Table 1 Light Accent 1" w:uiPriority="46"/>
-    <w:lsdException w:name="List Table 2 Accent 1" w:uiPriority="47"/>
-    <w:lsdException w:name="List Table 3 Accent 1" w:uiPriority="48"/>
-    <w:lsdException w:name="List Table 4 Accent 1" w:uiPriority="49"/>
-    <w:lsdException w:name="List Table 5 Dark Accent 1" w:uiPriority="50"/>
-    <w:lsdException w:name="List Table 6 Colorful Accent 1" w:uiPriority="51"/>
-    <w:lsdException w:name="List Table 7 Colorful Accent 1" w:uiPriority="52"/>
-    <w:lsdException w:name="List Table 1 Light Accent 2" w:uiPriority="46"/>
-    <w:lsdException w:name="List Table 2 Accent 2" w:uiPriority="47"/>
-    <w:lsdException w:name="List Table 3 Accent 2" w:uiPriority="48"/>
-    <w:lsdException w:name="List Table 4 Accent 2" w:uiPriority="49"/>
-    <w:lsdException w:name="List Table 5 Dark Accent 2" w:uiPriority="50"/>
-    <w:lsdException w:name="List Table 6 Colorful Accent 2" w:uiPriority="51"/>
-    <w:lsdException w:name="List Table 7 Colorful Accent 2" w:uiPriority="52"/>
-    <w:lsdException w:name="List Table 1 Light Accent 3" w:uiPriority="46"/>
-    <w:lsdException w:name="List Table 2 Accent 3" w:uiPriority="47"/>
-    <w:lsdException w:name="List Table 3 Accent 3" w:uiPriority="48"/>
-    <w:lsdException w:name="List Table 4 Accent 3" w:uiPriority="49"/>
-    <w:lsdException w:name="List Table 5 Dark Accent 3" w:uiPriority="50"/>
-    <w:lsdException w:name="List Table 6 Colorful Accent 3" w:uiPriority="51"/>
-    <w:lsdException w:name="List Table 7 Colorful Accent 3" w:uiPriority="52"/>
-    <w:lsdException w:name="List Table 1 Light Accent 4" w:uiPriority="46"/>
-    <w:lsdException w:name="List Table 2 Accent 4" w:uiPriority="47"/>
-    <w:lsdException w:name="List Table 3 Accent 4" w:uiPriority="48"/>
-    <w:lsdException w:name="List Table 4 Accent 4" w:uiPriority="49"/>
-    <w:lsdException w:name="List Table 5 Dark Accent 4" w:uiPriority="50"/>
-    <w:lsdException w:name="List Table 6 Colorful Accent 4" w:uiPriority="51"/>
-    <w:lsdException w:name="List Table 7 Colorful Accent 4" w:uiPriority="52"/>
-    <w:lsdException w:name="List Table 1 Light Accent 5" w:uiPriority="46"/>
-    <w:lsdException w:name="List Table 2 Accent 5" w:uiPriority="47"/>
-    <w:lsdException w:name="List Table 3 Accent 5" w:uiPriority="48"/>
-    <w:lsdException w:name="List Table 4 Accent 5" w:uiPriority="49"/>
-    <w:lsdException w:name="List Table 5 Dark Accent 5" w:uiPriority="50"/>
-    <w:lsdException w:name="List Table 6 Colorful Accent 5" w:uiPriority="51"/>
-    <w:lsdException w:name="List Table 7 Colorful Accent 5" w:uiPriority="52"/>
-    <w:lsdException w:name="List Table 1 Light Accent 6" w:uiPriority="46"/>
-    <w:lsdException w:name="List Table 2 Accent 6" w:uiPriority="47"/>
-    <w:lsdException w:name="List Table 3 Accent 6" w:uiPriority="48"/>
-    <w:lsdException w:name="List Table 4 Accent 6" w:uiPriority="49"/>
-    <w:lsdException w:name="List Table 5 Dark Accent 6" w:uiPriority="50"/>
-    <w:lsdException w:name="List Table 6 Colorful Accent 6" w:uiPriority="51"/>
-    <w:lsdException w:name="List Table 7 Colorful Accent 6" w:uiPriority="52"/>
-    <w:lsdException w:name="Mention" w:semiHidden="1" w:unhideWhenUsed="1"/>
-    <w:lsdException w:name="Smart Hyperlink" w:semiHidden="1" w:unhideWhenUsed="1"/>
+  <w:latentStyles w:defLockedState="0" w:defUIPriority="99" w:defSemiHidden="1" w:defUnhideWhenUsed="1" w:defQFormat="0" w:count="267">
+    <w:lsdException w:name="Normal" w:semiHidden="0" w:uiPriority="0" w:unhideWhenUsed="0" w:qFormat="1"/>
+    <w:lsdException w:name="heading 1" w:semiHidden="0" w:uiPriority="9" w:unhideWhenUsed="0" w:qFormat="1"/>
+    <w:lsdException w:name="heading 2" w:uiPriority="9" w:qFormat="1"/>
+    <w:lsdException w:name="heading 3" w:uiPriority="9" w:qFormat="1"/>
+    <w:lsdException w:name="heading 4" w:uiPriority="9" w:qFormat="1"/>
+    <w:lsdException w:name="heading 5" w:uiPriority="9" w:qFormat="1"/>
+    <w:lsdException w:name="heading 6" w:uiPriority="9" w:qFormat="1"/>
+    <w:lsdException w:name="heading 7" w:uiPriority="9" w:qFormat="1"/>
+    <w:lsdException w:name="heading 8" w:uiPriority="9" w:qFormat="1"/>
+    <w:lsdException w:name="heading 9" w:uiPriority="9" w:qFormat="1"/>
+    <w:lsdException w:name="toc 1" w:uiPriority="39"/>
+    <w:lsdException w:name="toc 2" w:uiPriority="39"/>
+    <w:lsdException w:name="toc 3" w:uiPriority="39"/>
+    <w:lsdException w:name="toc 4" w:uiPriority="39"/>
+    <w:lsdException w:name="toc 5" w:uiPriority="39"/>
+    <w:lsdException w:name="toc 6" w:uiPriority="39"/>
+    <w:lsdException w:name="toc 7" w:uiPriority="39"/>
+    <w:lsdException w:name="toc 8" w:uiPriority="39"/>
+    <w:lsdException w:name="toc 9" w:uiPriority="39"/>
+    <w:lsdException w:name="caption" w:uiPriority="35"/>
+    <w:lsdException w:name="Title" w:semiHidden="0" w:uiPriority="10" w:unhideWhenUsed="0" w:qFormat="1"/>
+    <w:lsdException w:name="Default Paragraph Font" w:uiPriority="1"/>
+    <w:lsdException w:name="Subtitle" w:semiHidden="0" w:uiPriority="11" w:unhideWhenUsed="0" w:qFormat="1"/>
+    <w:lsdException w:name="Strong" w:semiHidden="0" w:uiPriority="22" w:unhideWhenUsed="0" w:qFormat="1"/>
+    <w:lsdException w:name="Emphasis" w:semiHidden="0" w:uiPriority="20" w:unhideWhenUsed="0" w:qFormat="1"/>
+    <w:lsdException w:name="Table Grid" w:semiHidden="0" w:uiPriority="59" w:unhideWhenUsed="0"/>
+    <w:lsdException w:name="Placeholder Text" w:unhideWhenUsed="0"/>
+    <w:lsdException w:name="No Spacing" w:semiHidden="0" w:uiPriority="1" w:unhideWhenUsed="0" w:qFormat="1"/>
+    <w:lsdException w:name="Light Shading" w:semiHidden="0" w:uiPriority="60" w:unhideWhenUsed="0"/>
+    <w:lsdException w:name="Light List" w:semiHidden="0" w:uiPriority="61" w:unhideWhenUsed="0"/>
+    <w:lsdException w:name="Light Grid" w:semiHidden="0" w:uiPriority="62" w:unhideWhenUsed="0"/>
+    <w:lsdException w:name="Medium Shading 1" w:semiHidden="0" w:uiPriority="63" w:unhideWhenUsed="0"/>
+    <w:lsdException w:name="Medium Shading 2" w:semiHidden="0" w:uiPriority="64" w:unhideWhenUsed="0"/>
+    <w:lsdException w:name="Medium List 1" w:semiHidden="0" w:uiPriority="65" w:unhideWhenUsed="0"/>
+    <w:lsdException w:name="Medium List 2" w:semiHidden="0" w:uiPriority="66" w:unhideWhenUsed="0"/>
+    <w:lsdException w:name="Medium Grid 1" w:semiHidden="0" w:uiPriority="67" w:unhideWhenUsed="0"/>
+    <w:lsdException w:name="Medium Grid 2" w:semiHidden="0" w:uiPriority="68" w:unhideWhenUsed="0"/>
+    <w:lsdException w:name="Medium Grid 3" w:semiHidden="0" w:uiPriority="69" w:unhideWhenUsed="0"/>
+    <w:lsdException w:name="Dark List" w:semiHidden="0" w:uiPriority="70" w:unhideWhenUsed="0"/>
+    <w:lsdException w:name="Colorful Shading" w:semiHidden="0" w:uiPriority="71" w:unhideWhenUsed="0"/>
+    <w:lsdException w:name="Colorful List" w:semiHidden="0" w:uiPriority="72" w:unhideWhenUsed="0"/>
+    <w:lsdException w:name="Colorful Grid" w:semiHidden="0" w:uiPriority="73" w:unhideWhenUsed="0"/>
+    <w:lsdException w:name="Light Shading Accent 1" w:semiHidden="0" w:uiPriority="60" w:unhideWhenUsed="0"/>
+    <w:lsdException w:name="Light List Accent 1" w:semiHidden="0" w:uiPriority="61" w:unhideWhenUsed="0"/>
+    <w:lsdException w:name="Light Grid Accent 1" w:semiHidden="0" w:uiPriority="62" w:unhideWhenUsed="0"/>
+    <w:lsdException w:name="Medium Shading 1 Accent 1" w:semiHidden="0" w:uiPriority="63" w:unhideWhenUsed="0"/>
+    <w:lsdException w:name="Medium Shading 2 Accent 1" w:semiHidden="0" w:uiPriority="64" w:unhideWhenUsed="0"/>
+    <w:lsdException w:name="Medium List 1 Accent 1" w:semiHidden="0" w:uiPriority="65" w:unhideWhenUsed="0"/>
+    <w:lsdException w:name="Revision" w:unhideWhenUsed="0"/>
+    <w:lsdException w:name="List Paragraph" w:semiHidden="0" w:uiPriority="34" w:unhideWhenUsed="0" w:qFormat="1"/>
+    <w:lsdException w:name="Quote" w:semiHidden="0" w:uiPriority="29" w:unhideWhenUsed="0" w:qFormat="1"/>
+    <w:lsdException w:name="Intense Quote" w:semiHidden="0" w:uiPriority="30" w:unhideWhenUsed="0" w:qFormat="1"/>
+    <w:lsdException w:name="Medium List 2 Accent 1" w:semiHidden="0" w:uiPriority="66" w:unhideWhenUsed="0"/>
+    <w:lsdException w:name="Medium Grid 1 Accent 1" w:semiHidden="0" w:uiPriority="67" w:unhideWhenUsed="0"/>
+    <w:lsdException w:name="Medium Grid 2 Accent 1" w:semiHidden="0" w:uiPriority="68" w:unhideWhenUsed="0"/>
+    <w:lsdException w:name="Medium Grid 3 Accent 1" w:semiHidden="0" w:uiPriority="69" w:unhideWhenUsed="0"/>
+    <w:lsdException w:name="Dark List Accent 1" w:semiHidden="0" w:uiPriority="70" w:unhideWhenUsed="0"/>
+    <w:lsdException w:name="Colorful Shading Accent 1" w:semiHidden="0" w:uiPriority="71" w:unhideWhenUsed="0"/>
+    <w:lsdException w:name="Colorful List Accent 1" w:semiHidden="0" w:uiPriority="72" w:unhideWhenUsed="0"/>
+    <w:lsdException w:name="Colorful Grid Accent 1" w:semiHidden="0" w:uiPriority="73" w:unhideWhenUsed="0"/>
+    <w:lsdException w:name="Light Shading Accent 2" w:semiHidden="0" w:uiPriority="60" w:unhideWhenUsed="0"/>
+    <w:lsdException w:name="Light List Accent 2" w:semiHidden="0" w:uiPriority="61" w:unhideWhenUsed="0"/>
+    <w:lsdException w:name="Light Grid Accent 2" w:semiHidden="0" w:uiPriority="62" w:unhideWhenUsed="0"/>
+    <w:lsdException w:name="Medium Shading 1 Accent 2" w:semiHidden="0" w:uiPriority="63" w:unhideWhenUsed="0"/>
+    <w:lsdException w:name="Medium Shading 2 Accent 2" w:semiHidden="0" w:uiPriority="64" w:unhideWhenUsed="0"/>
+    <w:lsdException w:name="Medium List 1 Accent 2" w:semiHidden="0" w:uiPriority="65" w:unhideWhenUsed="0"/>
+    <w:lsdException w:name="Medium List 2 Accent 2" w:semiHidden="0" w:uiPriority="66" w:unhideWhenUsed="0"/>
+    <w:lsdException w:name="Medium Grid 1 Accent 2" w:semiHidden="0" w:uiPriority="67" w:unhideWhenUsed="0"/>
+    <w:lsdException w:name="Medium Grid 2 Accent 2" w:semiHidden="0" w:uiPriority="68" w:unhideWhenUsed="0"/>
+    <w:lsdException w:name="Medium Grid 3 Accent 2" w:semiHidden="0" w:uiPriority="69" w:unhideWhenUsed="0"/>
+    <w:lsdException w:name="Dark List Accent 2" w:semiHidden="0" w:uiPriority="70" w:unhideWhenUsed="0"/>
+    <w:lsdException w:name="Colorful Shading Accent 2" w:semiHidden="0" w:uiPriority="71" w:unhideWhenUsed="0"/>
+    <w:lsdException w:name="Colorful List Accent 2" w:semiHidden="0" w:uiPriority="72" w:unhideWhenUsed="0"/>
+    <w:lsdException w:name="Colorful Grid Accent 2" w:semiHidden="0" w:uiPriority="73" w:unhideWhenUsed="0"/>
+    <w:lsdException w:name="Light Shading Accent 3" w:semiHidden="0" w:uiPriority="60" w:unhideWhenUsed="0"/>
+    <w:lsdException w:name="Light List Accent 3" w:semiHidden="0" w:uiPriority="61" w:unhideWhenUsed="0"/>
+    <w:lsdException w:name="Light Grid Accent 3" w:semiHidden="0" w:uiPriority="62" w:unhideWhenUsed="0"/>
+    <w:lsdException w:name="Medium Shading 1 Accent 3" w:semiHidden="0" w:uiPriority="63" w:unhideWhenUsed="0"/>
+    <w:lsdException w:name="Medium Shading 2 Accent 3" w:semiHidden="0" w:uiPriority="64" w:unhideWhenUsed="0"/>
+    <w:lsdException w:name="Medium List 1 Accent 3" w:semiHidden="0" w:uiPriority="65" w:unhideWhenUsed="0"/>
+    <w:lsdException w:name="Medium List 2 Accent 3" w:semiHidden="0" w:uiPriority="66" w:unhideWhenUsed="0"/>
+    <w:lsdException w:name="Medium Grid 1 Accent 3" w:semiHidden="0" w:uiPriority="67" w:unhideWhenUsed="0"/>
+    <w:lsdException w:name="Medium Grid 2 Accent 3" w:semiHidden="0" w:uiPriority="68" w:unhideWhenUsed="0"/>
+    <w:lsdException w:name="Medium Grid 3 Accent 3" w:semiHidden="0" w:uiPriority="69" w:unhideWhenUsed="0"/>
+    <w:lsdException w:name="Dark List Accent 3" w:semiHidden="0" w:uiPriority="70" w:unhideWhenUsed="0"/>
+    <w:lsdException w:name="Colorful Shading Accent 3" w:semiHidden="0" w:uiPriority="71" w:unhideWhenUsed="0"/>
+    <w:lsdException w:name="Colorful List Accent 3" w:semiHidden="0" w:uiPriority="72" w:unhideWhenUsed="0"/>
+    <w:lsdException w:name="Colorful Grid Accent 3" w:semiHidden="0" w:uiPriority="73" w:unhideWhenUsed="0"/>
+    <w:lsdException w:name="Light Shading Accent 4" w:semiHidden="0" w:uiPriority="60" w:unhideWhenUsed="0"/>
+    <w:lsdException w:name="Light List Accent 4" w:semiHidden="0" w:uiPriority="61" w:unhideWhenUsed="0"/>
+    <w:lsdException w:name="Light Grid Accent 4" w:semiHidden="0" w:uiPriority="62" w:unhideWhenUsed="0"/>
+    <w:lsdException w:name="Medium Shading 1 Accent 4" w:semiHidden="0" w:uiPriority="63" w:unhideWhenUsed="0"/>
+    <w:lsdException w:name="Medium Shading 2 Accent 4" w:semiHidden="0" w:uiPriority="64" w:unhideWhenUsed="0"/>
+    <w:lsdException w:name="Medium List 1 Accent 4" w:semiHidden="0" w:uiPriority="65" w:unhideWhenUsed="0"/>
+    <w:lsdException w:name="Medium List 2 Accent 4" w:semiHidden="0" w:uiPriority="66" w:unhideWhenUsed="0"/>
+    <w:lsdException w:name="Medium Grid 1 Accent 4" w:semiHidden="0" w:uiPriority="67" w:unhideWhenUsed="0"/>
+    <w:lsdException w:name="Medium Grid 2 Accent 4" w:semiHidden="0" w:uiPriority="68" w:unhideWhenUsed="0"/>
+    <w:lsdException w:name="Medium Grid 3 Accent 4" w:semiHidden="0" w:uiPriority="69" w:unhideWhenUsed="0"/>
+    <w:lsdException w:name="Dark List Accent 4" w:semiHidden="0" w:uiPriority="70" w:unhideWhenUsed="0"/>
+    <w:lsdException w:name="Colorful Shading Accent 4" w:semiHidden="0" w:uiPriority="71" w:unhideWhenUsed="0"/>
+    <w:lsdException w:name="Colorful List Accent 4" w:semiHidden="0" w:uiPriority="72" w:unhideWhenUsed="0"/>
+    <w:lsdException w:name="Colorful Grid Accent 4" w:semiHidden="0" w:uiPriority="73" w:unhideWhenUsed="0"/>
+    <w:lsdException w:name="Light Shading Accent 5" w:semiHidden="0" w:uiPriority="60" w:unhideWhenUsed="0"/>
+    <w:lsdException w:name="Light List Accent 5" w:semiHidden="0" w:uiPriority="61" w:unhideWhenUsed="0"/>
+    <w:lsdException w:name="Light Grid Accent 5" w:semiHidden="0" w:uiPriority="62" w:unhideWhenUsed="0"/>
+    <w:lsdException w:name="Medium Shading 1 Accent 5" w:semiHidden="0" w:uiPriority="63" w:unhideWhenUsed="0"/>
+    <w:lsdException w:name="Medium Shading 2 Accent 5" w:semiHidden="0" w:uiPriority="64" w:unhideWhenUsed="0"/>
+    <w:lsdException w:name="Medium List 1 Accent 5" w:semiHidden="0" w:uiPriority="65" w:unhideWhenUsed="0"/>
+    <w:lsdException w:name="Medium List 2 Accent 5" w:semiHidden="0" w:uiPriority="66" w:unhideWhenUsed="0"/>
+    <w:lsdException w:name="Medium Grid 1 Accent 5" w:semiHidden="0" w:uiPriority="67" w:unhideWhenUsed="0"/>
+    <w:lsdException w:name="Medium Grid 2 Accent 5" w:semiHidden="0" w:uiPriority="68" w:unhideWhenUsed="0"/>
+    <w:lsdException w:name="Medium Grid 3 Accent 5" w:semiHidden="0" w:uiPriority="69" w:unhideWhenUsed="0"/>
+    <w:lsdException w:name="Dark List Accent 5" w:semiHidden="0" w:uiPriority="70" w:unhideWhenUsed="0"/>
+    <w:lsdException w:name="Colorful Shading Accent 5" w:semiHidden="0" w:uiPriority="71" w:unhideWhenUsed="0"/>
+    <w:lsdException w:name="Colorful List Accent 5" w:semiHidden="0" w:uiPriority="72" w:unhideWhenUsed="0"/>
+    <w:lsdException w:name="Colorful Grid Accent 5" w:semiHidden="0" w:uiPriority="73" w:unhideWhenUsed="0"/>
+    <w:lsdException w:name="Light Shading Accent 6" w:semiHidden="0" w:uiPriority="60" w:unhideWhenUsed="0"/>
+    <w:lsdException w:name="Light List Accent 6" w:semiHidden="0" w:uiPriority="61" w:unhideWhenUsed="0"/>
+    <w:lsdException w:name="Light Grid Accent 6" w:semiHidden="0" w:uiPriority="62" w:unhideWhenUsed="0"/>
+    <w:lsdException w:name="Medium Shading 1 Accent 6" w:semiHidden="0" w:uiPriority="63" w:unhideWhenUsed="0"/>
+    <w:lsdException w:name="Medium Shading 2 Accent 6" w:semiHidden="0" w:uiPriority="64" w:unhideWhenUsed="0"/>
+    <w:lsdException w:name="Medium List 1 Accent 6" w:semiHidden="0" w:uiPriority="65" w:unhideWhenUsed="0"/>
+    <w:lsdException w:name="Medium List 2 Accent 6" w:semiHidden="0" w:uiPriority="66" w:unhideWhenUsed="0"/>
+    <w:lsdException w:name="Medium Grid 1 Accent 6" w:semiHidden="0" w:uiPriority="67" w:unhideWhenUsed="0"/>
+    <w:lsdException w:name="Medium Grid 2 Accent 6" w:semiHidden="0" w:uiPriority="68" w:unhideWhenUsed="0"/>
+    <w:lsdException w:name="Medium Grid 3 Accent 6" w:semiHidden="0" w:uiPriority="69" w:unhideWhenUsed="0"/>
+    <w:lsdException w:name="Dark List Accent 6" w:semiHidden="0" w:uiPriority="70" w:unhideWhenUsed="0"/>
+    <w:lsdException w:name="Colorful Shading Accent 6" w:semiHidden="0" w:uiPriority="71" w:unhideWhenUsed="0"/>
+    <w:lsdException w:name="Colorful List Accent 6" w:semiHidden="0" w:uiPriority="72" w:unhideWhenUsed="0"/>
+    <w:lsdException w:name="Colorful Grid Accent 6" w:semiHidden="0" w:uiPriority="73" w:unhideWhenUsed="0"/>
+    <w:lsdException w:name="Subtle Emphasis" w:semiHidden="0" w:uiPriority="19" w:unhideWhenUsed="0" w:qFormat="1"/>
+    <w:lsdException w:name="Intense Emphasis" w:semiHidden="0" w:uiPriority="21" w:unhideWhenUsed="0" w:qFormat="1"/>
+    <w:lsdException w:name="Subtle Reference" w:semiHidden="0" w:uiPriority="31" w:unhideWhenUsed="0" w:qFormat="1"/>
+    <w:lsdException w:name="Intense Reference" w:semiHidden="0" w:uiPriority="32" w:unhideWhenUsed="0" w:qFormat="1"/>
+    <w:lsdException w:name="Book Title" w:semiHidden="0" w:uiPriority="33" w:unhideWhenUsed="0" w:qFormat="1"/>
+    <w:lsdException w:name="Bibliography" w:uiPriority="37"/>
+    <w:lsdException w:name="TOC Heading" w:uiPriority="39" w:qFormat="1"/>
   </w:latentStyles>
   <w:style w:type="paragraph" w:default="1" w:styleId="Normal">
     <w:name w:val="Normal"/>
@@ -59055,6 +58985,7 @@
     <w:uiPriority w:val="99"/>
     <w:semiHidden/>
     <w:unhideWhenUsed/>
+    <w:qFormat/>
     <w:tblPr>
       <w:tblInd w:w="0" w:type="dxa"/>
       <w:tblCellMar>
@@ -59905,6 +59836,7 @@
     <w:uiPriority w:val="59"/>
     <w:rsid w:val="00E360A7"/>
     <w:tblPr>
+      <w:tblInd w:w="0" w:type="dxa"/>
       <w:tblBorders>
         <w:top w:val="single" w:sz="4" w:space="0" w:color="auto"/>
         <w:left w:val="single" w:sz="4" w:space="0" w:color="auto"/>
@@ -59913,6 +59845,12 @@
         <w:insideH w:val="single" w:sz="4" w:space="0" w:color="auto"/>
         <w:insideV w:val="single" w:sz="4" w:space="0" w:color="auto"/>
       </w:tblBorders>
+      <w:tblCellMar>
+        <w:top w:w="0" w:type="dxa"/>
+        <w:left w:w="108" w:type="dxa"/>
+        <w:bottom w:w="0" w:type="dxa"/>
+        <w:right w:w="108" w:type="dxa"/>
+      </w:tblCellMar>
     </w:tblPr>
   </w:style>
   <w:style w:type="character" w:styleId="Hyperlink">
@@ -59926,7 +59864,7 @@
       <w:u w:val="single"/>
     </w:rPr>
   </w:style>
-  <w:style w:type="character" w:styleId="Mention">
+  <w:style w:type="character" w:customStyle="1" w:styleId="Mention">
     <w:name w:val="Mention"/>
     <w:basedOn w:val="DefaultParagraphFont"/>
     <w:uiPriority w:val="99"/>
@@ -60229,7 +60167,7 @@
 </file>
 
 <file path=customXml/itemProps1.xml><?xml version="1.0" encoding="utf-8"?>
-<ds:datastoreItem xmlns:ds="http://schemas.openxmlformats.org/officeDocument/2006/customXml" ds:itemID="{FA9B27CE-7908-47AC-B73F-4FA111151EC8}">
+<ds:datastoreItem xmlns:ds="http://schemas.openxmlformats.org/officeDocument/2006/customXml" ds:itemID="{4559A5E5-CDA5-4AA3-9C80-44D0BA9D7E45}">
   <ds:schemaRefs>
     <ds:schemaRef ds:uri="http://schemas.openxmlformats.org/officeDocument/2006/bibliography"/>
   </ds:schemaRefs>

</xml_diff>

<commit_message>
Changes on work pc
</commit_message>
<xml_diff>
--- a/Python_Cheatsheet.docx
+++ b/Python_Cheatsheet.docx
@@ -33231,42 +33231,6 @@
     </w:p>
     <w:p>
       <w:pPr>
-        <w:pStyle w:val="Heading2"/>
-      </w:pPr>
-      <w:bookmarkStart w:id="94" w:name="_Toc476890195"/>
-      <w:r>
-        <w:t>Get row count from a DataFrame</w:t>
-      </w:r>
-      <w:bookmarkEnd w:id="94"/>
-    </w:p>
-    <w:p>
-      <w:pPr>
-        <w:pStyle w:val="codestyle"/>
-      </w:pPr>
-    </w:p>
-    <w:p>
-      <w:pPr>
-        <w:pStyle w:val="codestyle"/>
-      </w:pPr>
-      <w:r>
-        <w:t>&gt;&gt;&gt; len(journey_data)</w:t>
-      </w:r>
-    </w:p>
-    <w:p>
-      <w:pPr>
-        <w:pStyle w:val="codestyle"/>
-      </w:pPr>
-      <w:r>
-        <w:t>14410</w:t>
-      </w:r>
-    </w:p>
-    <w:p>
-      <w:pPr>
-        <w:pStyle w:val="codestyle"/>
-      </w:pPr>
-    </w:p>
-    <w:p>
-      <w:pPr>
         <w:spacing w:after="200" w:line="276" w:lineRule="auto"/>
         <w:rPr>
           <w:rFonts w:asciiTheme="majorHAnsi" w:eastAsiaTheme="majorEastAsia" w:hAnsiTheme="majorHAnsi" w:cstheme="majorBidi"/>
@@ -33278,149 +33242,7 @@
           <w:szCs w:val="28"/>
         </w:rPr>
       </w:pPr>
-    </w:p>
-    <w:p>
-      <w:pPr>
-        <w:pStyle w:val="Heading2"/>
-      </w:pPr>
-      <w:bookmarkStart w:id="95" w:name="_Toc476890196"/>
-      <w:r>
-        <w:t>Get rows from a DataFrame by index</w:t>
-      </w:r>
-      <w:bookmarkEnd w:id="95"/>
-    </w:p>
-    <w:p>
-      <w:pPr>
-        <w:pStyle w:val="codestyle"/>
-      </w:pPr>
-    </w:p>
-    <w:p>
-      <w:pPr>
-        <w:pStyle w:val="codestyle"/>
-      </w:pPr>
-      <w:r>
-        <w:t>&gt;&gt;&gt; import pandas as pd</w:t>
-      </w:r>
-    </w:p>
-    <w:p>
-      <w:pPr>
-        <w:pStyle w:val="codestyle"/>
-      </w:pPr>
-      <w:r>
-        <w:t>&gt;&gt;&gt; df[2:4]</w:t>
-      </w:r>
-    </w:p>
-    <w:p>
-      <w:pPr>
-        <w:pStyle w:val="codestyle"/>
-      </w:pPr>
-      <w:r>
-        <w:t xml:space="preserve">           OWNER VEHICLE_NUMBER  CORRIDOR_NAME  \</w:t>
-      </w:r>
-    </w:p>
-    <w:p>
-      <w:pPr>
-        <w:pStyle w:val="codestyle"/>
-      </w:pPr>
-      <w:r>
-        <w:t xml:space="preserve">2          Ragos        KBH255J  BUSIA-KAMPALA   </w:t>
-      </w:r>
-    </w:p>
-    <w:p>
-      <w:pPr>
-        <w:pStyle w:val="codestyle"/>
-      </w:pPr>
-      <w:r>
-        <w:t xml:space="preserve">3  COUNTRYMOTORS        KBW990K  BUSIA-KAMPALA   </w:t>
-      </w:r>
-    </w:p>
-    <w:p>
-      <w:pPr>
-        <w:pStyle w:val="codestyle"/>
-      </w:pPr>
-    </w:p>
-    <w:p>
-      <w:pPr>
-        <w:pStyle w:val="codestyle"/>
-      </w:pPr>
-      <w:r>
-        <w:t xml:space="preserve">                               JOURNEY_NUMBER  JOURNEY_DURATION_HRS  \</w:t>
-      </w:r>
-    </w:p>
-    <w:p>
-      <w:pPr>
-        <w:pStyle w:val="codestyle"/>
-      </w:pPr>
-      <w:r>
-        <w:t xml:space="preserve">2                           SGS-160868-KSM-02                     5   </w:t>
-      </w:r>
-    </w:p>
-    <w:p>
-      <w:pPr>
-        <w:pStyle w:val="codestyle"/>
-      </w:pPr>
-      <w:r>
-        <w:t xml:space="preserve">3  SGS-KRA-2014NKUC11588-KRA-2014NKUC11588-01                    14   </w:t>
-      </w:r>
-    </w:p>
-    <w:p>
-      <w:pPr>
-        <w:pStyle w:val="codestyle"/>
-      </w:pPr>
-    </w:p>
-    <w:p>
-      <w:pPr>
-        <w:pStyle w:val="codestyle"/>
-      </w:pPr>
-      <w:r>
-        <w:t xml:space="preserve">                      ARRIVAL_TIME  </w:t>
-      </w:r>
-    </w:p>
-    <w:p>
-      <w:pPr>
-        <w:pStyle w:val="codestyle"/>
-      </w:pPr>
-      <w:r>
-        <w:t xml:space="preserve">2  11-OCT-13 12.57.19.000000000 PM  </w:t>
-      </w:r>
-    </w:p>
-    <w:p>
-      <w:pPr>
-        <w:pStyle w:val="codestyle"/>
-      </w:pPr>
-      <w:r>
-        <w:t xml:space="preserve">3  26-MAR-14 03.08.02.000000000 AM  </w:t>
-      </w:r>
-    </w:p>
-    <w:p>
-      <w:pPr>
-        <w:pStyle w:val="codestyle"/>
-      </w:pPr>
-      <w:r>
-        <w:t>&gt;&gt;&gt; type(df[2:4])</w:t>
-      </w:r>
-    </w:p>
-    <w:p>
-      <w:pPr>
-        <w:pStyle w:val="codestyle"/>
-      </w:pPr>
-      <w:r>
-        <w:t>&lt;class 'pandas.core.frame.DataFrame'&gt;</w:t>
-      </w:r>
-    </w:p>
-    <w:p>
-      <w:pPr>
-        <w:pStyle w:val="codestyle"/>
-      </w:pPr>
-    </w:p>
-    <w:p>
-      <w:pPr>
-        <w:pStyle w:val="codestyle"/>
-      </w:pPr>
-    </w:p>
-    <w:p>
-      <w:pPr>
-        <w:spacing w:after="200" w:line="276" w:lineRule="auto"/>
+      <w:r>
         <w:rPr>
           <w:rFonts w:asciiTheme="majorHAnsi" w:eastAsiaTheme="majorEastAsia" w:hAnsiTheme="majorHAnsi" w:cstheme="majorBidi"/>
           <w:b/>
@@ -33430,12 +33252,283 @@
           <w:sz w:val="28"/>
           <w:szCs w:val="28"/>
         </w:rPr>
-      </w:pPr>
-    </w:p>
+        <w:t>Get the Indexes of DataFrame Rows which Meet Some Criteria</w:t>
+      </w:r>
+    </w:p>
+    <w:p>
+      <w:pPr>
+        <w:rPr>
+          <w:rStyle w:val="codestyleChar"/>
+        </w:rPr>
+      </w:pPr>
+      <w:r>
+        <w:rPr>
+          <w:rStyle w:val="codestyleChar"/>
+        </w:rPr>
+        <w:t>indices_to_drop = non_generic_df[non_generic_df['corr'].str.startswith('@')].index.tolist()</w:t>
+      </w:r>
+    </w:p>
+    <w:p>
+      <w:pPr>
+        <w:rPr>
+          <w:rStyle w:val="codestyleChar"/>
+        </w:rPr>
+      </w:pPr>
+      <w:r>
+        <w:rPr>
+          <w:rStyle w:val="codestyleChar"/>
+        </w:rPr>
+        <w:t>print indices_to_drop</w:t>
+      </w:r>
+    </w:p>
+    <w:p>
+      <w:pPr>
+        <w:rPr>
+          <w:rStyle w:val="codestyleChar"/>
+        </w:rPr>
+      </w:pPr>
+    </w:p>
+    <w:p>
+      <w:pPr>
+        <w:rPr>
+          <w:rStyle w:val="codestyleChar"/>
+        </w:rPr>
+      </w:pPr>
+      <w:r>
+        <w:rPr>
+          <w:rStyle w:val="codestyleChar"/>
+        </w:rPr>
+        <w:t>Output:</w:t>
+      </w:r>
+    </w:p>
+    <w:p>
+      <w:pPr>
+        <w:rPr>
+          <w:rStyle w:val="codestyleChar"/>
+        </w:rPr>
+      </w:pPr>
+      <w:r>
+        <w:rPr>
+          <w:rStyle w:val="codestyleChar"/>
+        </w:rPr>
+        <w:t>[0, 1, 2, 3, 4, 5, 6, 7, 8, 9, 10, 11, 12,…]</w:t>
+      </w:r>
+    </w:p>
+    <w:p>
+      <w:pPr>
+        <w:rPr>
+          <w:rStyle w:val="codestyleChar"/>
+        </w:rPr>
+      </w:pPr>
+    </w:p>
+    <w:p/>
     <w:p>
       <w:pPr>
         <w:pStyle w:val="Heading2"/>
       </w:pPr>
+      <w:bookmarkStart w:id="94" w:name="_Toc476890195"/>
+      <w:r>
+        <w:t>Get row count from a DataFrame</w:t>
+      </w:r>
+      <w:bookmarkEnd w:id="94"/>
+    </w:p>
+    <w:p>
+      <w:pPr>
+        <w:pStyle w:val="codestyle"/>
+      </w:pPr>
+    </w:p>
+    <w:p>
+      <w:pPr>
+        <w:pStyle w:val="codestyle"/>
+      </w:pPr>
+      <w:r>
+        <w:t>&gt;&gt;&gt; len(journey_data)</w:t>
+      </w:r>
+    </w:p>
+    <w:p>
+      <w:pPr>
+        <w:pStyle w:val="codestyle"/>
+      </w:pPr>
+      <w:r>
+        <w:t>14410</w:t>
+      </w:r>
+    </w:p>
+    <w:p>
+      <w:pPr>
+        <w:pStyle w:val="codestyle"/>
+      </w:pPr>
+    </w:p>
+    <w:p>
+      <w:pPr>
+        <w:spacing w:after="200" w:line="276" w:lineRule="auto"/>
+        <w:rPr>
+          <w:rFonts w:asciiTheme="majorHAnsi" w:eastAsiaTheme="majorEastAsia" w:hAnsiTheme="majorHAnsi" w:cstheme="majorBidi"/>
+          <w:b/>
+          <w:bCs/>
+          <w:i/>
+          <w:iCs/>
+          <w:sz w:val="28"/>
+          <w:szCs w:val="28"/>
+        </w:rPr>
+      </w:pPr>
+    </w:p>
+    <w:p>
+      <w:pPr>
+        <w:pStyle w:val="Heading2"/>
+      </w:pPr>
+      <w:bookmarkStart w:id="95" w:name="_Toc476890196"/>
+      <w:r>
+        <w:t>Get rows from a DataFrame by index</w:t>
+      </w:r>
+      <w:bookmarkEnd w:id="95"/>
+    </w:p>
+    <w:p>
+      <w:pPr>
+        <w:pStyle w:val="codestyle"/>
+      </w:pPr>
+    </w:p>
+    <w:p>
+      <w:pPr>
+        <w:pStyle w:val="codestyle"/>
+      </w:pPr>
+      <w:r>
+        <w:t>&gt;&gt;&gt; import pandas as pd</w:t>
+      </w:r>
+    </w:p>
+    <w:p>
+      <w:pPr>
+        <w:pStyle w:val="codestyle"/>
+      </w:pPr>
+      <w:r>
+        <w:t>&gt;&gt;&gt; df[2:4]</w:t>
+      </w:r>
+    </w:p>
+    <w:p>
+      <w:pPr>
+        <w:pStyle w:val="codestyle"/>
+      </w:pPr>
+      <w:r>
+        <w:t xml:space="preserve">           OWNER VEHICLE_NUMBER  CORRIDOR_NAME  \</w:t>
+      </w:r>
+    </w:p>
+    <w:p>
+      <w:pPr>
+        <w:pStyle w:val="codestyle"/>
+      </w:pPr>
+      <w:r>
+        <w:t xml:space="preserve">2          Ragos        KBH255J  BUSIA-KAMPALA   </w:t>
+      </w:r>
+    </w:p>
+    <w:p>
+      <w:pPr>
+        <w:pStyle w:val="codestyle"/>
+      </w:pPr>
+      <w:r>
+        <w:t xml:space="preserve">3  COUNTRYMOTORS        KBW990K  BUSIA-KAMPALA   </w:t>
+      </w:r>
+    </w:p>
+    <w:p>
+      <w:pPr>
+        <w:pStyle w:val="codestyle"/>
+      </w:pPr>
+    </w:p>
+    <w:p>
+      <w:pPr>
+        <w:pStyle w:val="codestyle"/>
+      </w:pPr>
+      <w:r>
+        <w:t xml:space="preserve">                               JOURNEY_NUMBER  JOURNEY_DURATION_HRS  \</w:t>
+      </w:r>
+    </w:p>
+    <w:p>
+      <w:pPr>
+        <w:pStyle w:val="codestyle"/>
+      </w:pPr>
+      <w:r>
+        <w:t xml:space="preserve">2                           SGS-160868-KSM-02                     5   </w:t>
+      </w:r>
+    </w:p>
+    <w:p>
+      <w:pPr>
+        <w:pStyle w:val="codestyle"/>
+      </w:pPr>
+      <w:r>
+        <w:t xml:space="preserve">3  SGS-KRA-2014NKUC11588-KRA-2014NKUC11588-01                    14   </w:t>
+      </w:r>
+    </w:p>
+    <w:p>
+      <w:pPr>
+        <w:pStyle w:val="codestyle"/>
+      </w:pPr>
+    </w:p>
+    <w:p>
+      <w:pPr>
+        <w:pStyle w:val="codestyle"/>
+      </w:pPr>
+      <w:r>
+        <w:t xml:space="preserve">                      ARRIVAL_TIME  </w:t>
+      </w:r>
+    </w:p>
+    <w:p>
+      <w:pPr>
+        <w:pStyle w:val="codestyle"/>
+      </w:pPr>
+      <w:r>
+        <w:t xml:space="preserve">2  11-OCT-13 12.57.19.000000000 PM  </w:t>
+      </w:r>
+    </w:p>
+    <w:p>
+      <w:pPr>
+        <w:pStyle w:val="codestyle"/>
+      </w:pPr>
+      <w:r>
+        <w:t xml:space="preserve">3  26-MAR-14 03.08.02.000000000 AM  </w:t>
+      </w:r>
+    </w:p>
+    <w:p>
+      <w:pPr>
+        <w:pStyle w:val="codestyle"/>
+      </w:pPr>
+      <w:r>
+        <w:t>&gt;&gt;&gt; type(df[2:4])</w:t>
+      </w:r>
+    </w:p>
+    <w:p>
+      <w:pPr>
+        <w:pStyle w:val="codestyle"/>
+      </w:pPr>
+      <w:r>
+        <w:t>&lt;class 'pandas.core.frame.DataFrame'&gt;</w:t>
+      </w:r>
+    </w:p>
+    <w:p>
+      <w:pPr>
+        <w:pStyle w:val="codestyle"/>
+      </w:pPr>
+    </w:p>
+    <w:p>
+      <w:pPr>
+        <w:pStyle w:val="codestyle"/>
+      </w:pPr>
+    </w:p>
+    <w:p>
+      <w:pPr>
+        <w:spacing w:after="200" w:line="276" w:lineRule="auto"/>
+        <w:rPr>
+          <w:rFonts w:asciiTheme="majorHAnsi" w:eastAsiaTheme="majorEastAsia" w:hAnsiTheme="majorHAnsi" w:cstheme="majorBidi"/>
+          <w:b/>
+          <w:bCs/>
+          <w:i/>
+          <w:iCs/>
+          <w:sz w:val="28"/>
+          <w:szCs w:val="28"/>
+        </w:rPr>
+      </w:pPr>
+    </w:p>
+    <w:p>
+      <w:pPr>
+        <w:pStyle w:val="Heading2"/>
+      </w:pPr>
       <w:bookmarkStart w:id="96" w:name="_Toc476890197"/>
       <w:r>
         <w:t>Get Rows from a DataFrame which Match an Element of a List</w:t>
@@ -33505,6 +33598,7 @@
         <w:pStyle w:val="codestyle"/>
       </w:pPr>
       <w:r>
+        <w:lastRenderedPageBreak/>
         <w:t>2  3  3</w:t>
       </w:r>
     </w:p>
@@ -33577,7 +33671,6 @@
       </w:pPr>
       <w:bookmarkStart w:id="97" w:name="_Toc476890198"/>
       <w:r>
-        <w:lastRenderedPageBreak/>
         <w:t>Get unique values from a DataFrame column</w:t>
       </w:r>
       <w:bookmarkEnd w:id="97"/>
@@ -60167,7 +60260,7 @@
 </file>
 
 <file path=customXml/itemProps1.xml><?xml version="1.0" encoding="utf-8"?>
-<ds:datastoreItem xmlns:ds="http://schemas.openxmlformats.org/officeDocument/2006/customXml" ds:itemID="{4559A5E5-CDA5-4AA3-9C80-44D0BA9D7E45}">
+<ds:datastoreItem xmlns:ds="http://schemas.openxmlformats.org/officeDocument/2006/customXml" ds:itemID="{BB58D563-8E87-4D2A-BEA2-B1CB4ECE54B5}">
   <ds:schemaRefs>
     <ds:schemaRef ds:uri="http://schemas.openxmlformats.org/officeDocument/2006/bibliography"/>
   </ds:schemaRefs>

</xml_diff>